<commit_message>
Done with login and sigup api
</commit_message>
<xml_diff>
--- a/notes.docx
+++ b/notes.docx
@@ -168,8 +168,6 @@
           <w:szCs w:val="24"/>
         </w:rPr>
       </w:pPr>
-      <w:bookmarkStart w:id="0" w:name="_GoBack"/>
-      <w:bookmarkEnd w:id="0"/>
       <w:r>
         <w:rPr>
           <w:rFonts w:ascii="Times New Roman" w:hAnsi="Times New Roman" w:cs="Times New Roman"/>
@@ -202,6 +200,22 @@
           <w:szCs w:val="24"/>
         </w:rPr>
         <w:t>add express mongoose nodemon dotenv jsonwebtoken</w:t>
+      </w:r>
+      <w:r>
+        <w:rPr>
+          <w:rFonts w:ascii="Times New Roman" w:hAnsi="Times New Roman" w:cs="Times New Roman"/>
+          <w:sz w:val="24"/>
+          <w:szCs w:val="24"/>
+        </w:rPr>
+        <w:t xml:space="preserve"> morgan</w:t>
+      </w:r>
+      <w:r>
+        <w:rPr>
+          <w:rFonts w:ascii="Times New Roman" w:hAnsi="Times New Roman" w:cs="Times New Roman"/>
+          <w:sz w:val="24"/>
+          <w:szCs w:val="24"/>
+        </w:rPr>
+        <w:t xml:space="preserve"> crypto-js</w:t>
       </w:r>
     </w:p>
     <w:p>
@@ -431,14 +445,4062 @@
           <w:szCs w:val="24"/>
         </w:rPr>
       </w:pPr>
-    </w:p>
-    <w:p>
-      <w:pPr>
+      <w:r>
         <w:rPr>
           <w:rFonts w:ascii="Times New Roman" w:hAnsi="Times New Roman" w:cs="Times New Roman"/>
           <w:sz w:val="24"/>
           <w:szCs w:val="24"/>
         </w:rPr>
+        <w:lastRenderedPageBreak/>
+        <w:t>SIGNUP AND LOGIN API:</w:t>
+      </w:r>
+    </w:p>
+    <w:p>
+      <w:pPr>
+        <w:shd w:val="clear" w:color="auto" w:fill="1E1E1E"/>
+        <w:spacing w:after="0" w:line="285" w:lineRule="atLeast"/>
+        <w:rPr>
+          <w:rFonts w:ascii="Consolas" w:eastAsia="Times New Roman" w:hAnsi="Consolas" w:cs="Times New Roman"/>
+          <w:color w:val="D4D4D4"/>
+          <w:sz w:val="21"/>
+          <w:szCs w:val="21"/>
+        </w:rPr>
+      </w:pPr>
+      <w:r>
+        <w:rPr>
+          <w:rFonts w:ascii="Consolas" w:eastAsia="Times New Roman" w:hAnsi="Consolas" w:cs="Times New Roman"/>
+          <w:color w:val="569CD6"/>
+          <w:sz w:val="21"/>
+          <w:szCs w:val="21"/>
+        </w:rPr>
+        <w:t>const</w:t>
+      </w:r>
+      <w:r>
+        <w:rPr>
+          <w:rFonts w:ascii="Consolas" w:eastAsia="Times New Roman" w:hAnsi="Consolas" w:cs="Times New Roman"/>
+          <w:color w:val="D4D4D4"/>
+          <w:sz w:val="21"/>
+          <w:szCs w:val="21"/>
+        </w:rPr>
+        <w:t> </w:t>
+      </w:r>
+      <w:r>
+        <w:rPr>
+          <w:rFonts w:ascii="Consolas" w:eastAsia="Times New Roman" w:hAnsi="Consolas" w:cs="Times New Roman"/>
+          <w:color w:val="DCDCAA"/>
+          <w:sz w:val="21"/>
+          <w:szCs w:val="21"/>
+        </w:rPr>
+        <w:t>express</w:t>
+      </w:r>
+      <w:r>
+        <w:rPr>
+          <w:rFonts w:ascii="Consolas" w:eastAsia="Times New Roman" w:hAnsi="Consolas" w:cs="Times New Roman"/>
+          <w:color w:val="D4D4D4"/>
+          <w:sz w:val="21"/>
+          <w:szCs w:val="21"/>
+        </w:rPr>
+        <w:t> = </w:t>
+      </w:r>
+      <w:r>
+        <w:rPr>
+          <w:rFonts w:ascii="Consolas" w:eastAsia="Times New Roman" w:hAnsi="Consolas" w:cs="Times New Roman"/>
+          <w:color w:val="DCDCAA"/>
+          <w:sz w:val="21"/>
+          <w:szCs w:val="21"/>
+        </w:rPr>
+        <w:t>require</w:t>
+      </w:r>
+      <w:r>
+        <w:rPr>
+          <w:rFonts w:ascii="Consolas" w:eastAsia="Times New Roman" w:hAnsi="Consolas" w:cs="Times New Roman"/>
+          <w:color w:val="D4D4D4"/>
+          <w:sz w:val="21"/>
+          <w:szCs w:val="21"/>
+        </w:rPr>
+        <w:t>(</w:t>
+      </w:r>
+      <w:r>
+        <w:rPr>
+          <w:rFonts w:ascii="Consolas" w:eastAsia="Times New Roman" w:hAnsi="Consolas" w:cs="Times New Roman"/>
+          <w:color w:val="CE9178"/>
+          <w:sz w:val="21"/>
+          <w:szCs w:val="21"/>
+        </w:rPr>
+        <w:t>'express'</w:t>
+      </w:r>
+      <w:r>
+        <w:rPr>
+          <w:rFonts w:ascii="Consolas" w:eastAsia="Times New Roman" w:hAnsi="Consolas" w:cs="Times New Roman"/>
+          <w:color w:val="D4D4D4"/>
+          <w:sz w:val="21"/>
+          <w:szCs w:val="21"/>
+        </w:rPr>
+        <w:t>);</w:t>
+      </w:r>
+    </w:p>
+    <w:p>
+      <w:pPr>
+        <w:shd w:val="clear" w:color="auto" w:fill="1E1E1E"/>
+        <w:spacing w:after="0" w:line="285" w:lineRule="atLeast"/>
+        <w:rPr>
+          <w:rFonts w:ascii="Consolas" w:eastAsia="Times New Roman" w:hAnsi="Consolas" w:cs="Times New Roman"/>
+          <w:color w:val="D4D4D4"/>
+          <w:sz w:val="21"/>
+          <w:szCs w:val="21"/>
+        </w:rPr>
+      </w:pPr>
+      <w:r>
+        <w:rPr>
+          <w:rFonts w:ascii="Consolas" w:eastAsia="Times New Roman" w:hAnsi="Consolas" w:cs="Times New Roman"/>
+          <w:color w:val="569CD6"/>
+          <w:sz w:val="21"/>
+          <w:szCs w:val="21"/>
+        </w:rPr>
+        <w:t>const</w:t>
+      </w:r>
+      <w:r>
+        <w:rPr>
+          <w:rFonts w:ascii="Consolas" w:eastAsia="Times New Roman" w:hAnsi="Consolas" w:cs="Times New Roman"/>
+          <w:color w:val="D4D4D4"/>
+          <w:sz w:val="21"/>
+          <w:szCs w:val="21"/>
+        </w:rPr>
+        <w:t> </w:t>
+      </w:r>
+      <w:r>
+        <w:rPr>
+          <w:rFonts w:ascii="Consolas" w:eastAsia="Times New Roman" w:hAnsi="Consolas" w:cs="Times New Roman"/>
+          <w:color w:val="4FC1FF"/>
+          <w:sz w:val="21"/>
+          <w:szCs w:val="21"/>
+        </w:rPr>
+        <w:t>router</w:t>
+      </w:r>
+      <w:r>
+        <w:rPr>
+          <w:rFonts w:ascii="Consolas" w:eastAsia="Times New Roman" w:hAnsi="Consolas" w:cs="Times New Roman"/>
+          <w:color w:val="D4D4D4"/>
+          <w:sz w:val="21"/>
+          <w:szCs w:val="21"/>
+        </w:rPr>
+        <w:t> = </w:t>
+      </w:r>
+      <w:r>
+        <w:rPr>
+          <w:rFonts w:ascii="Consolas" w:eastAsia="Times New Roman" w:hAnsi="Consolas" w:cs="Times New Roman"/>
+          <w:color w:val="DCDCAA"/>
+          <w:sz w:val="21"/>
+          <w:szCs w:val="21"/>
+        </w:rPr>
+        <w:t>express</w:t>
+      </w:r>
+      <w:r>
+        <w:rPr>
+          <w:rFonts w:ascii="Consolas" w:eastAsia="Times New Roman" w:hAnsi="Consolas" w:cs="Times New Roman"/>
+          <w:color w:val="D4D4D4"/>
+          <w:sz w:val="21"/>
+          <w:szCs w:val="21"/>
+        </w:rPr>
+        <w:t>.</w:t>
+      </w:r>
+      <w:r>
+        <w:rPr>
+          <w:rFonts w:ascii="Consolas" w:eastAsia="Times New Roman" w:hAnsi="Consolas" w:cs="Times New Roman"/>
+          <w:color w:val="DCDCAA"/>
+          <w:sz w:val="21"/>
+          <w:szCs w:val="21"/>
+        </w:rPr>
+        <w:t>Router</w:t>
+      </w:r>
+      <w:r>
+        <w:rPr>
+          <w:rFonts w:ascii="Consolas" w:eastAsia="Times New Roman" w:hAnsi="Consolas" w:cs="Times New Roman"/>
+          <w:color w:val="D4D4D4"/>
+          <w:sz w:val="21"/>
+          <w:szCs w:val="21"/>
+        </w:rPr>
+        <w:t>();</w:t>
+      </w:r>
+    </w:p>
+    <w:p>
+      <w:pPr>
+        <w:shd w:val="clear" w:color="auto" w:fill="1E1E1E"/>
+        <w:spacing w:after="0" w:line="285" w:lineRule="atLeast"/>
+        <w:rPr>
+          <w:rFonts w:ascii="Consolas" w:eastAsia="Times New Roman" w:hAnsi="Consolas" w:cs="Times New Roman"/>
+          <w:color w:val="D4D4D4"/>
+          <w:sz w:val="21"/>
+          <w:szCs w:val="21"/>
+        </w:rPr>
+      </w:pPr>
+      <w:r>
+        <w:rPr>
+          <w:rFonts w:ascii="Consolas" w:eastAsia="Times New Roman" w:hAnsi="Consolas" w:cs="Times New Roman"/>
+          <w:color w:val="569CD6"/>
+          <w:sz w:val="21"/>
+          <w:szCs w:val="21"/>
+        </w:rPr>
+        <w:t>const</w:t>
+      </w:r>
+      <w:r>
+        <w:rPr>
+          <w:rFonts w:ascii="Consolas" w:eastAsia="Times New Roman" w:hAnsi="Consolas" w:cs="Times New Roman"/>
+          <w:color w:val="D4D4D4"/>
+          <w:sz w:val="21"/>
+          <w:szCs w:val="21"/>
+        </w:rPr>
+        <w:t> </w:t>
+      </w:r>
+      <w:r>
+        <w:rPr>
+          <w:rFonts w:ascii="Consolas" w:eastAsia="Times New Roman" w:hAnsi="Consolas" w:cs="Times New Roman"/>
+          <w:color w:val="4EC9B0"/>
+          <w:sz w:val="21"/>
+          <w:szCs w:val="21"/>
+        </w:rPr>
+        <w:t>CryptoJS</w:t>
+      </w:r>
+      <w:r>
+        <w:rPr>
+          <w:rFonts w:ascii="Consolas" w:eastAsia="Times New Roman" w:hAnsi="Consolas" w:cs="Times New Roman"/>
+          <w:color w:val="D4D4D4"/>
+          <w:sz w:val="21"/>
+          <w:szCs w:val="21"/>
+        </w:rPr>
+        <w:t> = </w:t>
+      </w:r>
+      <w:r>
+        <w:rPr>
+          <w:rFonts w:ascii="Consolas" w:eastAsia="Times New Roman" w:hAnsi="Consolas" w:cs="Times New Roman"/>
+          <w:color w:val="DCDCAA"/>
+          <w:sz w:val="21"/>
+          <w:szCs w:val="21"/>
+        </w:rPr>
+        <w:t>require</w:t>
+      </w:r>
+      <w:r>
+        <w:rPr>
+          <w:rFonts w:ascii="Consolas" w:eastAsia="Times New Roman" w:hAnsi="Consolas" w:cs="Times New Roman"/>
+          <w:color w:val="D4D4D4"/>
+          <w:sz w:val="21"/>
+          <w:szCs w:val="21"/>
+        </w:rPr>
+        <w:t>(</w:t>
+      </w:r>
+      <w:r>
+        <w:rPr>
+          <w:rFonts w:ascii="Consolas" w:eastAsia="Times New Roman" w:hAnsi="Consolas" w:cs="Times New Roman"/>
+          <w:color w:val="CE9178"/>
+          <w:sz w:val="21"/>
+          <w:szCs w:val="21"/>
+        </w:rPr>
+        <w:t>'crypto-js'</w:t>
+      </w:r>
+      <w:r>
+        <w:rPr>
+          <w:rFonts w:ascii="Consolas" w:eastAsia="Times New Roman" w:hAnsi="Consolas" w:cs="Times New Roman"/>
+          <w:color w:val="D4D4D4"/>
+          <w:sz w:val="21"/>
+          <w:szCs w:val="21"/>
+        </w:rPr>
+        <w:t>)</w:t>
+      </w:r>
+    </w:p>
+    <w:p>
+      <w:pPr>
+        <w:shd w:val="clear" w:color="auto" w:fill="1E1E1E"/>
+        <w:spacing w:after="0" w:line="285" w:lineRule="atLeast"/>
+        <w:rPr>
+          <w:rFonts w:ascii="Consolas" w:eastAsia="Times New Roman" w:hAnsi="Consolas" w:cs="Times New Roman"/>
+          <w:color w:val="D4D4D4"/>
+          <w:sz w:val="21"/>
+          <w:szCs w:val="21"/>
+        </w:rPr>
+      </w:pPr>
+      <w:r>
+        <w:rPr>
+          <w:rFonts w:ascii="Consolas" w:eastAsia="Times New Roman" w:hAnsi="Consolas" w:cs="Times New Roman"/>
+          <w:color w:val="569CD6"/>
+          <w:sz w:val="21"/>
+          <w:szCs w:val="21"/>
+        </w:rPr>
+        <w:t>const</w:t>
+      </w:r>
+      <w:r>
+        <w:rPr>
+          <w:rFonts w:ascii="Consolas" w:eastAsia="Times New Roman" w:hAnsi="Consolas" w:cs="Times New Roman"/>
+          <w:color w:val="D4D4D4"/>
+          <w:sz w:val="21"/>
+          <w:szCs w:val="21"/>
+        </w:rPr>
+        <w:t> </w:t>
+      </w:r>
+      <w:r>
+        <w:rPr>
+          <w:rFonts w:ascii="Consolas" w:eastAsia="Times New Roman" w:hAnsi="Consolas" w:cs="Times New Roman"/>
+          <w:color w:val="4FC1FF"/>
+          <w:sz w:val="21"/>
+          <w:szCs w:val="21"/>
+        </w:rPr>
+        <w:t>jwt</w:t>
+      </w:r>
+      <w:r>
+        <w:rPr>
+          <w:rFonts w:ascii="Consolas" w:eastAsia="Times New Roman" w:hAnsi="Consolas" w:cs="Times New Roman"/>
+          <w:color w:val="D4D4D4"/>
+          <w:sz w:val="21"/>
+          <w:szCs w:val="21"/>
+        </w:rPr>
+        <w:t> = </w:t>
+      </w:r>
+      <w:r>
+        <w:rPr>
+          <w:rFonts w:ascii="Consolas" w:eastAsia="Times New Roman" w:hAnsi="Consolas" w:cs="Times New Roman"/>
+          <w:color w:val="DCDCAA"/>
+          <w:sz w:val="21"/>
+          <w:szCs w:val="21"/>
+        </w:rPr>
+        <w:t>require</w:t>
+      </w:r>
+      <w:r>
+        <w:rPr>
+          <w:rFonts w:ascii="Consolas" w:eastAsia="Times New Roman" w:hAnsi="Consolas" w:cs="Times New Roman"/>
+          <w:color w:val="D4D4D4"/>
+          <w:sz w:val="21"/>
+          <w:szCs w:val="21"/>
+        </w:rPr>
+        <w:t>(</w:t>
+      </w:r>
+      <w:r>
+        <w:rPr>
+          <w:rFonts w:ascii="Consolas" w:eastAsia="Times New Roman" w:hAnsi="Consolas" w:cs="Times New Roman"/>
+          <w:color w:val="CE9178"/>
+          <w:sz w:val="21"/>
+          <w:szCs w:val="21"/>
+        </w:rPr>
+        <w:t>'jsonwebtoken'</w:t>
+      </w:r>
+      <w:r>
+        <w:rPr>
+          <w:rFonts w:ascii="Consolas" w:eastAsia="Times New Roman" w:hAnsi="Consolas" w:cs="Times New Roman"/>
+          <w:color w:val="D4D4D4"/>
+          <w:sz w:val="21"/>
+          <w:szCs w:val="21"/>
+        </w:rPr>
+        <w:t>)</w:t>
+      </w:r>
+    </w:p>
+    <w:p>
+      <w:pPr>
+        <w:shd w:val="clear" w:color="auto" w:fill="1E1E1E"/>
+        <w:spacing w:after="0" w:line="285" w:lineRule="atLeast"/>
+        <w:rPr>
+          <w:rFonts w:ascii="Consolas" w:eastAsia="Times New Roman" w:hAnsi="Consolas" w:cs="Times New Roman"/>
+          <w:color w:val="D4D4D4"/>
+          <w:sz w:val="21"/>
+          <w:szCs w:val="21"/>
+        </w:rPr>
+      </w:pPr>
+    </w:p>
+    <w:p>
+      <w:pPr>
+        <w:shd w:val="clear" w:color="auto" w:fill="1E1E1E"/>
+        <w:spacing w:after="0" w:line="285" w:lineRule="atLeast"/>
+        <w:rPr>
+          <w:rFonts w:ascii="Consolas" w:eastAsia="Times New Roman" w:hAnsi="Consolas" w:cs="Times New Roman"/>
+          <w:color w:val="D4D4D4"/>
+          <w:sz w:val="21"/>
+          <w:szCs w:val="21"/>
+        </w:rPr>
+      </w:pPr>
+      <w:r>
+        <w:rPr>
+          <w:rFonts w:ascii="Consolas" w:eastAsia="Times New Roman" w:hAnsi="Consolas" w:cs="Times New Roman"/>
+          <w:color w:val="569CD6"/>
+          <w:sz w:val="21"/>
+          <w:szCs w:val="21"/>
+        </w:rPr>
+        <w:t>const</w:t>
+      </w:r>
+      <w:r>
+        <w:rPr>
+          <w:rFonts w:ascii="Consolas" w:eastAsia="Times New Roman" w:hAnsi="Consolas" w:cs="Times New Roman"/>
+          <w:color w:val="D4D4D4"/>
+          <w:sz w:val="21"/>
+          <w:szCs w:val="21"/>
+        </w:rPr>
+        <w:t> </w:t>
+      </w:r>
+      <w:r>
+        <w:rPr>
+          <w:rFonts w:ascii="Consolas" w:eastAsia="Times New Roman" w:hAnsi="Consolas" w:cs="Times New Roman"/>
+          <w:color w:val="4FC1FF"/>
+          <w:sz w:val="21"/>
+          <w:szCs w:val="21"/>
+        </w:rPr>
+        <w:t>User</w:t>
+      </w:r>
+      <w:r>
+        <w:rPr>
+          <w:rFonts w:ascii="Consolas" w:eastAsia="Times New Roman" w:hAnsi="Consolas" w:cs="Times New Roman"/>
+          <w:color w:val="D4D4D4"/>
+          <w:sz w:val="21"/>
+          <w:szCs w:val="21"/>
+        </w:rPr>
+        <w:t> = </w:t>
+      </w:r>
+      <w:r>
+        <w:rPr>
+          <w:rFonts w:ascii="Consolas" w:eastAsia="Times New Roman" w:hAnsi="Consolas" w:cs="Times New Roman"/>
+          <w:color w:val="DCDCAA"/>
+          <w:sz w:val="21"/>
+          <w:szCs w:val="21"/>
+        </w:rPr>
+        <w:t>require</w:t>
+      </w:r>
+      <w:r>
+        <w:rPr>
+          <w:rFonts w:ascii="Consolas" w:eastAsia="Times New Roman" w:hAnsi="Consolas" w:cs="Times New Roman"/>
+          <w:color w:val="D4D4D4"/>
+          <w:sz w:val="21"/>
+          <w:szCs w:val="21"/>
+        </w:rPr>
+        <w:t>(</w:t>
+      </w:r>
+      <w:r>
+        <w:rPr>
+          <w:rFonts w:ascii="Consolas" w:eastAsia="Times New Roman" w:hAnsi="Consolas" w:cs="Times New Roman"/>
+          <w:color w:val="CE9178"/>
+          <w:sz w:val="21"/>
+          <w:szCs w:val="21"/>
+        </w:rPr>
+        <w:t>'../schema/User'</w:t>
+      </w:r>
+      <w:r>
+        <w:rPr>
+          <w:rFonts w:ascii="Consolas" w:eastAsia="Times New Roman" w:hAnsi="Consolas" w:cs="Times New Roman"/>
+          <w:color w:val="D4D4D4"/>
+          <w:sz w:val="21"/>
+          <w:szCs w:val="21"/>
+        </w:rPr>
+        <w:t>);</w:t>
+      </w:r>
+    </w:p>
+    <w:p>
+      <w:pPr>
+        <w:shd w:val="clear" w:color="auto" w:fill="1E1E1E"/>
+        <w:spacing w:after="0" w:line="285" w:lineRule="atLeast"/>
+        <w:rPr>
+          <w:rFonts w:ascii="Consolas" w:eastAsia="Times New Roman" w:hAnsi="Consolas" w:cs="Times New Roman"/>
+          <w:color w:val="D4D4D4"/>
+          <w:sz w:val="21"/>
+          <w:szCs w:val="21"/>
+        </w:rPr>
+      </w:pPr>
+    </w:p>
+    <w:p>
+      <w:pPr>
+        <w:shd w:val="clear" w:color="auto" w:fill="1E1E1E"/>
+        <w:spacing w:after="0" w:line="285" w:lineRule="atLeast"/>
+        <w:rPr>
+          <w:rFonts w:ascii="Consolas" w:eastAsia="Times New Roman" w:hAnsi="Consolas" w:cs="Times New Roman"/>
+          <w:color w:val="D4D4D4"/>
+          <w:sz w:val="21"/>
+          <w:szCs w:val="21"/>
+        </w:rPr>
+      </w:pPr>
+      <w:r>
+        <w:rPr>
+          <w:rFonts w:ascii="Consolas" w:eastAsia="Times New Roman" w:hAnsi="Consolas" w:cs="Times New Roman"/>
+          <w:color w:val="6A9955"/>
+          <w:sz w:val="21"/>
+          <w:szCs w:val="21"/>
+        </w:rPr>
+        <w:t>//Register</w:t>
+      </w:r>
+    </w:p>
+    <w:p>
+      <w:pPr>
+        <w:shd w:val="clear" w:color="auto" w:fill="1E1E1E"/>
+        <w:spacing w:after="0" w:line="285" w:lineRule="atLeast"/>
+        <w:rPr>
+          <w:rFonts w:ascii="Consolas" w:eastAsia="Times New Roman" w:hAnsi="Consolas" w:cs="Times New Roman"/>
+          <w:color w:val="D4D4D4"/>
+          <w:sz w:val="21"/>
+          <w:szCs w:val="21"/>
+        </w:rPr>
+      </w:pPr>
+      <w:r>
+        <w:rPr>
+          <w:rFonts w:ascii="Consolas" w:eastAsia="Times New Roman" w:hAnsi="Consolas" w:cs="Times New Roman"/>
+          <w:color w:val="4FC1FF"/>
+          <w:sz w:val="21"/>
+          <w:szCs w:val="21"/>
+        </w:rPr>
+        <w:t>router</w:t>
+      </w:r>
+      <w:r>
+        <w:rPr>
+          <w:rFonts w:ascii="Consolas" w:eastAsia="Times New Roman" w:hAnsi="Consolas" w:cs="Times New Roman"/>
+          <w:color w:val="D4D4D4"/>
+          <w:sz w:val="21"/>
+          <w:szCs w:val="21"/>
+        </w:rPr>
+        <w:t>.</w:t>
+      </w:r>
+      <w:r>
+        <w:rPr>
+          <w:rFonts w:ascii="Consolas" w:eastAsia="Times New Roman" w:hAnsi="Consolas" w:cs="Times New Roman"/>
+          <w:color w:val="DCDCAA"/>
+          <w:sz w:val="21"/>
+          <w:szCs w:val="21"/>
+        </w:rPr>
+        <w:t>post</w:t>
+      </w:r>
+      <w:r>
+        <w:rPr>
+          <w:rFonts w:ascii="Consolas" w:eastAsia="Times New Roman" w:hAnsi="Consolas" w:cs="Times New Roman"/>
+          <w:color w:val="D4D4D4"/>
+          <w:sz w:val="21"/>
+          <w:szCs w:val="21"/>
+        </w:rPr>
+        <w:t>(</w:t>
+      </w:r>
+      <w:r>
+        <w:rPr>
+          <w:rFonts w:ascii="Consolas" w:eastAsia="Times New Roman" w:hAnsi="Consolas" w:cs="Times New Roman"/>
+          <w:color w:val="CE9178"/>
+          <w:sz w:val="21"/>
+          <w:szCs w:val="21"/>
+        </w:rPr>
+        <w:t>'/register'</w:t>
+      </w:r>
+      <w:r>
+        <w:rPr>
+          <w:rFonts w:ascii="Consolas" w:eastAsia="Times New Roman" w:hAnsi="Consolas" w:cs="Times New Roman"/>
+          <w:color w:val="D4D4D4"/>
+          <w:sz w:val="21"/>
+          <w:szCs w:val="21"/>
+        </w:rPr>
+        <w:t>, (</w:t>
+      </w:r>
+      <w:r>
+        <w:rPr>
+          <w:rFonts w:ascii="Consolas" w:eastAsia="Times New Roman" w:hAnsi="Consolas" w:cs="Times New Roman"/>
+          <w:color w:val="9CDCFE"/>
+          <w:sz w:val="21"/>
+          <w:szCs w:val="21"/>
+        </w:rPr>
+        <w:t>req</w:t>
+      </w:r>
+      <w:r>
+        <w:rPr>
+          <w:rFonts w:ascii="Consolas" w:eastAsia="Times New Roman" w:hAnsi="Consolas" w:cs="Times New Roman"/>
+          <w:color w:val="D4D4D4"/>
+          <w:sz w:val="21"/>
+          <w:szCs w:val="21"/>
+        </w:rPr>
+        <w:t>, </w:t>
+      </w:r>
+      <w:r>
+        <w:rPr>
+          <w:rFonts w:ascii="Consolas" w:eastAsia="Times New Roman" w:hAnsi="Consolas" w:cs="Times New Roman"/>
+          <w:color w:val="9CDCFE"/>
+          <w:sz w:val="21"/>
+          <w:szCs w:val="21"/>
+        </w:rPr>
+        <w:t>res</w:t>
+      </w:r>
+      <w:r>
+        <w:rPr>
+          <w:rFonts w:ascii="Consolas" w:eastAsia="Times New Roman" w:hAnsi="Consolas" w:cs="Times New Roman"/>
+          <w:color w:val="D4D4D4"/>
+          <w:sz w:val="21"/>
+          <w:szCs w:val="21"/>
+        </w:rPr>
+        <w:t>, </w:t>
+      </w:r>
+      <w:r>
+        <w:rPr>
+          <w:rFonts w:ascii="Consolas" w:eastAsia="Times New Roman" w:hAnsi="Consolas" w:cs="Times New Roman"/>
+          <w:color w:val="DCDCAA"/>
+          <w:sz w:val="21"/>
+          <w:szCs w:val="21"/>
+        </w:rPr>
+        <w:t>next</w:t>
+      </w:r>
+      <w:r>
+        <w:rPr>
+          <w:rFonts w:ascii="Consolas" w:eastAsia="Times New Roman" w:hAnsi="Consolas" w:cs="Times New Roman"/>
+          <w:color w:val="D4D4D4"/>
+          <w:sz w:val="21"/>
+          <w:szCs w:val="21"/>
+        </w:rPr>
+        <w:t>)</w:t>
+      </w:r>
+      <w:r>
+        <w:rPr>
+          <w:rFonts w:ascii="Consolas" w:eastAsia="Times New Roman" w:hAnsi="Consolas" w:cs="Times New Roman"/>
+          <w:color w:val="569CD6"/>
+          <w:sz w:val="21"/>
+          <w:szCs w:val="21"/>
+        </w:rPr>
+        <w:t>=&gt;</w:t>
+      </w:r>
+      <w:r>
+        <w:rPr>
+          <w:rFonts w:ascii="Consolas" w:eastAsia="Times New Roman" w:hAnsi="Consolas" w:cs="Times New Roman"/>
+          <w:color w:val="D4D4D4"/>
+          <w:sz w:val="21"/>
+          <w:szCs w:val="21"/>
+        </w:rPr>
+        <w:t>{</w:t>
+      </w:r>
+    </w:p>
+    <w:p>
+      <w:pPr>
+        <w:shd w:val="clear" w:color="auto" w:fill="1E1E1E"/>
+        <w:spacing w:after="0" w:line="285" w:lineRule="atLeast"/>
+        <w:rPr>
+          <w:rFonts w:ascii="Consolas" w:eastAsia="Times New Roman" w:hAnsi="Consolas" w:cs="Times New Roman"/>
+          <w:color w:val="D4D4D4"/>
+          <w:sz w:val="21"/>
+          <w:szCs w:val="21"/>
+        </w:rPr>
+      </w:pPr>
+    </w:p>
+    <w:p>
+      <w:pPr>
+        <w:shd w:val="clear" w:color="auto" w:fill="1E1E1E"/>
+        <w:spacing w:after="0" w:line="285" w:lineRule="atLeast"/>
+        <w:rPr>
+          <w:rFonts w:ascii="Consolas" w:eastAsia="Times New Roman" w:hAnsi="Consolas" w:cs="Times New Roman"/>
+          <w:color w:val="D4D4D4"/>
+          <w:sz w:val="21"/>
+          <w:szCs w:val="21"/>
+        </w:rPr>
+      </w:pPr>
+      <w:r>
+        <w:rPr>
+          <w:rFonts w:ascii="Consolas" w:eastAsia="Times New Roman" w:hAnsi="Consolas" w:cs="Times New Roman"/>
+          <w:color w:val="D4D4D4"/>
+          <w:sz w:val="21"/>
+          <w:szCs w:val="21"/>
+        </w:rPr>
+        <w:t>    </w:t>
+      </w:r>
+      <w:r>
+        <w:rPr>
+          <w:rFonts w:ascii="Consolas" w:eastAsia="Times New Roman" w:hAnsi="Consolas" w:cs="Times New Roman"/>
+          <w:color w:val="569CD6"/>
+          <w:sz w:val="21"/>
+          <w:szCs w:val="21"/>
+        </w:rPr>
+        <w:t>const</w:t>
+      </w:r>
+      <w:r>
+        <w:rPr>
+          <w:rFonts w:ascii="Consolas" w:eastAsia="Times New Roman" w:hAnsi="Consolas" w:cs="Times New Roman"/>
+          <w:color w:val="D4D4D4"/>
+          <w:sz w:val="21"/>
+          <w:szCs w:val="21"/>
+        </w:rPr>
+        <w:t> </w:t>
+      </w:r>
+      <w:r>
+        <w:rPr>
+          <w:rFonts w:ascii="Consolas" w:eastAsia="Times New Roman" w:hAnsi="Consolas" w:cs="Times New Roman"/>
+          <w:color w:val="4FC1FF"/>
+          <w:sz w:val="21"/>
+          <w:szCs w:val="21"/>
+        </w:rPr>
+        <w:t>newUser</w:t>
+      </w:r>
+      <w:r>
+        <w:rPr>
+          <w:rFonts w:ascii="Consolas" w:eastAsia="Times New Roman" w:hAnsi="Consolas" w:cs="Times New Roman"/>
+          <w:color w:val="D4D4D4"/>
+          <w:sz w:val="21"/>
+          <w:szCs w:val="21"/>
+        </w:rPr>
+        <w:t> = </w:t>
+      </w:r>
+      <w:r>
+        <w:rPr>
+          <w:rFonts w:ascii="Consolas" w:eastAsia="Times New Roman" w:hAnsi="Consolas" w:cs="Times New Roman"/>
+          <w:color w:val="569CD6"/>
+          <w:sz w:val="21"/>
+          <w:szCs w:val="21"/>
+        </w:rPr>
+        <w:t>new</w:t>
+      </w:r>
+      <w:r>
+        <w:rPr>
+          <w:rFonts w:ascii="Consolas" w:eastAsia="Times New Roman" w:hAnsi="Consolas" w:cs="Times New Roman"/>
+          <w:color w:val="D4D4D4"/>
+          <w:sz w:val="21"/>
+          <w:szCs w:val="21"/>
+        </w:rPr>
+        <w:t> </w:t>
+      </w:r>
+      <w:r>
+        <w:rPr>
+          <w:rFonts w:ascii="Consolas" w:eastAsia="Times New Roman" w:hAnsi="Consolas" w:cs="Times New Roman"/>
+          <w:color w:val="DCDCAA"/>
+          <w:sz w:val="21"/>
+          <w:szCs w:val="21"/>
+        </w:rPr>
+        <w:t>User</w:t>
+      </w:r>
+      <w:r>
+        <w:rPr>
+          <w:rFonts w:ascii="Consolas" w:eastAsia="Times New Roman" w:hAnsi="Consolas" w:cs="Times New Roman"/>
+          <w:color w:val="D4D4D4"/>
+          <w:sz w:val="21"/>
+          <w:szCs w:val="21"/>
+        </w:rPr>
+        <w:t>({</w:t>
+      </w:r>
+    </w:p>
+    <w:p>
+      <w:pPr>
+        <w:shd w:val="clear" w:color="auto" w:fill="1E1E1E"/>
+        <w:spacing w:after="0" w:line="285" w:lineRule="atLeast"/>
+        <w:rPr>
+          <w:rFonts w:ascii="Consolas" w:eastAsia="Times New Roman" w:hAnsi="Consolas" w:cs="Times New Roman"/>
+          <w:color w:val="D4D4D4"/>
+          <w:sz w:val="21"/>
+          <w:szCs w:val="21"/>
+        </w:rPr>
+      </w:pPr>
+      <w:r>
+        <w:rPr>
+          <w:rFonts w:ascii="Consolas" w:eastAsia="Times New Roman" w:hAnsi="Consolas" w:cs="Times New Roman"/>
+          <w:color w:val="D4D4D4"/>
+          <w:sz w:val="21"/>
+          <w:szCs w:val="21"/>
+        </w:rPr>
+        <w:t>        </w:t>
+      </w:r>
+      <w:r>
+        <w:rPr>
+          <w:rFonts w:ascii="Consolas" w:eastAsia="Times New Roman" w:hAnsi="Consolas" w:cs="Times New Roman"/>
+          <w:color w:val="9CDCFE"/>
+          <w:sz w:val="21"/>
+          <w:szCs w:val="21"/>
+        </w:rPr>
+        <w:t>username:</w:t>
+      </w:r>
+      <w:r>
+        <w:rPr>
+          <w:rFonts w:ascii="Consolas" w:eastAsia="Times New Roman" w:hAnsi="Consolas" w:cs="Times New Roman"/>
+          <w:color w:val="D4D4D4"/>
+          <w:sz w:val="21"/>
+          <w:szCs w:val="21"/>
+        </w:rPr>
+        <w:t> </w:t>
+      </w:r>
+      <w:r>
+        <w:rPr>
+          <w:rFonts w:ascii="Consolas" w:eastAsia="Times New Roman" w:hAnsi="Consolas" w:cs="Times New Roman"/>
+          <w:color w:val="9CDCFE"/>
+          <w:sz w:val="21"/>
+          <w:szCs w:val="21"/>
+        </w:rPr>
+        <w:t>req</w:t>
+      </w:r>
+      <w:r>
+        <w:rPr>
+          <w:rFonts w:ascii="Consolas" w:eastAsia="Times New Roman" w:hAnsi="Consolas" w:cs="Times New Roman"/>
+          <w:color w:val="D4D4D4"/>
+          <w:sz w:val="21"/>
+          <w:szCs w:val="21"/>
+        </w:rPr>
+        <w:t>.</w:t>
+      </w:r>
+      <w:r>
+        <w:rPr>
+          <w:rFonts w:ascii="Consolas" w:eastAsia="Times New Roman" w:hAnsi="Consolas" w:cs="Times New Roman"/>
+          <w:color w:val="9CDCFE"/>
+          <w:sz w:val="21"/>
+          <w:szCs w:val="21"/>
+        </w:rPr>
+        <w:t>body</w:t>
+      </w:r>
+      <w:r>
+        <w:rPr>
+          <w:rFonts w:ascii="Consolas" w:eastAsia="Times New Roman" w:hAnsi="Consolas" w:cs="Times New Roman"/>
+          <w:color w:val="D4D4D4"/>
+          <w:sz w:val="21"/>
+          <w:szCs w:val="21"/>
+        </w:rPr>
+        <w:t>.</w:t>
+      </w:r>
+      <w:r>
+        <w:rPr>
+          <w:rFonts w:ascii="Consolas" w:eastAsia="Times New Roman" w:hAnsi="Consolas" w:cs="Times New Roman"/>
+          <w:color w:val="9CDCFE"/>
+          <w:sz w:val="21"/>
+          <w:szCs w:val="21"/>
+        </w:rPr>
+        <w:t>username</w:t>
+      </w:r>
+      <w:r>
+        <w:rPr>
+          <w:rFonts w:ascii="Consolas" w:eastAsia="Times New Roman" w:hAnsi="Consolas" w:cs="Times New Roman"/>
+          <w:color w:val="D4D4D4"/>
+          <w:sz w:val="21"/>
+          <w:szCs w:val="21"/>
+        </w:rPr>
+        <w:t>,</w:t>
+      </w:r>
+    </w:p>
+    <w:p>
+      <w:pPr>
+        <w:shd w:val="clear" w:color="auto" w:fill="1E1E1E"/>
+        <w:spacing w:after="0" w:line="285" w:lineRule="atLeast"/>
+        <w:rPr>
+          <w:rFonts w:ascii="Consolas" w:eastAsia="Times New Roman" w:hAnsi="Consolas" w:cs="Times New Roman"/>
+          <w:color w:val="D4D4D4"/>
+          <w:sz w:val="21"/>
+          <w:szCs w:val="21"/>
+        </w:rPr>
+      </w:pPr>
+      <w:r>
+        <w:rPr>
+          <w:rFonts w:ascii="Consolas" w:eastAsia="Times New Roman" w:hAnsi="Consolas" w:cs="Times New Roman"/>
+          <w:color w:val="D4D4D4"/>
+          <w:sz w:val="21"/>
+          <w:szCs w:val="21"/>
+        </w:rPr>
+        <w:t>        </w:t>
+      </w:r>
+      <w:r>
+        <w:rPr>
+          <w:rFonts w:ascii="Consolas" w:eastAsia="Times New Roman" w:hAnsi="Consolas" w:cs="Times New Roman"/>
+          <w:color w:val="9CDCFE"/>
+          <w:sz w:val="21"/>
+          <w:szCs w:val="21"/>
+        </w:rPr>
+        <w:t>email:</w:t>
+      </w:r>
+      <w:r>
+        <w:rPr>
+          <w:rFonts w:ascii="Consolas" w:eastAsia="Times New Roman" w:hAnsi="Consolas" w:cs="Times New Roman"/>
+          <w:color w:val="D4D4D4"/>
+          <w:sz w:val="21"/>
+          <w:szCs w:val="21"/>
+        </w:rPr>
+        <w:t> </w:t>
+      </w:r>
+      <w:r>
+        <w:rPr>
+          <w:rFonts w:ascii="Consolas" w:eastAsia="Times New Roman" w:hAnsi="Consolas" w:cs="Times New Roman"/>
+          <w:color w:val="9CDCFE"/>
+          <w:sz w:val="21"/>
+          <w:szCs w:val="21"/>
+        </w:rPr>
+        <w:t>req</w:t>
+      </w:r>
+      <w:r>
+        <w:rPr>
+          <w:rFonts w:ascii="Consolas" w:eastAsia="Times New Roman" w:hAnsi="Consolas" w:cs="Times New Roman"/>
+          <w:color w:val="D4D4D4"/>
+          <w:sz w:val="21"/>
+          <w:szCs w:val="21"/>
+        </w:rPr>
+        <w:t>.</w:t>
+      </w:r>
+      <w:r>
+        <w:rPr>
+          <w:rFonts w:ascii="Consolas" w:eastAsia="Times New Roman" w:hAnsi="Consolas" w:cs="Times New Roman"/>
+          <w:color w:val="9CDCFE"/>
+          <w:sz w:val="21"/>
+          <w:szCs w:val="21"/>
+        </w:rPr>
+        <w:t>body</w:t>
+      </w:r>
+      <w:r>
+        <w:rPr>
+          <w:rFonts w:ascii="Consolas" w:eastAsia="Times New Roman" w:hAnsi="Consolas" w:cs="Times New Roman"/>
+          <w:color w:val="D4D4D4"/>
+          <w:sz w:val="21"/>
+          <w:szCs w:val="21"/>
+        </w:rPr>
+        <w:t>.</w:t>
+      </w:r>
+      <w:r>
+        <w:rPr>
+          <w:rFonts w:ascii="Consolas" w:eastAsia="Times New Roman" w:hAnsi="Consolas" w:cs="Times New Roman"/>
+          <w:color w:val="9CDCFE"/>
+          <w:sz w:val="21"/>
+          <w:szCs w:val="21"/>
+        </w:rPr>
+        <w:t>email</w:t>
+      </w:r>
+      <w:r>
+        <w:rPr>
+          <w:rFonts w:ascii="Consolas" w:eastAsia="Times New Roman" w:hAnsi="Consolas" w:cs="Times New Roman"/>
+          <w:color w:val="D4D4D4"/>
+          <w:sz w:val="21"/>
+          <w:szCs w:val="21"/>
+        </w:rPr>
+        <w:t>,</w:t>
+      </w:r>
+    </w:p>
+    <w:p>
+      <w:pPr>
+        <w:shd w:val="clear" w:color="auto" w:fill="1E1E1E"/>
+        <w:spacing w:after="0" w:line="285" w:lineRule="atLeast"/>
+        <w:rPr>
+          <w:rFonts w:ascii="Consolas" w:eastAsia="Times New Roman" w:hAnsi="Consolas" w:cs="Times New Roman"/>
+          <w:color w:val="D4D4D4"/>
+          <w:sz w:val="21"/>
+          <w:szCs w:val="21"/>
+        </w:rPr>
+      </w:pPr>
+      <w:r>
+        <w:rPr>
+          <w:rFonts w:ascii="Consolas" w:eastAsia="Times New Roman" w:hAnsi="Consolas" w:cs="Times New Roman"/>
+          <w:color w:val="D4D4D4"/>
+          <w:sz w:val="21"/>
+          <w:szCs w:val="21"/>
+        </w:rPr>
+        <w:t>        </w:t>
+      </w:r>
+      <w:r>
+        <w:rPr>
+          <w:rFonts w:ascii="Consolas" w:eastAsia="Times New Roman" w:hAnsi="Consolas" w:cs="Times New Roman"/>
+          <w:color w:val="9CDCFE"/>
+          <w:sz w:val="21"/>
+          <w:szCs w:val="21"/>
+        </w:rPr>
+        <w:t>password:</w:t>
+      </w:r>
+      <w:r>
+        <w:rPr>
+          <w:rFonts w:ascii="Consolas" w:eastAsia="Times New Roman" w:hAnsi="Consolas" w:cs="Times New Roman"/>
+          <w:color w:val="D4D4D4"/>
+          <w:sz w:val="21"/>
+          <w:szCs w:val="21"/>
+        </w:rPr>
+        <w:t> </w:t>
+      </w:r>
+      <w:r>
+        <w:rPr>
+          <w:rFonts w:ascii="Consolas" w:eastAsia="Times New Roman" w:hAnsi="Consolas" w:cs="Times New Roman"/>
+          <w:color w:val="4EC9B0"/>
+          <w:sz w:val="21"/>
+          <w:szCs w:val="21"/>
+        </w:rPr>
+        <w:t>CryptoJS</w:t>
+      </w:r>
+      <w:r>
+        <w:rPr>
+          <w:rFonts w:ascii="Consolas" w:eastAsia="Times New Roman" w:hAnsi="Consolas" w:cs="Times New Roman"/>
+          <w:color w:val="D4D4D4"/>
+          <w:sz w:val="21"/>
+          <w:szCs w:val="21"/>
+        </w:rPr>
+        <w:t>.</w:t>
+      </w:r>
+      <w:r>
+        <w:rPr>
+          <w:rFonts w:ascii="Consolas" w:eastAsia="Times New Roman" w:hAnsi="Consolas" w:cs="Times New Roman"/>
+          <w:color w:val="4FC1FF"/>
+          <w:sz w:val="21"/>
+          <w:szCs w:val="21"/>
+        </w:rPr>
+        <w:t>AES</w:t>
+      </w:r>
+      <w:r>
+        <w:rPr>
+          <w:rFonts w:ascii="Consolas" w:eastAsia="Times New Roman" w:hAnsi="Consolas" w:cs="Times New Roman"/>
+          <w:color w:val="D4D4D4"/>
+          <w:sz w:val="21"/>
+          <w:szCs w:val="21"/>
+        </w:rPr>
+        <w:t>.</w:t>
+      </w:r>
+      <w:r>
+        <w:rPr>
+          <w:rFonts w:ascii="Consolas" w:eastAsia="Times New Roman" w:hAnsi="Consolas" w:cs="Times New Roman"/>
+          <w:color w:val="DCDCAA"/>
+          <w:sz w:val="21"/>
+          <w:szCs w:val="21"/>
+        </w:rPr>
+        <w:t>encrypt</w:t>
+      </w:r>
+      <w:r>
+        <w:rPr>
+          <w:rFonts w:ascii="Consolas" w:eastAsia="Times New Roman" w:hAnsi="Consolas" w:cs="Times New Roman"/>
+          <w:color w:val="D4D4D4"/>
+          <w:sz w:val="21"/>
+          <w:szCs w:val="21"/>
+        </w:rPr>
+        <w:t>(</w:t>
+      </w:r>
+      <w:r>
+        <w:rPr>
+          <w:rFonts w:ascii="Consolas" w:eastAsia="Times New Roman" w:hAnsi="Consolas" w:cs="Times New Roman"/>
+          <w:color w:val="9CDCFE"/>
+          <w:sz w:val="21"/>
+          <w:szCs w:val="21"/>
+        </w:rPr>
+        <w:t>req</w:t>
+      </w:r>
+      <w:r>
+        <w:rPr>
+          <w:rFonts w:ascii="Consolas" w:eastAsia="Times New Roman" w:hAnsi="Consolas" w:cs="Times New Roman"/>
+          <w:color w:val="D4D4D4"/>
+          <w:sz w:val="21"/>
+          <w:szCs w:val="21"/>
+        </w:rPr>
+        <w:t>.</w:t>
+      </w:r>
+      <w:r>
+        <w:rPr>
+          <w:rFonts w:ascii="Consolas" w:eastAsia="Times New Roman" w:hAnsi="Consolas" w:cs="Times New Roman"/>
+          <w:color w:val="9CDCFE"/>
+          <w:sz w:val="21"/>
+          <w:szCs w:val="21"/>
+        </w:rPr>
+        <w:t>body</w:t>
+      </w:r>
+      <w:r>
+        <w:rPr>
+          <w:rFonts w:ascii="Consolas" w:eastAsia="Times New Roman" w:hAnsi="Consolas" w:cs="Times New Roman"/>
+          <w:color w:val="D4D4D4"/>
+          <w:sz w:val="21"/>
+          <w:szCs w:val="21"/>
+        </w:rPr>
+        <w:t>.</w:t>
+      </w:r>
+      <w:r>
+        <w:rPr>
+          <w:rFonts w:ascii="Consolas" w:eastAsia="Times New Roman" w:hAnsi="Consolas" w:cs="Times New Roman"/>
+          <w:color w:val="9CDCFE"/>
+          <w:sz w:val="21"/>
+          <w:szCs w:val="21"/>
+        </w:rPr>
+        <w:t>password</w:t>
+      </w:r>
+      <w:r>
+        <w:rPr>
+          <w:rFonts w:ascii="Consolas" w:eastAsia="Times New Roman" w:hAnsi="Consolas" w:cs="Times New Roman"/>
+          <w:color w:val="D4D4D4"/>
+          <w:sz w:val="21"/>
+          <w:szCs w:val="21"/>
+        </w:rPr>
+        <w:t>, </w:t>
+      </w:r>
+      <w:r>
+        <w:rPr>
+          <w:rFonts w:ascii="Consolas" w:eastAsia="Times New Roman" w:hAnsi="Consolas" w:cs="Times New Roman"/>
+          <w:color w:val="9CDCFE"/>
+          <w:sz w:val="21"/>
+          <w:szCs w:val="21"/>
+        </w:rPr>
+        <w:t>process</w:t>
+      </w:r>
+      <w:r>
+        <w:rPr>
+          <w:rFonts w:ascii="Consolas" w:eastAsia="Times New Roman" w:hAnsi="Consolas" w:cs="Times New Roman"/>
+          <w:color w:val="D4D4D4"/>
+          <w:sz w:val="21"/>
+          <w:szCs w:val="21"/>
+        </w:rPr>
+        <w:t>.</w:t>
+      </w:r>
+      <w:r>
+        <w:rPr>
+          <w:rFonts w:ascii="Consolas" w:eastAsia="Times New Roman" w:hAnsi="Consolas" w:cs="Times New Roman"/>
+          <w:color w:val="9CDCFE"/>
+          <w:sz w:val="21"/>
+          <w:szCs w:val="21"/>
+        </w:rPr>
+        <w:t>env</w:t>
+      </w:r>
+      <w:r>
+        <w:rPr>
+          <w:rFonts w:ascii="Consolas" w:eastAsia="Times New Roman" w:hAnsi="Consolas" w:cs="Times New Roman"/>
+          <w:color w:val="D4D4D4"/>
+          <w:sz w:val="21"/>
+          <w:szCs w:val="21"/>
+        </w:rPr>
+        <w:t>.</w:t>
+      </w:r>
+      <w:r>
+        <w:rPr>
+          <w:rFonts w:ascii="Consolas" w:eastAsia="Times New Roman" w:hAnsi="Consolas" w:cs="Times New Roman"/>
+          <w:color w:val="4FC1FF"/>
+          <w:sz w:val="21"/>
+          <w:szCs w:val="21"/>
+        </w:rPr>
+        <w:t>SECRET_KEY</w:t>
+      </w:r>
+      <w:r>
+        <w:rPr>
+          <w:rFonts w:ascii="Consolas" w:eastAsia="Times New Roman" w:hAnsi="Consolas" w:cs="Times New Roman"/>
+          <w:color w:val="D4D4D4"/>
+          <w:sz w:val="21"/>
+          <w:szCs w:val="21"/>
+        </w:rPr>
+        <w:t>).</w:t>
+      </w:r>
+      <w:r>
+        <w:rPr>
+          <w:rFonts w:ascii="Consolas" w:eastAsia="Times New Roman" w:hAnsi="Consolas" w:cs="Times New Roman"/>
+          <w:color w:val="DCDCAA"/>
+          <w:sz w:val="21"/>
+          <w:szCs w:val="21"/>
+        </w:rPr>
+        <w:t>toString</w:t>
+      </w:r>
+      <w:r>
+        <w:rPr>
+          <w:rFonts w:ascii="Consolas" w:eastAsia="Times New Roman" w:hAnsi="Consolas" w:cs="Times New Roman"/>
+          <w:color w:val="D4D4D4"/>
+          <w:sz w:val="21"/>
+          <w:szCs w:val="21"/>
+        </w:rPr>
+        <w:t>(),</w:t>
+      </w:r>
+    </w:p>
+    <w:p>
+      <w:pPr>
+        <w:shd w:val="clear" w:color="auto" w:fill="1E1E1E"/>
+        <w:spacing w:after="0" w:line="285" w:lineRule="atLeast"/>
+        <w:rPr>
+          <w:rFonts w:ascii="Consolas" w:eastAsia="Times New Roman" w:hAnsi="Consolas" w:cs="Times New Roman"/>
+          <w:color w:val="D4D4D4"/>
+          <w:sz w:val="21"/>
+          <w:szCs w:val="21"/>
+        </w:rPr>
+      </w:pPr>
+    </w:p>
+    <w:p>
+      <w:pPr>
+        <w:shd w:val="clear" w:color="auto" w:fill="1E1E1E"/>
+        <w:spacing w:after="0" w:line="285" w:lineRule="atLeast"/>
+        <w:rPr>
+          <w:rFonts w:ascii="Consolas" w:eastAsia="Times New Roman" w:hAnsi="Consolas" w:cs="Times New Roman"/>
+          <w:color w:val="D4D4D4"/>
+          <w:sz w:val="21"/>
+          <w:szCs w:val="21"/>
+        </w:rPr>
+      </w:pPr>
+      <w:r>
+        <w:rPr>
+          <w:rFonts w:ascii="Consolas" w:eastAsia="Times New Roman" w:hAnsi="Consolas" w:cs="Times New Roman"/>
+          <w:color w:val="D4D4D4"/>
+          <w:sz w:val="21"/>
+          <w:szCs w:val="21"/>
+        </w:rPr>
+        <w:t>    });</w:t>
+      </w:r>
+    </w:p>
+    <w:p>
+      <w:pPr>
+        <w:shd w:val="clear" w:color="auto" w:fill="1E1E1E"/>
+        <w:spacing w:after="0" w:line="285" w:lineRule="atLeast"/>
+        <w:rPr>
+          <w:rFonts w:ascii="Consolas" w:eastAsia="Times New Roman" w:hAnsi="Consolas" w:cs="Times New Roman"/>
+          <w:color w:val="D4D4D4"/>
+          <w:sz w:val="21"/>
+          <w:szCs w:val="21"/>
+        </w:rPr>
+      </w:pPr>
+    </w:p>
+    <w:p>
+      <w:pPr>
+        <w:shd w:val="clear" w:color="auto" w:fill="1E1E1E"/>
+        <w:spacing w:after="0" w:line="285" w:lineRule="atLeast"/>
+        <w:rPr>
+          <w:rFonts w:ascii="Consolas" w:eastAsia="Times New Roman" w:hAnsi="Consolas" w:cs="Times New Roman"/>
+          <w:color w:val="D4D4D4"/>
+          <w:sz w:val="21"/>
+          <w:szCs w:val="21"/>
+        </w:rPr>
+      </w:pPr>
+      <w:r>
+        <w:rPr>
+          <w:rFonts w:ascii="Consolas" w:eastAsia="Times New Roman" w:hAnsi="Consolas" w:cs="Times New Roman"/>
+          <w:color w:val="D4D4D4"/>
+          <w:sz w:val="21"/>
+          <w:szCs w:val="21"/>
+        </w:rPr>
+        <w:t>    </w:t>
+      </w:r>
+      <w:r>
+        <w:rPr>
+          <w:rFonts w:ascii="Consolas" w:eastAsia="Times New Roman" w:hAnsi="Consolas" w:cs="Times New Roman"/>
+          <w:color w:val="4FC1FF"/>
+          <w:sz w:val="21"/>
+          <w:szCs w:val="21"/>
+        </w:rPr>
+        <w:t>newUser</w:t>
+      </w:r>
+    </w:p>
+    <w:p>
+      <w:pPr>
+        <w:shd w:val="clear" w:color="auto" w:fill="1E1E1E"/>
+        <w:spacing w:after="0" w:line="285" w:lineRule="atLeast"/>
+        <w:rPr>
+          <w:rFonts w:ascii="Consolas" w:eastAsia="Times New Roman" w:hAnsi="Consolas" w:cs="Times New Roman"/>
+          <w:color w:val="D4D4D4"/>
+          <w:sz w:val="21"/>
+          <w:szCs w:val="21"/>
+        </w:rPr>
+      </w:pPr>
+      <w:r>
+        <w:rPr>
+          <w:rFonts w:ascii="Consolas" w:eastAsia="Times New Roman" w:hAnsi="Consolas" w:cs="Times New Roman"/>
+          <w:color w:val="D4D4D4"/>
+          <w:sz w:val="21"/>
+          <w:szCs w:val="21"/>
+        </w:rPr>
+        <w:t>    .</w:t>
+      </w:r>
+      <w:r>
+        <w:rPr>
+          <w:rFonts w:ascii="Consolas" w:eastAsia="Times New Roman" w:hAnsi="Consolas" w:cs="Times New Roman"/>
+          <w:color w:val="DCDCAA"/>
+          <w:sz w:val="21"/>
+          <w:szCs w:val="21"/>
+        </w:rPr>
+        <w:t>save</w:t>
+      </w:r>
+      <w:r>
+        <w:rPr>
+          <w:rFonts w:ascii="Consolas" w:eastAsia="Times New Roman" w:hAnsi="Consolas" w:cs="Times New Roman"/>
+          <w:color w:val="D4D4D4"/>
+          <w:sz w:val="21"/>
+          <w:szCs w:val="21"/>
+        </w:rPr>
+        <w:t>()</w:t>
+      </w:r>
+    </w:p>
+    <w:p>
+      <w:pPr>
+        <w:shd w:val="clear" w:color="auto" w:fill="1E1E1E"/>
+        <w:spacing w:after="0" w:line="285" w:lineRule="atLeast"/>
+        <w:rPr>
+          <w:rFonts w:ascii="Consolas" w:eastAsia="Times New Roman" w:hAnsi="Consolas" w:cs="Times New Roman"/>
+          <w:color w:val="D4D4D4"/>
+          <w:sz w:val="21"/>
+          <w:szCs w:val="21"/>
+        </w:rPr>
+      </w:pPr>
+      <w:r>
+        <w:rPr>
+          <w:rFonts w:ascii="Consolas" w:eastAsia="Times New Roman" w:hAnsi="Consolas" w:cs="Times New Roman"/>
+          <w:color w:val="D4D4D4"/>
+          <w:sz w:val="21"/>
+          <w:szCs w:val="21"/>
+        </w:rPr>
+        <w:t>    .</w:t>
+      </w:r>
+      <w:r>
+        <w:rPr>
+          <w:rFonts w:ascii="Consolas" w:eastAsia="Times New Roman" w:hAnsi="Consolas" w:cs="Times New Roman"/>
+          <w:color w:val="DCDCAA"/>
+          <w:sz w:val="21"/>
+          <w:szCs w:val="21"/>
+        </w:rPr>
+        <w:t>then</w:t>
+      </w:r>
+      <w:r>
+        <w:rPr>
+          <w:rFonts w:ascii="Consolas" w:eastAsia="Times New Roman" w:hAnsi="Consolas" w:cs="Times New Roman"/>
+          <w:color w:val="D4D4D4"/>
+          <w:sz w:val="21"/>
+          <w:szCs w:val="21"/>
+        </w:rPr>
+        <w:t>(</w:t>
+      </w:r>
+      <w:r>
+        <w:rPr>
+          <w:rFonts w:ascii="Consolas" w:eastAsia="Times New Roman" w:hAnsi="Consolas" w:cs="Times New Roman"/>
+          <w:color w:val="9CDCFE"/>
+          <w:sz w:val="21"/>
+          <w:szCs w:val="21"/>
+        </w:rPr>
+        <w:t>result</w:t>
+      </w:r>
+      <w:r>
+        <w:rPr>
+          <w:rFonts w:ascii="Consolas" w:eastAsia="Times New Roman" w:hAnsi="Consolas" w:cs="Times New Roman"/>
+          <w:color w:val="569CD6"/>
+          <w:sz w:val="21"/>
+          <w:szCs w:val="21"/>
+        </w:rPr>
+        <w:t>=&gt;</w:t>
+      </w:r>
+      <w:r>
+        <w:rPr>
+          <w:rFonts w:ascii="Consolas" w:eastAsia="Times New Roman" w:hAnsi="Consolas" w:cs="Times New Roman"/>
+          <w:color w:val="D4D4D4"/>
+          <w:sz w:val="21"/>
+          <w:szCs w:val="21"/>
+        </w:rPr>
+        <w:t>{</w:t>
+      </w:r>
+    </w:p>
+    <w:p>
+      <w:pPr>
+        <w:shd w:val="clear" w:color="auto" w:fill="1E1E1E"/>
+        <w:spacing w:after="0" w:line="285" w:lineRule="atLeast"/>
+        <w:rPr>
+          <w:rFonts w:ascii="Consolas" w:eastAsia="Times New Roman" w:hAnsi="Consolas" w:cs="Times New Roman"/>
+          <w:color w:val="D4D4D4"/>
+          <w:sz w:val="21"/>
+          <w:szCs w:val="21"/>
+        </w:rPr>
+      </w:pPr>
+      <w:r>
+        <w:rPr>
+          <w:rFonts w:ascii="Consolas" w:eastAsia="Times New Roman" w:hAnsi="Consolas" w:cs="Times New Roman"/>
+          <w:color w:val="D4D4D4"/>
+          <w:sz w:val="21"/>
+          <w:szCs w:val="21"/>
+        </w:rPr>
+        <w:t>        </w:t>
+      </w:r>
+      <w:r>
+        <w:rPr>
+          <w:rFonts w:ascii="Consolas" w:eastAsia="Times New Roman" w:hAnsi="Consolas" w:cs="Times New Roman"/>
+          <w:color w:val="9CDCFE"/>
+          <w:sz w:val="21"/>
+          <w:szCs w:val="21"/>
+        </w:rPr>
+        <w:t>res</w:t>
+      </w:r>
+      <w:r>
+        <w:rPr>
+          <w:rFonts w:ascii="Consolas" w:eastAsia="Times New Roman" w:hAnsi="Consolas" w:cs="Times New Roman"/>
+          <w:color w:val="D4D4D4"/>
+          <w:sz w:val="21"/>
+          <w:szCs w:val="21"/>
+        </w:rPr>
+        <w:t>.</w:t>
+      </w:r>
+      <w:r>
+        <w:rPr>
+          <w:rFonts w:ascii="Consolas" w:eastAsia="Times New Roman" w:hAnsi="Consolas" w:cs="Times New Roman"/>
+          <w:color w:val="DCDCAA"/>
+          <w:sz w:val="21"/>
+          <w:szCs w:val="21"/>
+        </w:rPr>
+        <w:t>status</w:t>
+      </w:r>
+      <w:r>
+        <w:rPr>
+          <w:rFonts w:ascii="Consolas" w:eastAsia="Times New Roman" w:hAnsi="Consolas" w:cs="Times New Roman"/>
+          <w:color w:val="D4D4D4"/>
+          <w:sz w:val="21"/>
+          <w:szCs w:val="21"/>
+        </w:rPr>
+        <w:t>(</w:t>
+      </w:r>
+      <w:r>
+        <w:rPr>
+          <w:rFonts w:ascii="Consolas" w:eastAsia="Times New Roman" w:hAnsi="Consolas" w:cs="Times New Roman"/>
+          <w:color w:val="B5CEA8"/>
+          <w:sz w:val="21"/>
+          <w:szCs w:val="21"/>
+        </w:rPr>
+        <w:t>201</w:t>
+      </w:r>
+      <w:r>
+        <w:rPr>
+          <w:rFonts w:ascii="Consolas" w:eastAsia="Times New Roman" w:hAnsi="Consolas" w:cs="Times New Roman"/>
+          <w:color w:val="D4D4D4"/>
+          <w:sz w:val="21"/>
+          <w:szCs w:val="21"/>
+        </w:rPr>
+        <w:t>).</w:t>
+      </w:r>
+      <w:r>
+        <w:rPr>
+          <w:rFonts w:ascii="Consolas" w:eastAsia="Times New Roman" w:hAnsi="Consolas" w:cs="Times New Roman"/>
+          <w:color w:val="DCDCAA"/>
+          <w:sz w:val="21"/>
+          <w:szCs w:val="21"/>
+        </w:rPr>
+        <w:t>json</w:t>
+      </w:r>
+      <w:r>
+        <w:rPr>
+          <w:rFonts w:ascii="Consolas" w:eastAsia="Times New Roman" w:hAnsi="Consolas" w:cs="Times New Roman"/>
+          <w:color w:val="D4D4D4"/>
+          <w:sz w:val="21"/>
+          <w:szCs w:val="21"/>
+        </w:rPr>
+        <w:t>(</w:t>
+      </w:r>
+      <w:r>
+        <w:rPr>
+          <w:rFonts w:ascii="Consolas" w:eastAsia="Times New Roman" w:hAnsi="Consolas" w:cs="Times New Roman"/>
+          <w:color w:val="9CDCFE"/>
+          <w:sz w:val="21"/>
+          <w:szCs w:val="21"/>
+        </w:rPr>
+        <w:t>result</w:t>
+      </w:r>
+      <w:r>
+        <w:rPr>
+          <w:rFonts w:ascii="Consolas" w:eastAsia="Times New Roman" w:hAnsi="Consolas" w:cs="Times New Roman"/>
+          <w:color w:val="D4D4D4"/>
+          <w:sz w:val="21"/>
+          <w:szCs w:val="21"/>
+        </w:rPr>
+        <w:t>)</w:t>
+      </w:r>
+    </w:p>
+    <w:p>
+      <w:pPr>
+        <w:shd w:val="clear" w:color="auto" w:fill="1E1E1E"/>
+        <w:spacing w:after="0" w:line="285" w:lineRule="atLeast"/>
+        <w:rPr>
+          <w:rFonts w:ascii="Consolas" w:eastAsia="Times New Roman" w:hAnsi="Consolas" w:cs="Times New Roman"/>
+          <w:color w:val="D4D4D4"/>
+          <w:sz w:val="21"/>
+          <w:szCs w:val="21"/>
+        </w:rPr>
+      </w:pPr>
+      <w:r>
+        <w:rPr>
+          <w:rFonts w:ascii="Consolas" w:eastAsia="Times New Roman" w:hAnsi="Consolas" w:cs="Times New Roman"/>
+          <w:color w:val="D4D4D4"/>
+          <w:sz w:val="21"/>
+          <w:szCs w:val="21"/>
+        </w:rPr>
+        <w:t>    })</w:t>
+      </w:r>
+    </w:p>
+    <w:p>
+      <w:pPr>
+        <w:shd w:val="clear" w:color="auto" w:fill="1E1E1E"/>
+        <w:spacing w:after="0" w:line="285" w:lineRule="atLeast"/>
+        <w:rPr>
+          <w:rFonts w:ascii="Consolas" w:eastAsia="Times New Roman" w:hAnsi="Consolas" w:cs="Times New Roman"/>
+          <w:color w:val="D4D4D4"/>
+          <w:sz w:val="21"/>
+          <w:szCs w:val="21"/>
+        </w:rPr>
+      </w:pPr>
+      <w:r>
+        <w:rPr>
+          <w:rFonts w:ascii="Consolas" w:eastAsia="Times New Roman" w:hAnsi="Consolas" w:cs="Times New Roman"/>
+          <w:color w:val="D4D4D4"/>
+          <w:sz w:val="21"/>
+          <w:szCs w:val="21"/>
+        </w:rPr>
+        <w:t>    .</w:t>
+      </w:r>
+      <w:r>
+        <w:rPr>
+          <w:rFonts w:ascii="Consolas" w:eastAsia="Times New Roman" w:hAnsi="Consolas" w:cs="Times New Roman"/>
+          <w:color w:val="DCDCAA"/>
+          <w:sz w:val="21"/>
+          <w:szCs w:val="21"/>
+        </w:rPr>
+        <w:t>catch</w:t>
+      </w:r>
+      <w:r>
+        <w:rPr>
+          <w:rFonts w:ascii="Consolas" w:eastAsia="Times New Roman" w:hAnsi="Consolas" w:cs="Times New Roman"/>
+          <w:color w:val="D4D4D4"/>
+          <w:sz w:val="21"/>
+          <w:szCs w:val="21"/>
+        </w:rPr>
+        <w:t>(</w:t>
+      </w:r>
+      <w:r>
+        <w:rPr>
+          <w:rFonts w:ascii="Consolas" w:eastAsia="Times New Roman" w:hAnsi="Consolas" w:cs="Times New Roman"/>
+          <w:color w:val="9CDCFE"/>
+          <w:sz w:val="21"/>
+          <w:szCs w:val="21"/>
+        </w:rPr>
+        <w:t>error</w:t>
+      </w:r>
+      <w:r>
+        <w:rPr>
+          <w:rFonts w:ascii="Consolas" w:eastAsia="Times New Roman" w:hAnsi="Consolas" w:cs="Times New Roman"/>
+          <w:color w:val="D4D4D4"/>
+          <w:sz w:val="21"/>
+          <w:szCs w:val="21"/>
+        </w:rPr>
+        <w:t> </w:t>
+      </w:r>
+      <w:r>
+        <w:rPr>
+          <w:rFonts w:ascii="Consolas" w:eastAsia="Times New Roman" w:hAnsi="Consolas" w:cs="Times New Roman"/>
+          <w:color w:val="569CD6"/>
+          <w:sz w:val="21"/>
+          <w:szCs w:val="21"/>
+        </w:rPr>
+        <w:t>=&gt;</w:t>
+      </w:r>
+      <w:r>
+        <w:rPr>
+          <w:rFonts w:ascii="Consolas" w:eastAsia="Times New Roman" w:hAnsi="Consolas" w:cs="Times New Roman"/>
+          <w:color w:val="D4D4D4"/>
+          <w:sz w:val="21"/>
+          <w:szCs w:val="21"/>
+        </w:rPr>
+        <w:t> {</w:t>
+      </w:r>
+    </w:p>
+    <w:p>
+      <w:pPr>
+        <w:shd w:val="clear" w:color="auto" w:fill="1E1E1E"/>
+        <w:spacing w:after="0" w:line="285" w:lineRule="atLeast"/>
+        <w:rPr>
+          <w:rFonts w:ascii="Consolas" w:eastAsia="Times New Roman" w:hAnsi="Consolas" w:cs="Times New Roman"/>
+          <w:color w:val="D4D4D4"/>
+          <w:sz w:val="21"/>
+          <w:szCs w:val="21"/>
+        </w:rPr>
+      </w:pPr>
+      <w:r>
+        <w:rPr>
+          <w:rFonts w:ascii="Consolas" w:eastAsia="Times New Roman" w:hAnsi="Consolas" w:cs="Times New Roman"/>
+          <w:color w:val="D4D4D4"/>
+          <w:sz w:val="21"/>
+          <w:szCs w:val="21"/>
+        </w:rPr>
+        <w:t>        </w:t>
+      </w:r>
+      <w:r>
+        <w:rPr>
+          <w:rFonts w:ascii="Consolas" w:eastAsia="Times New Roman" w:hAnsi="Consolas" w:cs="Times New Roman"/>
+          <w:color w:val="9CDCFE"/>
+          <w:sz w:val="21"/>
+          <w:szCs w:val="21"/>
+        </w:rPr>
+        <w:t>res</w:t>
+      </w:r>
+      <w:r>
+        <w:rPr>
+          <w:rFonts w:ascii="Consolas" w:eastAsia="Times New Roman" w:hAnsi="Consolas" w:cs="Times New Roman"/>
+          <w:color w:val="D4D4D4"/>
+          <w:sz w:val="21"/>
+          <w:szCs w:val="21"/>
+        </w:rPr>
+        <w:t>.</w:t>
+      </w:r>
+      <w:r>
+        <w:rPr>
+          <w:rFonts w:ascii="Consolas" w:eastAsia="Times New Roman" w:hAnsi="Consolas" w:cs="Times New Roman"/>
+          <w:color w:val="DCDCAA"/>
+          <w:sz w:val="21"/>
+          <w:szCs w:val="21"/>
+        </w:rPr>
+        <w:t>status</w:t>
+      </w:r>
+      <w:r>
+        <w:rPr>
+          <w:rFonts w:ascii="Consolas" w:eastAsia="Times New Roman" w:hAnsi="Consolas" w:cs="Times New Roman"/>
+          <w:color w:val="D4D4D4"/>
+          <w:sz w:val="21"/>
+          <w:szCs w:val="21"/>
+        </w:rPr>
+        <w:t>(</w:t>
+      </w:r>
+      <w:r>
+        <w:rPr>
+          <w:rFonts w:ascii="Consolas" w:eastAsia="Times New Roman" w:hAnsi="Consolas" w:cs="Times New Roman"/>
+          <w:color w:val="B5CEA8"/>
+          <w:sz w:val="21"/>
+          <w:szCs w:val="21"/>
+        </w:rPr>
+        <w:t>500</w:t>
+      </w:r>
+      <w:r>
+        <w:rPr>
+          <w:rFonts w:ascii="Consolas" w:eastAsia="Times New Roman" w:hAnsi="Consolas" w:cs="Times New Roman"/>
+          <w:color w:val="D4D4D4"/>
+          <w:sz w:val="21"/>
+          <w:szCs w:val="21"/>
+        </w:rPr>
+        <w:t>).</w:t>
+      </w:r>
+      <w:r>
+        <w:rPr>
+          <w:rFonts w:ascii="Consolas" w:eastAsia="Times New Roman" w:hAnsi="Consolas" w:cs="Times New Roman"/>
+          <w:color w:val="DCDCAA"/>
+          <w:sz w:val="21"/>
+          <w:szCs w:val="21"/>
+        </w:rPr>
+        <w:t>json</w:t>
+      </w:r>
+      <w:r>
+        <w:rPr>
+          <w:rFonts w:ascii="Consolas" w:eastAsia="Times New Roman" w:hAnsi="Consolas" w:cs="Times New Roman"/>
+          <w:color w:val="D4D4D4"/>
+          <w:sz w:val="21"/>
+          <w:szCs w:val="21"/>
+        </w:rPr>
+        <w:t>(</w:t>
+      </w:r>
+      <w:r>
+        <w:rPr>
+          <w:rFonts w:ascii="Consolas" w:eastAsia="Times New Roman" w:hAnsi="Consolas" w:cs="Times New Roman"/>
+          <w:color w:val="9CDCFE"/>
+          <w:sz w:val="21"/>
+          <w:szCs w:val="21"/>
+        </w:rPr>
+        <w:t>error</w:t>
+      </w:r>
+      <w:r>
+        <w:rPr>
+          <w:rFonts w:ascii="Consolas" w:eastAsia="Times New Roman" w:hAnsi="Consolas" w:cs="Times New Roman"/>
+          <w:color w:val="D4D4D4"/>
+          <w:sz w:val="21"/>
+          <w:szCs w:val="21"/>
+        </w:rPr>
+        <w:t>)</w:t>
+      </w:r>
+    </w:p>
+    <w:p>
+      <w:pPr>
+        <w:shd w:val="clear" w:color="auto" w:fill="1E1E1E"/>
+        <w:spacing w:after="0" w:line="285" w:lineRule="atLeast"/>
+        <w:rPr>
+          <w:rFonts w:ascii="Consolas" w:eastAsia="Times New Roman" w:hAnsi="Consolas" w:cs="Times New Roman"/>
+          <w:color w:val="D4D4D4"/>
+          <w:sz w:val="21"/>
+          <w:szCs w:val="21"/>
+        </w:rPr>
+      </w:pPr>
+      <w:r>
+        <w:rPr>
+          <w:rFonts w:ascii="Consolas" w:eastAsia="Times New Roman" w:hAnsi="Consolas" w:cs="Times New Roman"/>
+          <w:color w:val="D4D4D4"/>
+          <w:sz w:val="21"/>
+          <w:szCs w:val="21"/>
+        </w:rPr>
+        <w:t>    })</w:t>
+      </w:r>
+    </w:p>
+    <w:p>
+      <w:pPr>
+        <w:shd w:val="clear" w:color="auto" w:fill="1E1E1E"/>
+        <w:spacing w:after="0" w:line="285" w:lineRule="atLeast"/>
+        <w:rPr>
+          <w:rFonts w:ascii="Consolas" w:eastAsia="Times New Roman" w:hAnsi="Consolas" w:cs="Times New Roman"/>
+          <w:color w:val="D4D4D4"/>
+          <w:sz w:val="21"/>
+          <w:szCs w:val="21"/>
+        </w:rPr>
+      </w:pPr>
+    </w:p>
+    <w:p>
+      <w:pPr>
+        <w:shd w:val="clear" w:color="auto" w:fill="1E1E1E"/>
+        <w:spacing w:after="0" w:line="285" w:lineRule="atLeast"/>
+        <w:rPr>
+          <w:rFonts w:ascii="Consolas" w:eastAsia="Times New Roman" w:hAnsi="Consolas" w:cs="Times New Roman"/>
+          <w:color w:val="D4D4D4"/>
+          <w:sz w:val="21"/>
+          <w:szCs w:val="21"/>
+        </w:rPr>
+      </w:pPr>
+      <w:r>
+        <w:rPr>
+          <w:rFonts w:ascii="Consolas" w:eastAsia="Times New Roman" w:hAnsi="Consolas" w:cs="Times New Roman"/>
+          <w:color w:val="D4D4D4"/>
+          <w:sz w:val="21"/>
+          <w:szCs w:val="21"/>
+        </w:rPr>
+        <w:t>})</w:t>
+      </w:r>
+    </w:p>
+    <w:p>
+      <w:pPr>
+        <w:shd w:val="clear" w:color="auto" w:fill="1E1E1E"/>
+        <w:spacing w:after="240" w:line="285" w:lineRule="atLeast"/>
+        <w:rPr>
+          <w:rFonts w:ascii="Consolas" w:eastAsia="Times New Roman" w:hAnsi="Consolas" w:cs="Times New Roman"/>
+          <w:color w:val="D4D4D4"/>
+          <w:sz w:val="21"/>
+          <w:szCs w:val="21"/>
+        </w:rPr>
+      </w:pPr>
+    </w:p>
+    <w:p>
+      <w:pPr>
+        <w:shd w:val="clear" w:color="auto" w:fill="1E1E1E"/>
+        <w:spacing w:after="0" w:line="285" w:lineRule="atLeast"/>
+        <w:rPr>
+          <w:rFonts w:ascii="Consolas" w:eastAsia="Times New Roman" w:hAnsi="Consolas" w:cs="Times New Roman"/>
+          <w:color w:val="D4D4D4"/>
+          <w:sz w:val="21"/>
+          <w:szCs w:val="21"/>
+        </w:rPr>
+      </w:pPr>
+      <w:r>
+        <w:rPr>
+          <w:rFonts w:ascii="Consolas" w:eastAsia="Times New Roman" w:hAnsi="Consolas" w:cs="Times New Roman"/>
+          <w:color w:val="6A9955"/>
+          <w:sz w:val="21"/>
+          <w:szCs w:val="21"/>
+        </w:rPr>
+        <w:t>//login</w:t>
+      </w:r>
+    </w:p>
+    <w:p>
+      <w:pPr>
+        <w:shd w:val="clear" w:color="auto" w:fill="1E1E1E"/>
+        <w:spacing w:after="0" w:line="285" w:lineRule="atLeast"/>
+        <w:rPr>
+          <w:rFonts w:ascii="Consolas" w:eastAsia="Times New Roman" w:hAnsi="Consolas" w:cs="Times New Roman"/>
+          <w:color w:val="D4D4D4"/>
+          <w:sz w:val="21"/>
+          <w:szCs w:val="21"/>
+        </w:rPr>
+      </w:pPr>
+      <w:r>
+        <w:rPr>
+          <w:rFonts w:ascii="Consolas" w:eastAsia="Times New Roman" w:hAnsi="Consolas" w:cs="Times New Roman"/>
+          <w:color w:val="4FC1FF"/>
+          <w:sz w:val="21"/>
+          <w:szCs w:val="21"/>
+        </w:rPr>
+        <w:t>router</w:t>
+      </w:r>
+      <w:r>
+        <w:rPr>
+          <w:rFonts w:ascii="Consolas" w:eastAsia="Times New Roman" w:hAnsi="Consolas" w:cs="Times New Roman"/>
+          <w:color w:val="D4D4D4"/>
+          <w:sz w:val="21"/>
+          <w:szCs w:val="21"/>
+        </w:rPr>
+        <w:t>.</w:t>
+      </w:r>
+      <w:r>
+        <w:rPr>
+          <w:rFonts w:ascii="Consolas" w:eastAsia="Times New Roman" w:hAnsi="Consolas" w:cs="Times New Roman"/>
+          <w:color w:val="DCDCAA"/>
+          <w:sz w:val="21"/>
+          <w:szCs w:val="21"/>
+        </w:rPr>
+        <w:t>post</w:t>
+      </w:r>
+      <w:r>
+        <w:rPr>
+          <w:rFonts w:ascii="Consolas" w:eastAsia="Times New Roman" w:hAnsi="Consolas" w:cs="Times New Roman"/>
+          <w:color w:val="D4D4D4"/>
+          <w:sz w:val="21"/>
+          <w:szCs w:val="21"/>
+        </w:rPr>
+        <w:t>(</w:t>
+      </w:r>
+      <w:r>
+        <w:rPr>
+          <w:rFonts w:ascii="Consolas" w:eastAsia="Times New Roman" w:hAnsi="Consolas" w:cs="Times New Roman"/>
+          <w:color w:val="CE9178"/>
+          <w:sz w:val="21"/>
+          <w:szCs w:val="21"/>
+        </w:rPr>
+        <w:t>'/login'</w:t>
+      </w:r>
+      <w:r>
+        <w:rPr>
+          <w:rFonts w:ascii="Consolas" w:eastAsia="Times New Roman" w:hAnsi="Consolas" w:cs="Times New Roman"/>
+          <w:color w:val="D4D4D4"/>
+          <w:sz w:val="21"/>
+          <w:szCs w:val="21"/>
+        </w:rPr>
+        <w:t>, (</w:t>
+      </w:r>
+      <w:r>
+        <w:rPr>
+          <w:rFonts w:ascii="Consolas" w:eastAsia="Times New Roman" w:hAnsi="Consolas" w:cs="Times New Roman"/>
+          <w:color w:val="9CDCFE"/>
+          <w:sz w:val="21"/>
+          <w:szCs w:val="21"/>
+        </w:rPr>
+        <w:t>req</w:t>
+      </w:r>
+      <w:r>
+        <w:rPr>
+          <w:rFonts w:ascii="Consolas" w:eastAsia="Times New Roman" w:hAnsi="Consolas" w:cs="Times New Roman"/>
+          <w:color w:val="D4D4D4"/>
+          <w:sz w:val="21"/>
+          <w:szCs w:val="21"/>
+        </w:rPr>
+        <w:t>, </w:t>
+      </w:r>
+      <w:r>
+        <w:rPr>
+          <w:rFonts w:ascii="Consolas" w:eastAsia="Times New Roman" w:hAnsi="Consolas" w:cs="Times New Roman"/>
+          <w:color w:val="9CDCFE"/>
+          <w:sz w:val="21"/>
+          <w:szCs w:val="21"/>
+        </w:rPr>
+        <w:t>res</w:t>
+      </w:r>
+      <w:r>
+        <w:rPr>
+          <w:rFonts w:ascii="Consolas" w:eastAsia="Times New Roman" w:hAnsi="Consolas" w:cs="Times New Roman"/>
+          <w:color w:val="D4D4D4"/>
+          <w:sz w:val="21"/>
+          <w:szCs w:val="21"/>
+        </w:rPr>
+        <w:t>)</w:t>
+      </w:r>
+      <w:r>
+        <w:rPr>
+          <w:rFonts w:ascii="Consolas" w:eastAsia="Times New Roman" w:hAnsi="Consolas" w:cs="Times New Roman"/>
+          <w:color w:val="569CD6"/>
+          <w:sz w:val="21"/>
+          <w:szCs w:val="21"/>
+        </w:rPr>
+        <w:t>=&gt;</w:t>
+      </w:r>
+      <w:r>
+        <w:rPr>
+          <w:rFonts w:ascii="Consolas" w:eastAsia="Times New Roman" w:hAnsi="Consolas" w:cs="Times New Roman"/>
+          <w:color w:val="D4D4D4"/>
+          <w:sz w:val="21"/>
+          <w:szCs w:val="21"/>
+        </w:rPr>
+        <w:t>{</w:t>
+      </w:r>
+    </w:p>
+    <w:p>
+      <w:pPr>
+        <w:shd w:val="clear" w:color="auto" w:fill="1E1E1E"/>
+        <w:spacing w:after="0" w:line="285" w:lineRule="atLeast"/>
+        <w:rPr>
+          <w:rFonts w:ascii="Consolas" w:eastAsia="Times New Roman" w:hAnsi="Consolas" w:cs="Times New Roman"/>
+          <w:color w:val="D4D4D4"/>
+          <w:sz w:val="21"/>
+          <w:szCs w:val="21"/>
+        </w:rPr>
+      </w:pPr>
+      <w:r>
+        <w:rPr>
+          <w:rFonts w:ascii="Consolas" w:eastAsia="Times New Roman" w:hAnsi="Consolas" w:cs="Times New Roman"/>
+          <w:color w:val="D4D4D4"/>
+          <w:sz w:val="21"/>
+          <w:szCs w:val="21"/>
+        </w:rPr>
+        <w:t>    </w:t>
+      </w:r>
+      <w:r>
+        <w:rPr>
+          <w:rFonts w:ascii="Consolas" w:eastAsia="Times New Roman" w:hAnsi="Consolas" w:cs="Times New Roman"/>
+          <w:color w:val="9CDCFE"/>
+          <w:sz w:val="21"/>
+          <w:szCs w:val="21"/>
+        </w:rPr>
+        <w:t>User</w:t>
+      </w:r>
+      <w:r>
+        <w:rPr>
+          <w:rFonts w:ascii="Consolas" w:eastAsia="Times New Roman" w:hAnsi="Consolas" w:cs="Times New Roman"/>
+          <w:color w:val="D4D4D4"/>
+          <w:sz w:val="21"/>
+          <w:szCs w:val="21"/>
+        </w:rPr>
+        <w:t>.</w:t>
+      </w:r>
+      <w:r>
+        <w:rPr>
+          <w:rFonts w:ascii="Consolas" w:eastAsia="Times New Roman" w:hAnsi="Consolas" w:cs="Times New Roman"/>
+          <w:color w:val="DCDCAA"/>
+          <w:sz w:val="21"/>
+          <w:szCs w:val="21"/>
+        </w:rPr>
+        <w:t>findOne</w:t>
+      </w:r>
+      <w:r>
+        <w:rPr>
+          <w:rFonts w:ascii="Consolas" w:eastAsia="Times New Roman" w:hAnsi="Consolas" w:cs="Times New Roman"/>
+          <w:color w:val="D4D4D4"/>
+          <w:sz w:val="21"/>
+          <w:szCs w:val="21"/>
+        </w:rPr>
+        <w:t>({</w:t>
+      </w:r>
+      <w:r>
+        <w:rPr>
+          <w:rFonts w:ascii="Consolas" w:eastAsia="Times New Roman" w:hAnsi="Consolas" w:cs="Times New Roman"/>
+          <w:color w:val="9CDCFE"/>
+          <w:sz w:val="21"/>
+          <w:szCs w:val="21"/>
+        </w:rPr>
+        <w:t>email:</w:t>
+      </w:r>
+      <w:r>
+        <w:rPr>
+          <w:rFonts w:ascii="Consolas" w:eastAsia="Times New Roman" w:hAnsi="Consolas" w:cs="Times New Roman"/>
+          <w:color w:val="D4D4D4"/>
+          <w:sz w:val="21"/>
+          <w:szCs w:val="21"/>
+        </w:rPr>
+        <w:t> </w:t>
+      </w:r>
+      <w:r>
+        <w:rPr>
+          <w:rFonts w:ascii="Consolas" w:eastAsia="Times New Roman" w:hAnsi="Consolas" w:cs="Times New Roman"/>
+          <w:color w:val="9CDCFE"/>
+          <w:sz w:val="21"/>
+          <w:szCs w:val="21"/>
+        </w:rPr>
+        <w:t>req</w:t>
+      </w:r>
+      <w:r>
+        <w:rPr>
+          <w:rFonts w:ascii="Consolas" w:eastAsia="Times New Roman" w:hAnsi="Consolas" w:cs="Times New Roman"/>
+          <w:color w:val="D4D4D4"/>
+          <w:sz w:val="21"/>
+          <w:szCs w:val="21"/>
+        </w:rPr>
+        <w:t>.</w:t>
+      </w:r>
+      <w:r>
+        <w:rPr>
+          <w:rFonts w:ascii="Consolas" w:eastAsia="Times New Roman" w:hAnsi="Consolas" w:cs="Times New Roman"/>
+          <w:color w:val="9CDCFE"/>
+          <w:sz w:val="21"/>
+          <w:szCs w:val="21"/>
+        </w:rPr>
+        <w:t>body</w:t>
+      </w:r>
+      <w:r>
+        <w:rPr>
+          <w:rFonts w:ascii="Consolas" w:eastAsia="Times New Roman" w:hAnsi="Consolas" w:cs="Times New Roman"/>
+          <w:color w:val="D4D4D4"/>
+          <w:sz w:val="21"/>
+          <w:szCs w:val="21"/>
+        </w:rPr>
+        <w:t>.</w:t>
+      </w:r>
+      <w:r>
+        <w:rPr>
+          <w:rFonts w:ascii="Consolas" w:eastAsia="Times New Roman" w:hAnsi="Consolas" w:cs="Times New Roman"/>
+          <w:color w:val="9CDCFE"/>
+          <w:sz w:val="21"/>
+          <w:szCs w:val="21"/>
+        </w:rPr>
+        <w:t>email</w:t>
+      </w:r>
+      <w:r>
+        <w:rPr>
+          <w:rFonts w:ascii="Consolas" w:eastAsia="Times New Roman" w:hAnsi="Consolas" w:cs="Times New Roman"/>
+          <w:color w:val="D4D4D4"/>
+          <w:sz w:val="21"/>
+          <w:szCs w:val="21"/>
+        </w:rPr>
+        <w:t>})</w:t>
+      </w:r>
+    </w:p>
+    <w:p>
+      <w:pPr>
+        <w:shd w:val="clear" w:color="auto" w:fill="1E1E1E"/>
+        <w:spacing w:after="0" w:line="285" w:lineRule="atLeast"/>
+        <w:rPr>
+          <w:rFonts w:ascii="Consolas" w:eastAsia="Times New Roman" w:hAnsi="Consolas" w:cs="Times New Roman"/>
+          <w:color w:val="D4D4D4"/>
+          <w:sz w:val="21"/>
+          <w:szCs w:val="21"/>
+        </w:rPr>
+      </w:pPr>
+      <w:r>
+        <w:rPr>
+          <w:rFonts w:ascii="Consolas" w:eastAsia="Times New Roman" w:hAnsi="Consolas" w:cs="Times New Roman"/>
+          <w:color w:val="D4D4D4"/>
+          <w:sz w:val="21"/>
+          <w:szCs w:val="21"/>
+        </w:rPr>
+        <w:t>        .</w:t>
+      </w:r>
+      <w:r>
+        <w:rPr>
+          <w:rFonts w:ascii="Consolas" w:eastAsia="Times New Roman" w:hAnsi="Consolas" w:cs="Times New Roman"/>
+          <w:color w:val="DCDCAA"/>
+          <w:sz w:val="21"/>
+          <w:szCs w:val="21"/>
+        </w:rPr>
+        <w:t>exec</w:t>
+      </w:r>
+      <w:r>
+        <w:rPr>
+          <w:rFonts w:ascii="Consolas" w:eastAsia="Times New Roman" w:hAnsi="Consolas" w:cs="Times New Roman"/>
+          <w:color w:val="D4D4D4"/>
+          <w:sz w:val="21"/>
+          <w:szCs w:val="21"/>
+        </w:rPr>
+        <w:t>()</w:t>
+      </w:r>
+    </w:p>
+    <w:p>
+      <w:pPr>
+        <w:shd w:val="clear" w:color="auto" w:fill="1E1E1E"/>
+        <w:spacing w:after="0" w:line="285" w:lineRule="atLeast"/>
+        <w:rPr>
+          <w:rFonts w:ascii="Consolas" w:eastAsia="Times New Roman" w:hAnsi="Consolas" w:cs="Times New Roman"/>
+          <w:color w:val="D4D4D4"/>
+          <w:sz w:val="21"/>
+          <w:szCs w:val="21"/>
+        </w:rPr>
+      </w:pPr>
+      <w:r>
+        <w:rPr>
+          <w:rFonts w:ascii="Consolas" w:eastAsia="Times New Roman" w:hAnsi="Consolas" w:cs="Times New Roman"/>
+          <w:color w:val="D4D4D4"/>
+          <w:sz w:val="21"/>
+          <w:szCs w:val="21"/>
+        </w:rPr>
+        <w:t>        .</w:t>
+      </w:r>
+      <w:r>
+        <w:rPr>
+          <w:rFonts w:ascii="Consolas" w:eastAsia="Times New Roman" w:hAnsi="Consolas" w:cs="Times New Roman"/>
+          <w:color w:val="DCDCAA"/>
+          <w:sz w:val="21"/>
+          <w:szCs w:val="21"/>
+        </w:rPr>
+        <w:t>then</w:t>
+      </w:r>
+      <w:r>
+        <w:rPr>
+          <w:rFonts w:ascii="Consolas" w:eastAsia="Times New Roman" w:hAnsi="Consolas" w:cs="Times New Roman"/>
+          <w:color w:val="D4D4D4"/>
+          <w:sz w:val="21"/>
+          <w:szCs w:val="21"/>
+        </w:rPr>
+        <w:t>(</w:t>
+      </w:r>
+      <w:r>
+        <w:rPr>
+          <w:rFonts w:ascii="Consolas" w:eastAsia="Times New Roman" w:hAnsi="Consolas" w:cs="Times New Roman"/>
+          <w:color w:val="9CDCFE"/>
+          <w:sz w:val="21"/>
+          <w:szCs w:val="21"/>
+        </w:rPr>
+        <w:t>user</w:t>
+      </w:r>
+      <w:r>
+        <w:rPr>
+          <w:rFonts w:ascii="Consolas" w:eastAsia="Times New Roman" w:hAnsi="Consolas" w:cs="Times New Roman"/>
+          <w:color w:val="D4D4D4"/>
+          <w:sz w:val="21"/>
+          <w:szCs w:val="21"/>
+        </w:rPr>
+        <w:t> </w:t>
+      </w:r>
+      <w:r>
+        <w:rPr>
+          <w:rFonts w:ascii="Consolas" w:eastAsia="Times New Roman" w:hAnsi="Consolas" w:cs="Times New Roman"/>
+          <w:color w:val="569CD6"/>
+          <w:sz w:val="21"/>
+          <w:szCs w:val="21"/>
+        </w:rPr>
+        <w:t>=&gt;</w:t>
+      </w:r>
+      <w:r>
+        <w:rPr>
+          <w:rFonts w:ascii="Consolas" w:eastAsia="Times New Roman" w:hAnsi="Consolas" w:cs="Times New Roman"/>
+          <w:color w:val="D4D4D4"/>
+          <w:sz w:val="21"/>
+          <w:szCs w:val="21"/>
+        </w:rPr>
+        <w:t> {</w:t>
+      </w:r>
+    </w:p>
+    <w:p>
+      <w:pPr>
+        <w:shd w:val="clear" w:color="auto" w:fill="1E1E1E"/>
+        <w:spacing w:after="0" w:line="285" w:lineRule="atLeast"/>
+        <w:rPr>
+          <w:rFonts w:ascii="Consolas" w:eastAsia="Times New Roman" w:hAnsi="Consolas" w:cs="Times New Roman"/>
+          <w:color w:val="D4D4D4"/>
+          <w:sz w:val="21"/>
+          <w:szCs w:val="21"/>
+        </w:rPr>
+      </w:pPr>
+      <w:r>
+        <w:rPr>
+          <w:rFonts w:ascii="Consolas" w:eastAsia="Times New Roman" w:hAnsi="Consolas" w:cs="Times New Roman"/>
+          <w:color w:val="D4D4D4"/>
+          <w:sz w:val="21"/>
+          <w:szCs w:val="21"/>
+        </w:rPr>
+        <w:t>            </w:t>
+      </w:r>
+      <w:r>
+        <w:rPr>
+          <w:rFonts w:ascii="Consolas" w:eastAsia="Times New Roman" w:hAnsi="Consolas" w:cs="Times New Roman"/>
+          <w:color w:val="C586C0"/>
+          <w:sz w:val="21"/>
+          <w:szCs w:val="21"/>
+        </w:rPr>
+        <w:t>if</w:t>
+      </w:r>
+      <w:r>
+        <w:rPr>
+          <w:rFonts w:ascii="Consolas" w:eastAsia="Times New Roman" w:hAnsi="Consolas" w:cs="Times New Roman"/>
+          <w:color w:val="D4D4D4"/>
+          <w:sz w:val="21"/>
+          <w:szCs w:val="21"/>
+        </w:rPr>
+        <w:t> (!</w:t>
+      </w:r>
+      <w:r>
+        <w:rPr>
+          <w:rFonts w:ascii="Consolas" w:eastAsia="Times New Roman" w:hAnsi="Consolas" w:cs="Times New Roman"/>
+          <w:color w:val="9CDCFE"/>
+          <w:sz w:val="21"/>
+          <w:szCs w:val="21"/>
+        </w:rPr>
+        <w:t>user</w:t>
+      </w:r>
+      <w:r>
+        <w:rPr>
+          <w:rFonts w:ascii="Consolas" w:eastAsia="Times New Roman" w:hAnsi="Consolas" w:cs="Times New Roman"/>
+          <w:color w:val="D4D4D4"/>
+          <w:sz w:val="21"/>
+          <w:szCs w:val="21"/>
+        </w:rPr>
+        <w:t>){</w:t>
+      </w:r>
+    </w:p>
+    <w:p>
+      <w:pPr>
+        <w:shd w:val="clear" w:color="auto" w:fill="1E1E1E"/>
+        <w:spacing w:after="0" w:line="285" w:lineRule="atLeast"/>
+        <w:rPr>
+          <w:rFonts w:ascii="Consolas" w:eastAsia="Times New Roman" w:hAnsi="Consolas" w:cs="Times New Roman"/>
+          <w:color w:val="D4D4D4"/>
+          <w:sz w:val="21"/>
+          <w:szCs w:val="21"/>
+        </w:rPr>
+      </w:pPr>
+      <w:r>
+        <w:rPr>
+          <w:rFonts w:ascii="Consolas" w:eastAsia="Times New Roman" w:hAnsi="Consolas" w:cs="Times New Roman"/>
+          <w:color w:val="D4D4D4"/>
+          <w:sz w:val="21"/>
+          <w:szCs w:val="21"/>
+        </w:rPr>
+        <w:t>                </w:t>
+      </w:r>
+      <w:r>
+        <w:rPr>
+          <w:rFonts w:ascii="Consolas" w:eastAsia="Times New Roman" w:hAnsi="Consolas" w:cs="Times New Roman"/>
+          <w:color w:val="C586C0"/>
+          <w:sz w:val="21"/>
+          <w:szCs w:val="21"/>
+        </w:rPr>
+        <w:t>return</w:t>
+      </w:r>
+      <w:r>
+        <w:rPr>
+          <w:rFonts w:ascii="Consolas" w:eastAsia="Times New Roman" w:hAnsi="Consolas" w:cs="Times New Roman"/>
+          <w:color w:val="D4D4D4"/>
+          <w:sz w:val="21"/>
+          <w:szCs w:val="21"/>
+        </w:rPr>
+        <w:t> </w:t>
+      </w:r>
+      <w:r>
+        <w:rPr>
+          <w:rFonts w:ascii="Consolas" w:eastAsia="Times New Roman" w:hAnsi="Consolas" w:cs="Times New Roman"/>
+          <w:color w:val="9CDCFE"/>
+          <w:sz w:val="21"/>
+          <w:szCs w:val="21"/>
+        </w:rPr>
+        <w:t>res</w:t>
+      </w:r>
+      <w:r>
+        <w:rPr>
+          <w:rFonts w:ascii="Consolas" w:eastAsia="Times New Roman" w:hAnsi="Consolas" w:cs="Times New Roman"/>
+          <w:color w:val="D4D4D4"/>
+          <w:sz w:val="21"/>
+          <w:szCs w:val="21"/>
+        </w:rPr>
+        <w:t>.</w:t>
+      </w:r>
+      <w:r>
+        <w:rPr>
+          <w:rFonts w:ascii="Consolas" w:eastAsia="Times New Roman" w:hAnsi="Consolas" w:cs="Times New Roman"/>
+          <w:color w:val="DCDCAA"/>
+          <w:sz w:val="21"/>
+          <w:szCs w:val="21"/>
+        </w:rPr>
+        <w:t>status</w:t>
+      </w:r>
+      <w:r>
+        <w:rPr>
+          <w:rFonts w:ascii="Consolas" w:eastAsia="Times New Roman" w:hAnsi="Consolas" w:cs="Times New Roman"/>
+          <w:color w:val="D4D4D4"/>
+          <w:sz w:val="21"/>
+          <w:szCs w:val="21"/>
+        </w:rPr>
+        <w:t>(</w:t>
+      </w:r>
+      <w:r>
+        <w:rPr>
+          <w:rFonts w:ascii="Consolas" w:eastAsia="Times New Roman" w:hAnsi="Consolas" w:cs="Times New Roman"/>
+          <w:color w:val="B5CEA8"/>
+          <w:sz w:val="21"/>
+          <w:szCs w:val="21"/>
+        </w:rPr>
+        <w:t>401</w:t>
+      </w:r>
+      <w:r>
+        <w:rPr>
+          <w:rFonts w:ascii="Consolas" w:eastAsia="Times New Roman" w:hAnsi="Consolas" w:cs="Times New Roman"/>
+          <w:color w:val="D4D4D4"/>
+          <w:sz w:val="21"/>
+          <w:szCs w:val="21"/>
+        </w:rPr>
+        <w:t>).</w:t>
+      </w:r>
+      <w:r>
+        <w:rPr>
+          <w:rFonts w:ascii="Consolas" w:eastAsia="Times New Roman" w:hAnsi="Consolas" w:cs="Times New Roman"/>
+          <w:color w:val="DCDCAA"/>
+          <w:sz w:val="21"/>
+          <w:szCs w:val="21"/>
+        </w:rPr>
+        <w:t>json</w:t>
+      </w:r>
+      <w:r>
+        <w:rPr>
+          <w:rFonts w:ascii="Consolas" w:eastAsia="Times New Roman" w:hAnsi="Consolas" w:cs="Times New Roman"/>
+          <w:color w:val="D4D4D4"/>
+          <w:sz w:val="21"/>
+          <w:szCs w:val="21"/>
+        </w:rPr>
+        <w:t>({</w:t>
+      </w:r>
+    </w:p>
+    <w:p>
+      <w:pPr>
+        <w:shd w:val="clear" w:color="auto" w:fill="1E1E1E"/>
+        <w:spacing w:after="0" w:line="285" w:lineRule="atLeast"/>
+        <w:rPr>
+          <w:rFonts w:ascii="Consolas" w:eastAsia="Times New Roman" w:hAnsi="Consolas" w:cs="Times New Roman"/>
+          <w:color w:val="D4D4D4"/>
+          <w:sz w:val="21"/>
+          <w:szCs w:val="21"/>
+        </w:rPr>
+      </w:pPr>
+      <w:r>
+        <w:rPr>
+          <w:rFonts w:ascii="Consolas" w:eastAsia="Times New Roman" w:hAnsi="Consolas" w:cs="Times New Roman"/>
+          <w:color w:val="D4D4D4"/>
+          <w:sz w:val="21"/>
+          <w:szCs w:val="21"/>
+        </w:rPr>
+        <w:t>                    </w:t>
+      </w:r>
+      <w:r>
+        <w:rPr>
+          <w:rFonts w:ascii="Consolas" w:eastAsia="Times New Roman" w:hAnsi="Consolas" w:cs="Times New Roman"/>
+          <w:color w:val="9CDCFE"/>
+          <w:sz w:val="21"/>
+          <w:szCs w:val="21"/>
+        </w:rPr>
+        <w:t>message:</w:t>
+      </w:r>
+      <w:r>
+        <w:rPr>
+          <w:rFonts w:ascii="Consolas" w:eastAsia="Times New Roman" w:hAnsi="Consolas" w:cs="Times New Roman"/>
+          <w:color w:val="D4D4D4"/>
+          <w:sz w:val="21"/>
+          <w:szCs w:val="21"/>
+        </w:rPr>
+        <w:t> </w:t>
+      </w:r>
+      <w:r>
+        <w:rPr>
+          <w:rFonts w:ascii="Consolas" w:eastAsia="Times New Roman" w:hAnsi="Consolas" w:cs="Times New Roman"/>
+          <w:color w:val="CE9178"/>
+          <w:sz w:val="21"/>
+          <w:szCs w:val="21"/>
+        </w:rPr>
+        <w:t>'Auth Failed'</w:t>
+      </w:r>
+    </w:p>
+    <w:p>
+      <w:pPr>
+        <w:shd w:val="clear" w:color="auto" w:fill="1E1E1E"/>
+        <w:spacing w:after="0" w:line="285" w:lineRule="atLeast"/>
+        <w:rPr>
+          <w:rFonts w:ascii="Consolas" w:eastAsia="Times New Roman" w:hAnsi="Consolas" w:cs="Times New Roman"/>
+          <w:color w:val="D4D4D4"/>
+          <w:sz w:val="21"/>
+          <w:szCs w:val="21"/>
+        </w:rPr>
+      </w:pPr>
+      <w:r>
+        <w:rPr>
+          <w:rFonts w:ascii="Consolas" w:eastAsia="Times New Roman" w:hAnsi="Consolas" w:cs="Times New Roman"/>
+          <w:color w:val="D4D4D4"/>
+          <w:sz w:val="21"/>
+          <w:szCs w:val="21"/>
+        </w:rPr>
+        <w:t>                })</w:t>
+      </w:r>
+    </w:p>
+    <w:p>
+      <w:pPr>
+        <w:shd w:val="clear" w:color="auto" w:fill="1E1E1E"/>
+        <w:spacing w:after="0" w:line="285" w:lineRule="atLeast"/>
+        <w:rPr>
+          <w:rFonts w:ascii="Consolas" w:eastAsia="Times New Roman" w:hAnsi="Consolas" w:cs="Times New Roman"/>
+          <w:color w:val="D4D4D4"/>
+          <w:sz w:val="21"/>
+          <w:szCs w:val="21"/>
+        </w:rPr>
+      </w:pPr>
+      <w:r>
+        <w:rPr>
+          <w:rFonts w:ascii="Consolas" w:eastAsia="Times New Roman" w:hAnsi="Consolas" w:cs="Times New Roman"/>
+          <w:color w:val="D4D4D4"/>
+          <w:sz w:val="21"/>
+          <w:szCs w:val="21"/>
+        </w:rPr>
+        <w:t>            }</w:t>
+      </w:r>
+    </w:p>
+    <w:p>
+      <w:pPr>
+        <w:shd w:val="clear" w:color="auto" w:fill="1E1E1E"/>
+        <w:spacing w:after="0" w:line="285" w:lineRule="atLeast"/>
+        <w:rPr>
+          <w:rFonts w:ascii="Consolas" w:eastAsia="Times New Roman" w:hAnsi="Consolas" w:cs="Times New Roman"/>
+          <w:color w:val="D4D4D4"/>
+          <w:sz w:val="21"/>
+          <w:szCs w:val="21"/>
+        </w:rPr>
+      </w:pPr>
+    </w:p>
+    <w:p>
+      <w:pPr>
+        <w:shd w:val="clear" w:color="auto" w:fill="1E1E1E"/>
+        <w:spacing w:after="0" w:line="285" w:lineRule="atLeast"/>
+        <w:rPr>
+          <w:rFonts w:ascii="Consolas" w:eastAsia="Times New Roman" w:hAnsi="Consolas" w:cs="Times New Roman"/>
+          <w:color w:val="D4D4D4"/>
+          <w:sz w:val="21"/>
+          <w:szCs w:val="21"/>
+        </w:rPr>
+      </w:pPr>
+      <w:r>
+        <w:rPr>
+          <w:rFonts w:ascii="Consolas" w:eastAsia="Times New Roman" w:hAnsi="Consolas" w:cs="Times New Roman"/>
+          <w:color w:val="D4D4D4"/>
+          <w:sz w:val="21"/>
+          <w:szCs w:val="21"/>
+        </w:rPr>
+        <w:t>            </w:t>
+      </w:r>
+      <w:r>
+        <w:rPr>
+          <w:rFonts w:ascii="Consolas" w:eastAsia="Times New Roman" w:hAnsi="Consolas" w:cs="Times New Roman"/>
+          <w:color w:val="6A9955"/>
+          <w:sz w:val="21"/>
+          <w:szCs w:val="21"/>
+        </w:rPr>
+        <w:t>//Decrypting password for comparision </w:t>
+      </w:r>
+    </w:p>
+    <w:p>
+      <w:pPr>
+        <w:shd w:val="clear" w:color="auto" w:fill="1E1E1E"/>
+        <w:spacing w:after="0" w:line="285" w:lineRule="atLeast"/>
+        <w:rPr>
+          <w:rFonts w:ascii="Consolas" w:eastAsia="Times New Roman" w:hAnsi="Consolas" w:cs="Times New Roman"/>
+          <w:color w:val="D4D4D4"/>
+          <w:sz w:val="21"/>
+          <w:szCs w:val="21"/>
+        </w:rPr>
+      </w:pPr>
+      <w:r>
+        <w:rPr>
+          <w:rFonts w:ascii="Consolas" w:eastAsia="Times New Roman" w:hAnsi="Consolas" w:cs="Times New Roman"/>
+          <w:color w:val="D4D4D4"/>
+          <w:sz w:val="21"/>
+          <w:szCs w:val="21"/>
+        </w:rPr>
+        <w:t>            </w:t>
+      </w:r>
+      <w:r>
+        <w:rPr>
+          <w:rFonts w:ascii="Consolas" w:eastAsia="Times New Roman" w:hAnsi="Consolas" w:cs="Times New Roman"/>
+          <w:color w:val="569CD6"/>
+          <w:sz w:val="21"/>
+          <w:szCs w:val="21"/>
+        </w:rPr>
+        <w:t>const</w:t>
+      </w:r>
+      <w:r>
+        <w:rPr>
+          <w:rFonts w:ascii="Consolas" w:eastAsia="Times New Roman" w:hAnsi="Consolas" w:cs="Times New Roman"/>
+          <w:color w:val="D4D4D4"/>
+          <w:sz w:val="21"/>
+          <w:szCs w:val="21"/>
+        </w:rPr>
+        <w:t> </w:t>
+      </w:r>
+      <w:r>
+        <w:rPr>
+          <w:rFonts w:ascii="Consolas" w:eastAsia="Times New Roman" w:hAnsi="Consolas" w:cs="Times New Roman"/>
+          <w:color w:val="4FC1FF"/>
+          <w:sz w:val="21"/>
+          <w:szCs w:val="21"/>
+        </w:rPr>
+        <w:t>bytes</w:t>
+      </w:r>
+      <w:r>
+        <w:rPr>
+          <w:rFonts w:ascii="Consolas" w:eastAsia="Times New Roman" w:hAnsi="Consolas" w:cs="Times New Roman"/>
+          <w:color w:val="D4D4D4"/>
+          <w:sz w:val="21"/>
+          <w:szCs w:val="21"/>
+        </w:rPr>
+        <w:t> = </w:t>
+      </w:r>
+      <w:r>
+        <w:rPr>
+          <w:rFonts w:ascii="Consolas" w:eastAsia="Times New Roman" w:hAnsi="Consolas" w:cs="Times New Roman"/>
+          <w:color w:val="4EC9B0"/>
+          <w:sz w:val="21"/>
+          <w:szCs w:val="21"/>
+        </w:rPr>
+        <w:t>CryptoJS</w:t>
+      </w:r>
+      <w:r>
+        <w:rPr>
+          <w:rFonts w:ascii="Consolas" w:eastAsia="Times New Roman" w:hAnsi="Consolas" w:cs="Times New Roman"/>
+          <w:color w:val="D4D4D4"/>
+          <w:sz w:val="21"/>
+          <w:szCs w:val="21"/>
+        </w:rPr>
+        <w:t>.</w:t>
+      </w:r>
+      <w:r>
+        <w:rPr>
+          <w:rFonts w:ascii="Consolas" w:eastAsia="Times New Roman" w:hAnsi="Consolas" w:cs="Times New Roman"/>
+          <w:color w:val="4FC1FF"/>
+          <w:sz w:val="21"/>
+          <w:szCs w:val="21"/>
+        </w:rPr>
+        <w:t>AES</w:t>
+      </w:r>
+      <w:r>
+        <w:rPr>
+          <w:rFonts w:ascii="Consolas" w:eastAsia="Times New Roman" w:hAnsi="Consolas" w:cs="Times New Roman"/>
+          <w:color w:val="D4D4D4"/>
+          <w:sz w:val="21"/>
+          <w:szCs w:val="21"/>
+        </w:rPr>
+        <w:t>.</w:t>
+      </w:r>
+      <w:r>
+        <w:rPr>
+          <w:rFonts w:ascii="Consolas" w:eastAsia="Times New Roman" w:hAnsi="Consolas" w:cs="Times New Roman"/>
+          <w:color w:val="DCDCAA"/>
+          <w:sz w:val="21"/>
+          <w:szCs w:val="21"/>
+        </w:rPr>
+        <w:t>decrypt</w:t>
+      </w:r>
+      <w:r>
+        <w:rPr>
+          <w:rFonts w:ascii="Consolas" w:eastAsia="Times New Roman" w:hAnsi="Consolas" w:cs="Times New Roman"/>
+          <w:color w:val="D4D4D4"/>
+          <w:sz w:val="21"/>
+          <w:szCs w:val="21"/>
+        </w:rPr>
+        <w:t>(</w:t>
+      </w:r>
+      <w:r>
+        <w:rPr>
+          <w:rFonts w:ascii="Consolas" w:eastAsia="Times New Roman" w:hAnsi="Consolas" w:cs="Times New Roman"/>
+          <w:color w:val="9CDCFE"/>
+          <w:sz w:val="21"/>
+          <w:szCs w:val="21"/>
+        </w:rPr>
+        <w:t>user</w:t>
+      </w:r>
+      <w:r>
+        <w:rPr>
+          <w:rFonts w:ascii="Consolas" w:eastAsia="Times New Roman" w:hAnsi="Consolas" w:cs="Times New Roman"/>
+          <w:color w:val="D4D4D4"/>
+          <w:sz w:val="21"/>
+          <w:szCs w:val="21"/>
+        </w:rPr>
+        <w:t>.</w:t>
+      </w:r>
+      <w:r>
+        <w:rPr>
+          <w:rFonts w:ascii="Consolas" w:eastAsia="Times New Roman" w:hAnsi="Consolas" w:cs="Times New Roman"/>
+          <w:color w:val="9CDCFE"/>
+          <w:sz w:val="21"/>
+          <w:szCs w:val="21"/>
+        </w:rPr>
+        <w:t>password</w:t>
+      </w:r>
+      <w:r>
+        <w:rPr>
+          <w:rFonts w:ascii="Consolas" w:eastAsia="Times New Roman" w:hAnsi="Consolas" w:cs="Times New Roman"/>
+          <w:color w:val="D4D4D4"/>
+          <w:sz w:val="21"/>
+          <w:szCs w:val="21"/>
+        </w:rPr>
+        <w:t>, </w:t>
+      </w:r>
+      <w:r>
+        <w:rPr>
+          <w:rFonts w:ascii="Consolas" w:eastAsia="Times New Roman" w:hAnsi="Consolas" w:cs="Times New Roman"/>
+          <w:color w:val="9CDCFE"/>
+          <w:sz w:val="21"/>
+          <w:szCs w:val="21"/>
+        </w:rPr>
+        <w:t>process</w:t>
+      </w:r>
+      <w:r>
+        <w:rPr>
+          <w:rFonts w:ascii="Consolas" w:eastAsia="Times New Roman" w:hAnsi="Consolas" w:cs="Times New Roman"/>
+          <w:color w:val="D4D4D4"/>
+          <w:sz w:val="21"/>
+          <w:szCs w:val="21"/>
+        </w:rPr>
+        <w:t>.</w:t>
+      </w:r>
+      <w:r>
+        <w:rPr>
+          <w:rFonts w:ascii="Consolas" w:eastAsia="Times New Roman" w:hAnsi="Consolas" w:cs="Times New Roman"/>
+          <w:color w:val="9CDCFE"/>
+          <w:sz w:val="21"/>
+          <w:szCs w:val="21"/>
+        </w:rPr>
+        <w:t>env</w:t>
+      </w:r>
+      <w:r>
+        <w:rPr>
+          <w:rFonts w:ascii="Consolas" w:eastAsia="Times New Roman" w:hAnsi="Consolas" w:cs="Times New Roman"/>
+          <w:color w:val="D4D4D4"/>
+          <w:sz w:val="21"/>
+          <w:szCs w:val="21"/>
+        </w:rPr>
+        <w:t>.</w:t>
+      </w:r>
+      <w:r>
+        <w:rPr>
+          <w:rFonts w:ascii="Consolas" w:eastAsia="Times New Roman" w:hAnsi="Consolas" w:cs="Times New Roman"/>
+          <w:color w:val="4FC1FF"/>
+          <w:sz w:val="21"/>
+          <w:szCs w:val="21"/>
+        </w:rPr>
+        <w:t>SECRET_KEY</w:t>
+      </w:r>
+      <w:r>
+        <w:rPr>
+          <w:rFonts w:ascii="Consolas" w:eastAsia="Times New Roman" w:hAnsi="Consolas" w:cs="Times New Roman"/>
+          <w:color w:val="D4D4D4"/>
+          <w:sz w:val="21"/>
+          <w:szCs w:val="21"/>
+        </w:rPr>
+        <w:t>);</w:t>
+      </w:r>
+    </w:p>
+    <w:p>
+      <w:pPr>
+        <w:shd w:val="clear" w:color="auto" w:fill="1E1E1E"/>
+        <w:spacing w:after="0" w:line="285" w:lineRule="atLeast"/>
+        <w:rPr>
+          <w:rFonts w:ascii="Consolas" w:eastAsia="Times New Roman" w:hAnsi="Consolas" w:cs="Times New Roman"/>
+          <w:color w:val="D4D4D4"/>
+          <w:sz w:val="21"/>
+          <w:szCs w:val="21"/>
+        </w:rPr>
+      </w:pPr>
+      <w:r>
+        <w:rPr>
+          <w:rFonts w:ascii="Consolas" w:eastAsia="Times New Roman" w:hAnsi="Consolas" w:cs="Times New Roman"/>
+          <w:color w:val="D4D4D4"/>
+          <w:sz w:val="21"/>
+          <w:szCs w:val="21"/>
+        </w:rPr>
+        <w:lastRenderedPageBreak/>
+        <w:t>            </w:t>
+      </w:r>
+      <w:r>
+        <w:rPr>
+          <w:rFonts w:ascii="Consolas" w:eastAsia="Times New Roman" w:hAnsi="Consolas" w:cs="Times New Roman"/>
+          <w:color w:val="569CD6"/>
+          <w:sz w:val="21"/>
+          <w:szCs w:val="21"/>
+        </w:rPr>
+        <w:t>const</w:t>
+      </w:r>
+      <w:r>
+        <w:rPr>
+          <w:rFonts w:ascii="Consolas" w:eastAsia="Times New Roman" w:hAnsi="Consolas" w:cs="Times New Roman"/>
+          <w:color w:val="D4D4D4"/>
+          <w:sz w:val="21"/>
+          <w:szCs w:val="21"/>
+        </w:rPr>
+        <w:t> </w:t>
+      </w:r>
+      <w:r>
+        <w:rPr>
+          <w:rFonts w:ascii="Consolas" w:eastAsia="Times New Roman" w:hAnsi="Consolas" w:cs="Times New Roman"/>
+          <w:color w:val="4FC1FF"/>
+          <w:sz w:val="21"/>
+          <w:szCs w:val="21"/>
+        </w:rPr>
+        <w:t>originalPassword</w:t>
+      </w:r>
+      <w:r>
+        <w:rPr>
+          <w:rFonts w:ascii="Consolas" w:eastAsia="Times New Roman" w:hAnsi="Consolas" w:cs="Times New Roman"/>
+          <w:color w:val="D4D4D4"/>
+          <w:sz w:val="21"/>
+          <w:szCs w:val="21"/>
+        </w:rPr>
+        <w:t> = </w:t>
+      </w:r>
+      <w:r>
+        <w:rPr>
+          <w:rFonts w:ascii="Consolas" w:eastAsia="Times New Roman" w:hAnsi="Consolas" w:cs="Times New Roman"/>
+          <w:color w:val="4FC1FF"/>
+          <w:sz w:val="21"/>
+          <w:szCs w:val="21"/>
+        </w:rPr>
+        <w:t>bytes</w:t>
+      </w:r>
+      <w:r>
+        <w:rPr>
+          <w:rFonts w:ascii="Consolas" w:eastAsia="Times New Roman" w:hAnsi="Consolas" w:cs="Times New Roman"/>
+          <w:color w:val="D4D4D4"/>
+          <w:sz w:val="21"/>
+          <w:szCs w:val="21"/>
+        </w:rPr>
+        <w:t>.</w:t>
+      </w:r>
+      <w:r>
+        <w:rPr>
+          <w:rFonts w:ascii="Consolas" w:eastAsia="Times New Roman" w:hAnsi="Consolas" w:cs="Times New Roman"/>
+          <w:color w:val="DCDCAA"/>
+          <w:sz w:val="21"/>
+          <w:szCs w:val="21"/>
+        </w:rPr>
+        <w:t>toString</w:t>
+      </w:r>
+      <w:r>
+        <w:rPr>
+          <w:rFonts w:ascii="Consolas" w:eastAsia="Times New Roman" w:hAnsi="Consolas" w:cs="Times New Roman"/>
+          <w:color w:val="D4D4D4"/>
+          <w:sz w:val="21"/>
+          <w:szCs w:val="21"/>
+        </w:rPr>
+        <w:t>(</w:t>
+      </w:r>
+      <w:r>
+        <w:rPr>
+          <w:rFonts w:ascii="Consolas" w:eastAsia="Times New Roman" w:hAnsi="Consolas" w:cs="Times New Roman"/>
+          <w:color w:val="4EC9B0"/>
+          <w:sz w:val="21"/>
+          <w:szCs w:val="21"/>
+        </w:rPr>
+        <w:t>CryptoJS</w:t>
+      </w:r>
+      <w:r>
+        <w:rPr>
+          <w:rFonts w:ascii="Consolas" w:eastAsia="Times New Roman" w:hAnsi="Consolas" w:cs="Times New Roman"/>
+          <w:color w:val="D4D4D4"/>
+          <w:sz w:val="21"/>
+          <w:szCs w:val="21"/>
+        </w:rPr>
+        <w:t>.</w:t>
+      </w:r>
+      <w:r>
+        <w:rPr>
+          <w:rFonts w:ascii="Consolas" w:eastAsia="Times New Roman" w:hAnsi="Consolas" w:cs="Times New Roman"/>
+          <w:color w:val="4EC9B0"/>
+          <w:sz w:val="21"/>
+          <w:szCs w:val="21"/>
+        </w:rPr>
+        <w:t>enc</w:t>
+      </w:r>
+      <w:r>
+        <w:rPr>
+          <w:rFonts w:ascii="Consolas" w:eastAsia="Times New Roman" w:hAnsi="Consolas" w:cs="Times New Roman"/>
+          <w:color w:val="D4D4D4"/>
+          <w:sz w:val="21"/>
+          <w:szCs w:val="21"/>
+        </w:rPr>
+        <w:t>.</w:t>
+      </w:r>
+      <w:r>
+        <w:rPr>
+          <w:rFonts w:ascii="Consolas" w:eastAsia="Times New Roman" w:hAnsi="Consolas" w:cs="Times New Roman"/>
+          <w:color w:val="4FC1FF"/>
+          <w:sz w:val="21"/>
+          <w:szCs w:val="21"/>
+        </w:rPr>
+        <w:t>Utf8</w:t>
+      </w:r>
+      <w:r>
+        <w:rPr>
+          <w:rFonts w:ascii="Consolas" w:eastAsia="Times New Roman" w:hAnsi="Consolas" w:cs="Times New Roman"/>
+          <w:color w:val="D4D4D4"/>
+          <w:sz w:val="21"/>
+          <w:szCs w:val="21"/>
+        </w:rPr>
+        <w:t>);</w:t>
+      </w:r>
+    </w:p>
+    <w:p>
+      <w:pPr>
+        <w:shd w:val="clear" w:color="auto" w:fill="1E1E1E"/>
+        <w:spacing w:after="0" w:line="285" w:lineRule="atLeast"/>
+        <w:rPr>
+          <w:rFonts w:ascii="Consolas" w:eastAsia="Times New Roman" w:hAnsi="Consolas" w:cs="Times New Roman"/>
+          <w:color w:val="D4D4D4"/>
+          <w:sz w:val="21"/>
+          <w:szCs w:val="21"/>
+        </w:rPr>
+      </w:pPr>
+    </w:p>
+    <w:p>
+      <w:pPr>
+        <w:shd w:val="clear" w:color="auto" w:fill="1E1E1E"/>
+        <w:spacing w:after="0" w:line="285" w:lineRule="atLeast"/>
+        <w:rPr>
+          <w:rFonts w:ascii="Consolas" w:eastAsia="Times New Roman" w:hAnsi="Consolas" w:cs="Times New Roman"/>
+          <w:color w:val="D4D4D4"/>
+          <w:sz w:val="21"/>
+          <w:szCs w:val="21"/>
+        </w:rPr>
+      </w:pPr>
+      <w:r>
+        <w:rPr>
+          <w:rFonts w:ascii="Consolas" w:eastAsia="Times New Roman" w:hAnsi="Consolas" w:cs="Times New Roman"/>
+          <w:color w:val="D4D4D4"/>
+          <w:sz w:val="21"/>
+          <w:szCs w:val="21"/>
+        </w:rPr>
+        <w:t>            </w:t>
+      </w:r>
+      <w:r>
+        <w:rPr>
+          <w:rFonts w:ascii="Consolas" w:eastAsia="Times New Roman" w:hAnsi="Consolas" w:cs="Times New Roman"/>
+          <w:color w:val="C586C0"/>
+          <w:sz w:val="21"/>
+          <w:szCs w:val="21"/>
+        </w:rPr>
+        <w:t>if</w:t>
+      </w:r>
+      <w:r>
+        <w:rPr>
+          <w:rFonts w:ascii="Consolas" w:eastAsia="Times New Roman" w:hAnsi="Consolas" w:cs="Times New Roman"/>
+          <w:color w:val="D4D4D4"/>
+          <w:sz w:val="21"/>
+          <w:szCs w:val="21"/>
+        </w:rPr>
+        <w:t>(</w:t>
+      </w:r>
+      <w:r>
+        <w:rPr>
+          <w:rFonts w:ascii="Consolas" w:eastAsia="Times New Roman" w:hAnsi="Consolas" w:cs="Times New Roman"/>
+          <w:color w:val="4FC1FF"/>
+          <w:sz w:val="21"/>
+          <w:szCs w:val="21"/>
+        </w:rPr>
+        <w:t>originalPassword</w:t>
+      </w:r>
+      <w:r>
+        <w:rPr>
+          <w:rFonts w:ascii="Consolas" w:eastAsia="Times New Roman" w:hAnsi="Consolas" w:cs="Times New Roman"/>
+          <w:color w:val="D4D4D4"/>
+          <w:sz w:val="21"/>
+          <w:szCs w:val="21"/>
+        </w:rPr>
+        <w:t> !== </w:t>
+      </w:r>
+      <w:r>
+        <w:rPr>
+          <w:rFonts w:ascii="Consolas" w:eastAsia="Times New Roman" w:hAnsi="Consolas" w:cs="Times New Roman"/>
+          <w:color w:val="9CDCFE"/>
+          <w:sz w:val="21"/>
+          <w:szCs w:val="21"/>
+        </w:rPr>
+        <w:t>req</w:t>
+      </w:r>
+      <w:r>
+        <w:rPr>
+          <w:rFonts w:ascii="Consolas" w:eastAsia="Times New Roman" w:hAnsi="Consolas" w:cs="Times New Roman"/>
+          <w:color w:val="D4D4D4"/>
+          <w:sz w:val="21"/>
+          <w:szCs w:val="21"/>
+        </w:rPr>
+        <w:t>.</w:t>
+      </w:r>
+      <w:r>
+        <w:rPr>
+          <w:rFonts w:ascii="Consolas" w:eastAsia="Times New Roman" w:hAnsi="Consolas" w:cs="Times New Roman"/>
+          <w:color w:val="9CDCFE"/>
+          <w:sz w:val="21"/>
+          <w:szCs w:val="21"/>
+        </w:rPr>
+        <w:t>body</w:t>
+      </w:r>
+      <w:r>
+        <w:rPr>
+          <w:rFonts w:ascii="Consolas" w:eastAsia="Times New Roman" w:hAnsi="Consolas" w:cs="Times New Roman"/>
+          <w:color w:val="D4D4D4"/>
+          <w:sz w:val="21"/>
+          <w:szCs w:val="21"/>
+        </w:rPr>
+        <w:t>.</w:t>
+      </w:r>
+      <w:r>
+        <w:rPr>
+          <w:rFonts w:ascii="Consolas" w:eastAsia="Times New Roman" w:hAnsi="Consolas" w:cs="Times New Roman"/>
+          <w:color w:val="9CDCFE"/>
+          <w:sz w:val="21"/>
+          <w:szCs w:val="21"/>
+        </w:rPr>
+        <w:t>password</w:t>
+      </w:r>
+      <w:r>
+        <w:rPr>
+          <w:rFonts w:ascii="Consolas" w:eastAsia="Times New Roman" w:hAnsi="Consolas" w:cs="Times New Roman"/>
+          <w:color w:val="D4D4D4"/>
+          <w:sz w:val="21"/>
+          <w:szCs w:val="21"/>
+        </w:rPr>
+        <w:t>){</w:t>
+      </w:r>
+    </w:p>
+    <w:p>
+      <w:pPr>
+        <w:shd w:val="clear" w:color="auto" w:fill="1E1E1E"/>
+        <w:spacing w:after="0" w:line="285" w:lineRule="atLeast"/>
+        <w:rPr>
+          <w:rFonts w:ascii="Consolas" w:eastAsia="Times New Roman" w:hAnsi="Consolas" w:cs="Times New Roman"/>
+          <w:color w:val="D4D4D4"/>
+          <w:sz w:val="21"/>
+          <w:szCs w:val="21"/>
+        </w:rPr>
+      </w:pPr>
+      <w:r>
+        <w:rPr>
+          <w:rFonts w:ascii="Consolas" w:eastAsia="Times New Roman" w:hAnsi="Consolas" w:cs="Times New Roman"/>
+          <w:color w:val="D4D4D4"/>
+          <w:sz w:val="21"/>
+          <w:szCs w:val="21"/>
+        </w:rPr>
+        <w:t>                </w:t>
+      </w:r>
+      <w:r>
+        <w:rPr>
+          <w:rFonts w:ascii="Consolas" w:eastAsia="Times New Roman" w:hAnsi="Consolas" w:cs="Times New Roman"/>
+          <w:color w:val="C586C0"/>
+          <w:sz w:val="21"/>
+          <w:szCs w:val="21"/>
+        </w:rPr>
+        <w:t>return</w:t>
+      </w:r>
+      <w:r>
+        <w:rPr>
+          <w:rFonts w:ascii="Consolas" w:eastAsia="Times New Roman" w:hAnsi="Consolas" w:cs="Times New Roman"/>
+          <w:color w:val="D4D4D4"/>
+          <w:sz w:val="21"/>
+          <w:szCs w:val="21"/>
+        </w:rPr>
+        <w:t> </w:t>
+      </w:r>
+      <w:r>
+        <w:rPr>
+          <w:rFonts w:ascii="Consolas" w:eastAsia="Times New Roman" w:hAnsi="Consolas" w:cs="Times New Roman"/>
+          <w:color w:val="9CDCFE"/>
+          <w:sz w:val="21"/>
+          <w:szCs w:val="21"/>
+        </w:rPr>
+        <w:t>res</w:t>
+      </w:r>
+      <w:r>
+        <w:rPr>
+          <w:rFonts w:ascii="Consolas" w:eastAsia="Times New Roman" w:hAnsi="Consolas" w:cs="Times New Roman"/>
+          <w:color w:val="D4D4D4"/>
+          <w:sz w:val="21"/>
+          <w:szCs w:val="21"/>
+        </w:rPr>
+        <w:t>.</w:t>
+      </w:r>
+      <w:r>
+        <w:rPr>
+          <w:rFonts w:ascii="Consolas" w:eastAsia="Times New Roman" w:hAnsi="Consolas" w:cs="Times New Roman"/>
+          <w:color w:val="DCDCAA"/>
+          <w:sz w:val="21"/>
+          <w:szCs w:val="21"/>
+        </w:rPr>
+        <w:t>status</w:t>
+      </w:r>
+      <w:r>
+        <w:rPr>
+          <w:rFonts w:ascii="Consolas" w:eastAsia="Times New Roman" w:hAnsi="Consolas" w:cs="Times New Roman"/>
+          <w:color w:val="D4D4D4"/>
+          <w:sz w:val="21"/>
+          <w:szCs w:val="21"/>
+        </w:rPr>
+        <w:t>(</w:t>
+      </w:r>
+      <w:r>
+        <w:rPr>
+          <w:rFonts w:ascii="Consolas" w:eastAsia="Times New Roman" w:hAnsi="Consolas" w:cs="Times New Roman"/>
+          <w:color w:val="B5CEA8"/>
+          <w:sz w:val="21"/>
+          <w:szCs w:val="21"/>
+        </w:rPr>
+        <w:t>401</w:t>
+      </w:r>
+      <w:r>
+        <w:rPr>
+          <w:rFonts w:ascii="Consolas" w:eastAsia="Times New Roman" w:hAnsi="Consolas" w:cs="Times New Roman"/>
+          <w:color w:val="D4D4D4"/>
+          <w:sz w:val="21"/>
+          <w:szCs w:val="21"/>
+        </w:rPr>
+        <w:t>).</w:t>
+      </w:r>
+      <w:r>
+        <w:rPr>
+          <w:rFonts w:ascii="Consolas" w:eastAsia="Times New Roman" w:hAnsi="Consolas" w:cs="Times New Roman"/>
+          <w:color w:val="DCDCAA"/>
+          <w:sz w:val="21"/>
+          <w:szCs w:val="21"/>
+        </w:rPr>
+        <w:t>json</w:t>
+      </w:r>
+      <w:r>
+        <w:rPr>
+          <w:rFonts w:ascii="Consolas" w:eastAsia="Times New Roman" w:hAnsi="Consolas" w:cs="Times New Roman"/>
+          <w:color w:val="D4D4D4"/>
+          <w:sz w:val="21"/>
+          <w:szCs w:val="21"/>
+        </w:rPr>
+        <w:t>({</w:t>
+      </w:r>
+    </w:p>
+    <w:p>
+      <w:pPr>
+        <w:shd w:val="clear" w:color="auto" w:fill="1E1E1E"/>
+        <w:spacing w:after="0" w:line="285" w:lineRule="atLeast"/>
+        <w:rPr>
+          <w:rFonts w:ascii="Consolas" w:eastAsia="Times New Roman" w:hAnsi="Consolas" w:cs="Times New Roman"/>
+          <w:color w:val="D4D4D4"/>
+          <w:sz w:val="21"/>
+          <w:szCs w:val="21"/>
+        </w:rPr>
+      </w:pPr>
+      <w:r>
+        <w:rPr>
+          <w:rFonts w:ascii="Consolas" w:eastAsia="Times New Roman" w:hAnsi="Consolas" w:cs="Times New Roman"/>
+          <w:color w:val="D4D4D4"/>
+          <w:sz w:val="21"/>
+          <w:szCs w:val="21"/>
+        </w:rPr>
+        <w:t>                    </w:t>
+      </w:r>
+      <w:r>
+        <w:rPr>
+          <w:rFonts w:ascii="Consolas" w:eastAsia="Times New Roman" w:hAnsi="Consolas" w:cs="Times New Roman"/>
+          <w:color w:val="9CDCFE"/>
+          <w:sz w:val="21"/>
+          <w:szCs w:val="21"/>
+        </w:rPr>
+        <w:t>message:</w:t>
+      </w:r>
+      <w:r>
+        <w:rPr>
+          <w:rFonts w:ascii="Consolas" w:eastAsia="Times New Roman" w:hAnsi="Consolas" w:cs="Times New Roman"/>
+          <w:color w:val="D4D4D4"/>
+          <w:sz w:val="21"/>
+          <w:szCs w:val="21"/>
+        </w:rPr>
+        <w:t> </w:t>
+      </w:r>
+      <w:r>
+        <w:rPr>
+          <w:rFonts w:ascii="Consolas" w:eastAsia="Times New Roman" w:hAnsi="Consolas" w:cs="Times New Roman"/>
+          <w:color w:val="CE9178"/>
+          <w:sz w:val="21"/>
+          <w:szCs w:val="21"/>
+        </w:rPr>
+        <w:t>'Please Enter Correct Password'</w:t>
+      </w:r>
+    </w:p>
+    <w:p>
+      <w:pPr>
+        <w:shd w:val="clear" w:color="auto" w:fill="1E1E1E"/>
+        <w:spacing w:after="0" w:line="285" w:lineRule="atLeast"/>
+        <w:rPr>
+          <w:rFonts w:ascii="Consolas" w:eastAsia="Times New Roman" w:hAnsi="Consolas" w:cs="Times New Roman"/>
+          <w:color w:val="D4D4D4"/>
+          <w:sz w:val="21"/>
+          <w:szCs w:val="21"/>
+        </w:rPr>
+      </w:pPr>
+      <w:r>
+        <w:rPr>
+          <w:rFonts w:ascii="Consolas" w:eastAsia="Times New Roman" w:hAnsi="Consolas" w:cs="Times New Roman"/>
+          <w:color w:val="D4D4D4"/>
+          <w:sz w:val="21"/>
+          <w:szCs w:val="21"/>
+        </w:rPr>
+        <w:t>                })</w:t>
+      </w:r>
+    </w:p>
+    <w:p>
+      <w:pPr>
+        <w:shd w:val="clear" w:color="auto" w:fill="1E1E1E"/>
+        <w:spacing w:after="0" w:line="285" w:lineRule="atLeast"/>
+        <w:rPr>
+          <w:rFonts w:ascii="Consolas" w:eastAsia="Times New Roman" w:hAnsi="Consolas" w:cs="Times New Roman"/>
+          <w:color w:val="D4D4D4"/>
+          <w:sz w:val="21"/>
+          <w:szCs w:val="21"/>
+        </w:rPr>
+      </w:pPr>
+      <w:r>
+        <w:rPr>
+          <w:rFonts w:ascii="Consolas" w:eastAsia="Times New Roman" w:hAnsi="Consolas" w:cs="Times New Roman"/>
+          <w:color w:val="D4D4D4"/>
+          <w:sz w:val="21"/>
+          <w:szCs w:val="21"/>
+        </w:rPr>
+        <w:t>            }</w:t>
+      </w:r>
+      <w:r>
+        <w:rPr>
+          <w:rFonts w:ascii="Consolas" w:eastAsia="Times New Roman" w:hAnsi="Consolas" w:cs="Times New Roman"/>
+          <w:color w:val="C586C0"/>
+          <w:sz w:val="21"/>
+          <w:szCs w:val="21"/>
+        </w:rPr>
+        <w:t>else</w:t>
+      </w:r>
+      <w:r>
+        <w:rPr>
+          <w:rFonts w:ascii="Consolas" w:eastAsia="Times New Roman" w:hAnsi="Consolas" w:cs="Times New Roman"/>
+          <w:color w:val="D4D4D4"/>
+          <w:sz w:val="21"/>
+          <w:szCs w:val="21"/>
+        </w:rPr>
+        <w:t>{</w:t>
+      </w:r>
+    </w:p>
+    <w:p>
+      <w:pPr>
+        <w:shd w:val="clear" w:color="auto" w:fill="1E1E1E"/>
+        <w:spacing w:after="0" w:line="285" w:lineRule="atLeast"/>
+        <w:rPr>
+          <w:rFonts w:ascii="Consolas" w:eastAsia="Times New Roman" w:hAnsi="Consolas" w:cs="Times New Roman"/>
+          <w:color w:val="D4D4D4"/>
+          <w:sz w:val="21"/>
+          <w:szCs w:val="21"/>
+        </w:rPr>
+      </w:pPr>
+      <w:r>
+        <w:rPr>
+          <w:rFonts w:ascii="Consolas" w:eastAsia="Times New Roman" w:hAnsi="Consolas" w:cs="Times New Roman"/>
+          <w:color w:val="D4D4D4"/>
+          <w:sz w:val="21"/>
+          <w:szCs w:val="21"/>
+        </w:rPr>
+        <w:t>                </w:t>
+      </w:r>
+      <w:r>
+        <w:rPr>
+          <w:rFonts w:ascii="Consolas" w:eastAsia="Times New Roman" w:hAnsi="Consolas" w:cs="Times New Roman"/>
+          <w:color w:val="569CD6"/>
+          <w:sz w:val="21"/>
+          <w:szCs w:val="21"/>
+        </w:rPr>
+        <w:t>const</w:t>
+      </w:r>
+      <w:r>
+        <w:rPr>
+          <w:rFonts w:ascii="Consolas" w:eastAsia="Times New Roman" w:hAnsi="Consolas" w:cs="Times New Roman"/>
+          <w:color w:val="D4D4D4"/>
+          <w:sz w:val="21"/>
+          <w:szCs w:val="21"/>
+        </w:rPr>
+        <w:t> </w:t>
+      </w:r>
+      <w:r>
+        <w:rPr>
+          <w:rFonts w:ascii="Consolas" w:eastAsia="Times New Roman" w:hAnsi="Consolas" w:cs="Times New Roman"/>
+          <w:color w:val="4FC1FF"/>
+          <w:sz w:val="21"/>
+          <w:szCs w:val="21"/>
+        </w:rPr>
+        <w:t>accessToken</w:t>
+      </w:r>
+      <w:r>
+        <w:rPr>
+          <w:rFonts w:ascii="Consolas" w:eastAsia="Times New Roman" w:hAnsi="Consolas" w:cs="Times New Roman"/>
+          <w:color w:val="D4D4D4"/>
+          <w:sz w:val="21"/>
+          <w:szCs w:val="21"/>
+        </w:rPr>
+        <w:t> = </w:t>
+      </w:r>
+      <w:r>
+        <w:rPr>
+          <w:rFonts w:ascii="Consolas" w:eastAsia="Times New Roman" w:hAnsi="Consolas" w:cs="Times New Roman"/>
+          <w:color w:val="9CDCFE"/>
+          <w:sz w:val="21"/>
+          <w:szCs w:val="21"/>
+        </w:rPr>
+        <w:t>jwt</w:t>
+      </w:r>
+      <w:r>
+        <w:rPr>
+          <w:rFonts w:ascii="Consolas" w:eastAsia="Times New Roman" w:hAnsi="Consolas" w:cs="Times New Roman"/>
+          <w:color w:val="D4D4D4"/>
+          <w:sz w:val="21"/>
+          <w:szCs w:val="21"/>
+        </w:rPr>
+        <w:t>.</w:t>
+      </w:r>
+      <w:r>
+        <w:rPr>
+          <w:rFonts w:ascii="Consolas" w:eastAsia="Times New Roman" w:hAnsi="Consolas" w:cs="Times New Roman"/>
+          <w:color w:val="DCDCAA"/>
+          <w:sz w:val="21"/>
+          <w:szCs w:val="21"/>
+        </w:rPr>
+        <w:t>sign</w:t>
+      </w:r>
+      <w:r>
+        <w:rPr>
+          <w:rFonts w:ascii="Consolas" w:eastAsia="Times New Roman" w:hAnsi="Consolas" w:cs="Times New Roman"/>
+          <w:color w:val="D4D4D4"/>
+          <w:sz w:val="21"/>
+          <w:szCs w:val="21"/>
+        </w:rPr>
+        <w:t>(</w:t>
+      </w:r>
+    </w:p>
+    <w:p>
+      <w:pPr>
+        <w:shd w:val="clear" w:color="auto" w:fill="1E1E1E"/>
+        <w:spacing w:after="0" w:line="285" w:lineRule="atLeast"/>
+        <w:rPr>
+          <w:rFonts w:ascii="Consolas" w:eastAsia="Times New Roman" w:hAnsi="Consolas" w:cs="Times New Roman"/>
+          <w:color w:val="D4D4D4"/>
+          <w:sz w:val="21"/>
+          <w:szCs w:val="21"/>
+        </w:rPr>
+      </w:pPr>
+      <w:r>
+        <w:rPr>
+          <w:rFonts w:ascii="Consolas" w:eastAsia="Times New Roman" w:hAnsi="Consolas" w:cs="Times New Roman"/>
+          <w:color w:val="D4D4D4"/>
+          <w:sz w:val="21"/>
+          <w:szCs w:val="21"/>
+        </w:rPr>
+        <w:t>                    {</w:t>
+      </w:r>
+      <w:r>
+        <w:rPr>
+          <w:rFonts w:ascii="Consolas" w:eastAsia="Times New Roman" w:hAnsi="Consolas" w:cs="Times New Roman"/>
+          <w:color w:val="9CDCFE"/>
+          <w:sz w:val="21"/>
+          <w:szCs w:val="21"/>
+        </w:rPr>
+        <w:t>id:</w:t>
+      </w:r>
+      <w:r>
+        <w:rPr>
+          <w:rFonts w:ascii="Consolas" w:eastAsia="Times New Roman" w:hAnsi="Consolas" w:cs="Times New Roman"/>
+          <w:color w:val="D4D4D4"/>
+          <w:sz w:val="21"/>
+          <w:szCs w:val="21"/>
+        </w:rPr>
+        <w:t> </w:t>
+      </w:r>
+      <w:r>
+        <w:rPr>
+          <w:rFonts w:ascii="Consolas" w:eastAsia="Times New Roman" w:hAnsi="Consolas" w:cs="Times New Roman"/>
+          <w:color w:val="9CDCFE"/>
+          <w:sz w:val="21"/>
+          <w:szCs w:val="21"/>
+        </w:rPr>
+        <w:t>user</w:t>
+      </w:r>
+      <w:r>
+        <w:rPr>
+          <w:rFonts w:ascii="Consolas" w:eastAsia="Times New Roman" w:hAnsi="Consolas" w:cs="Times New Roman"/>
+          <w:color w:val="D4D4D4"/>
+          <w:sz w:val="21"/>
+          <w:szCs w:val="21"/>
+        </w:rPr>
+        <w:t>.</w:t>
+      </w:r>
+      <w:r>
+        <w:rPr>
+          <w:rFonts w:ascii="Consolas" w:eastAsia="Times New Roman" w:hAnsi="Consolas" w:cs="Times New Roman"/>
+          <w:color w:val="9CDCFE"/>
+          <w:sz w:val="21"/>
+          <w:szCs w:val="21"/>
+        </w:rPr>
+        <w:t>_id</w:t>
+      </w:r>
+      <w:r>
+        <w:rPr>
+          <w:rFonts w:ascii="Consolas" w:eastAsia="Times New Roman" w:hAnsi="Consolas" w:cs="Times New Roman"/>
+          <w:color w:val="D4D4D4"/>
+          <w:sz w:val="21"/>
+          <w:szCs w:val="21"/>
+        </w:rPr>
+        <w:t>, </w:t>
+      </w:r>
+      <w:r>
+        <w:rPr>
+          <w:rFonts w:ascii="Consolas" w:eastAsia="Times New Roman" w:hAnsi="Consolas" w:cs="Times New Roman"/>
+          <w:color w:val="9CDCFE"/>
+          <w:sz w:val="21"/>
+          <w:szCs w:val="21"/>
+        </w:rPr>
+        <w:t>isAdmin:</w:t>
+      </w:r>
+      <w:r>
+        <w:rPr>
+          <w:rFonts w:ascii="Consolas" w:eastAsia="Times New Roman" w:hAnsi="Consolas" w:cs="Times New Roman"/>
+          <w:color w:val="D4D4D4"/>
+          <w:sz w:val="21"/>
+          <w:szCs w:val="21"/>
+        </w:rPr>
+        <w:t> </w:t>
+      </w:r>
+      <w:r>
+        <w:rPr>
+          <w:rFonts w:ascii="Consolas" w:eastAsia="Times New Roman" w:hAnsi="Consolas" w:cs="Times New Roman"/>
+          <w:color w:val="9CDCFE"/>
+          <w:sz w:val="21"/>
+          <w:szCs w:val="21"/>
+        </w:rPr>
+        <w:t>user</w:t>
+      </w:r>
+      <w:r>
+        <w:rPr>
+          <w:rFonts w:ascii="Consolas" w:eastAsia="Times New Roman" w:hAnsi="Consolas" w:cs="Times New Roman"/>
+          <w:color w:val="D4D4D4"/>
+          <w:sz w:val="21"/>
+          <w:szCs w:val="21"/>
+        </w:rPr>
+        <w:t>.</w:t>
+      </w:r>
+      <w:r>
+        <w:rPr>
+          <w:rFonts w:ascii="Consolas" w:eastAsia="Times New Roman" w:hAnsi="Consolas" w:cs="Times New Roman"/>
+          <w:color w:val="9CDCFE"/>
+          <w:sz w:val="21"/>
+          <w:szCs w:val="21"/>
+        </w:rPr>
+        <w:t>isAdmin</w:t>
+      </w:r>
+      <w:r>
+        <w:rPr>
+          <w:rFonts w:ascii="Consolas" w:eastAsia="Times New Roman" w:hAnsi="Consolas" w:cs="Times New Roman"/>
+          <w:color w:val="D4D4D4"/>
+          <w:sz w:val="21"/>
+          <w:szCs w:val="21"/>
+        </w:rPr>
+        <w:t>}, </w:t>
+      </w:r>
+    </w:p>
+    <w:p>
+      <w:pPr>
+        <w:shd w:val="clear" w:color="auto" w:fill="1E1E1E"/>
+        <w:spacing w:after="0" w:line="285" w:lineRule="atLeast"/>
+        <w:rPr>
+          <w:rFonts w:ascii="Consolas" w:eastAsia="Times New Roman" w:hAnsi="Consolas" w:cs="Times New Roman"/>
+          <w:color w:val="D4D4D4"/>
+          <w:sz w:val="21"/>
+          <w:szCs w:val="21"/>
+        </w:rPr>
+      </w:pPr>
+      <w:r>
+        <w:rPr>
+          <w:rFonts w:ascii="Consolas" w:eastAsia="Times New Roman" w:hAnsi="Consolas" w:cs="Times New Roman"/>
+          <w:color w:val="D4D4D4"/>
+          <w:sz w:val="21"/>
+          <w:szCs w:val="21"/>
+        </w:rPr>
+        <w:t>                    </w:t>
+      </w:r>
+      <w:r>
+        <w:rPr>
+          <w:rFonts w:ascii="Consolas" w:eastAsia="Times New Roman" w:hAnsi="Consolas" w:cs="Times New Roman"/>
+          <w:color w:val="9CDCFE"/>
+          <w:sz w:val="21"/>
+          <w:szCs w:val="21"/>
+        </w:rPr>
+        <w:t>process</w:t>
+      </w:r>
+      <w:r>
+        <w:rPr>
+          <w:rFonts w:ascii="Consolas" w:eastAsia="Times New Roman" w:hAnsi="Consolas" w:cs="Times New Roman"/>
+          <w:color w:val="D4D4D4"/>
+          <w:sz w:val="21"/>
+          <w:szCs w:val="21"/>
+        </w:rPr>
+        <w:t>.</w:t>
+      </w:r>
+      <w:r>
+        <w:rPr>
+          <w:rFonts w:ascii="Consolas" w:eastAsia="Times New Roman" w:hAnsi="Consolas" w:cs="Times New Roman"/>
+          <w:color w:val="9CDCFE"/>
+          <w:sz w:val="21"/>
+          <w:szCs w:val="21"/>
+        </w:rPr>
+        <w:t>env</w:t>
+      </w:r>
+      <w:r>
+        <w:rPr>
+          <w:rFonts w:ascii="Consolas" w:eastAsia="Times New Roman" w:hAnsi="Consolas" w:cs="Times New Roman"/>
+          <w:color w:val="D4D4D4"/>
+          <w:sz w:val="21"/>
+          <w:szCs w:val="21"/>
+        </w:rPr>
+        <w:t>.</w:t>
+      </w:r>
+      <w:r>
+        <w:rPr>
+          <w:rFonts w:ascii="Consolas" w:eastAsia="Times New Roman" w:hAnsi="Consolas" w:cs="Times New Roman"/>
+          <w:color w:val="4FC1FF"/>
+          <w:sz w:val="21"/>
+          <w:szCs w:val="21"/>
+        </w:rPr>
+        <w:t>SECRET_KEY</w:t>
+      </w:r>
+      <w:r>
+        <w:rPr>
+          <w:rFonts w:ascii="Consolas" w:eastAsia="Times New Roman" w:hAnsi="Consolas" w:cs="Times New Roman"/>
+          <w:color w:val="D4D4D4"/>
+          <w:sz w:val="21"/>
+          <w:szCs w:val="21"/>
+        </w:rPr>
+        <w:t>, {</w:t>
+      </w:r>
+      <w:r>
+        <w:rPr>
+          <w:rFonts w:ascii="Consolas" w:eastAsia="Times New Roman" w:hAnsi="Consolas" w:cs="Times New Roman"/>
+          <w:color w:val="9CDCFE"/>
+          <w:sz w:val="21"/>
+          <w:szCs w:val="21"/>
+        </w:rPr>
+        <w:t>expiresIn:</w:t>
+      </w:r>
+      <w:r>
+        <w:rPr>
+          <w:rFonts w:ascii="Consolas" w:eastAsia="Times New Roman" w:hAnsi="Consolas" w:cs="Times New Roman"/>
+          <w:color w:val="D4D4D4"/>
+          <w:sz w:val="21"/>
+          <w:szCs w:val="21"/>
+        </w:rPr>
+        <w:t> </w:t>
+      </w:r>
+      <w:r>
+        <w:rPr>
+          <w:rFonts w:ascii="Consolas" w:eastAsia="Times New Roman" w:hAnsi="Consolas" w:cs="Times New Roman"/>
+          <w:color w:val="CE9178"/>
+          <w:sz w:val="21"/>
+          <w:szCs w:val="21"/>
+        </w:rPr>
+        <w:t>'1h'</w:t>
+      </w:r>
+      <w:r>
+        <w:rPr>
+          <w:rFonts w:ascii="Consolas" w:eastAsia="Times New Roman" w:hAnsi="Consolas" w:cs="Times New Roman"/>
+          <w:color w:val="D4D4D4"/>
+          <w:sz w:val="21"/>
+          <w:szCs w:val="21"/>
+        </w:rPr>
+        <w:t>}</w:t>
+      </w:r>
+    </w:p>
+    <w:p>
+      <w:pPr>
+        <w:shd w:val="clear" w:color="auto" w:fill="1E1E1E"/>
+        <w:spacing w:after="0" w:line="285" w:lineRule="atLeast"/>
+        <w:rPr>
+          <w:rFonts w:ascii="Consolas" w:eastAsia="Times New Roman" w:hAnsi="Consolas" w:cs="Times New Roman"/>
+          <w:color w:val="D4D4D4"/>
+          <w:sz w:val="21"/>
+          <w:szCs w:val="21"/>
+        </w:rPr>
+      </w:pPr>
+      <w:r>
+        <w:rPr>
+          <w:rFonts w:ascii="Consolas" w:eastAsia="Times New Roman" w:hAnsi="Consolas" w:cs="Times New Roman"/>
+          <w:color w:val="D4D4D4"/>
+          <w:sz w:val="21"/>
+          <w:szCs w:val="21"/>
+        </w:rPr>
+        <w:t>                    )</w:t>
+      </w:r>
+    </w:p>
+    <w:p>
+      <w:pPr>
+        <w:shd w:val="clear" w:color="auto" w:fill="1E1E1E"/>
+        <w:spacing w:after="0" w:line="285" w:lineRule="atLeast"/>
+        <w:rPr>
+          <w:rFonts w:ascii="Consolas" w:eastAsia="Times New Roman" w:hAnsi="Consolas" w:cs="Times New Roman"/>
+          <w:color w:val="D4D4D4"/>
+          <w:sz w:val="21"/>
+          <w:szCs w:val="21"/>
+        </w:rPr>
+      </w:pPr>
+      <w:r>
+        <w:rPr>
+          <w:rFonts w:ascii="Consolas" w:eastAsia="Times New Roman" w:hAnsi="Consolas" w:cs="Times New Roman"/>
+          <w:color w:val="D4D4D4"/>
+          <w:sz w:val="21"/>
+          <w:szCs w:val="21"/>
+        </w:rPr>
+        <w:t>                </w:t>
+      </w:r>
+      <w:r>
+        <w:rPr>
+          <w:rFonts w:ascii="Consolas" w:eastAsia="Times New Roman" w:hAnsi="Consolas" w:cs="Times New Roman"/>
+          <w:color w:val="6A9955"/>
+          <w:sz w:val="21"/>
+          <w:szCs w:val="21"/>
+        </w:rPr>
+        <w:t>//destructure to avoid getting password and __v in response</w:t>
+      </w:r>
+    </w:p>
+    <w:p>
+      <w:pPr>
+        <w:shd w:val="clear" w:color="auto" w:fill="1E1E1E"/>
+        <w:spacing w:after="0" w:line="285" w:lineRule="atLeast"/>
+        <w:rPr>
+          <w:rFonts w:ascii="Consolas" w:eastAsia="Times New Roman" w:hAnsi="Consolas" w:cs="Times New Roman"/>
+          <w:color w:val="D4D4D4"/>
+          <w:sz w:val="21"/>
+          <w:szCs w:val="21"/>
+        </w:rPr>
+      </w:pPr>
+      <w:r>
+        <w:rPr>
+          <w:rFonts w:ascii="Consolas" w:eastAsia="Times New Roman" w:hAnsi="Consolas" w:cs="Times New Roman"/>
+          <w:color w:val="D4D4D4"/>
+          <w:sz w:val="21"/>
+          <w:szCs w:val="21"/>
+        </w:rPr>
+        <w:t>                </w:t>
+      </w:r>
+      <w:r>
+        <w:rPr>
+          <w:rFonts w:ascii="Consolas" w:eastAsia="Times New Roman" w:hAnsi="Consolas" w:cs="Times New Roman"/>
+          <w:color w:val="569CD6"/>
+          <w:sz w:val="21"/>
+          <w:szCs w:val="21"/>
+        </w:rPr>
+        <w:t>const</w:t>
+      </w:r>
+      <w:r>
+        <w:rPr>
+          <w:rFonts w:ascii="Consolas" w:eastAsia="Times New Roman" w:hAnsi="Consolas" w:cs="Times New Roman"/>
+          <w:color w:val="D4D4D4"/>
+          <w:sz w:val="21"/>
+          <w:szCs w:val="21"/>
+        </w:rPr>
+        <w:t> {</w:t>
+      </w:r>
+      <w:r>
+        <w:rPr>
+          <w:rFonts w:ascii="Consolas" w:eastAsia="Times New Roman" w:hAnsi="Consolas" w:cs="Times New Roman"/>
+          <w:color w:val="4FC1FF"/>
+          <w:sz w:val="21"/>
+          <w:szCs w:val="21"/>
+        </w:rPr>
+        <w:t>password</w:t>
+      </w:r>
+      <w:r>
+        <w:rPr>
+          <w:rFonts w:ascii="Consolas" w:eastAsia="Times New Roman" w:hAnsi="Consolas" w:cs="Times New Roman"/>
+          <w:color w:val="D4D4D4"/>
+          <w:sz w:val="21"/>
+          <w:szCs w:val="21"/>
+        </w:rPr>
+        <w:t>, </w:t>
+      </w:r>
+      <w:r>
+        <w:rPr>
+          <w:rFonts w:ascii="Consolas" w:eastAsia="Times New Roman" w:hAnsi="Consolas" w:cs="Times New Roman"/>
+          <w:color w:val="4FC1FF"/>
+          <w:sz w:val="21"/>
+          <w:szCs w:val="21"/>
+        </w:rPr>
+        <w:t>__v</w:t>
+      </w:r>
+      <w:r>
+        <w:rPr>
+          <w:rFonts w:ascii="Consolas" w:eastAsia="Times New Roman" w:hAnsi="Consolas" w:cs="Times New Roman"/>
+          <w:color w:val="D4D4D4"/>
+          <w:sz w:val="21"/>
+          <w:szCs w:val="21"/>
+        </w:rPr>
+        <w:t>, ...</w:t>
+      </w:r>
+      <w:r>
+        <w:rPr>
+          <w:rFonts w:ascii="Consolas" w:eastAsia="Times New Roman" w:hAnsi="Consolas" w:cs="Times New Roman"/>
+          <w:color w:val="4FC1FF"/>
+          <w:sz w:val="21"/>
+          <w:szCs w:val="21"/>
+        </w:rPr>
+        <w:t>info</w:t>
+      </w:r>
+      <w:r>
+        <w:rPr>
+          <w:rFonts w:ascii="Consolas" w:eastAsia="Times New Roman" w:hAnsi="Consolas" w:cs="Times New Roman"/>
+          <w:color w:val="D4D4D4"/>
+          <w:sz w:val="21"/>
+          <w:szCs w:val="21"/>
+        </w:rPr>
+        <w:t>} = </w:t>
+      </w:r>
+      <w:r>
+        <w:rPr>
+          <w:rFonts w:ascii="Consolas" w:eastAsia="Times New Roman" w:hAnsi="Consolas" w:cs="Times New Roman"/>
+          <w:color w:val="9CDCFE"/>
+          <w:sz w:val="21"/>
+          <w:szCs w:val="21"/>
+        </w:rPr>
+        <w:t>user</w:t>
+      </w:r>
+      <w:r>
+        <w:rPr>
+          <w:rFonts w:ascii="Consolas" w:eastAsia="Times New Roman" w:hAnsi="Consolas" w:cs="Times New Roman"/>
+          <w:color w:val="D4D4D4"/>
+          <w:sz w:val="21"/>
+          <w:szCs w:val="21"/>
+        </w:rPr>
+        <w:t>.</w:t>
+      </w:r>
+      <w:r>
+        <w:rPr>
+          <w:rFonts w:ascii="Consolas" w:eastAsia="Times New Roman" w:hAnsi="Consolas" w:cs="Times New Roman"/>
+          <w:color w:val="9CDCFE"/>
+          <w:sz w:val="21"/>
+          <w:szCs w:val="21"/>
+        </w:rPr>
+        <w:t>_doc</w:t>
+      </w:r>
+      <w:r>
+        <w:rPr>
+          <w:rFonts w:ascii="Consolas" w:eastAsia="Times New Roman" w:hAnsi="Consolas" w:cs="Times New Roman"/>
+          <w:color w:val="D4D4D4"/>
+          <w:sz w:val="21"/>
+          <w:szCs w:val="21"/>
+        </w:rPr>
+        <w:t>;</w:t>
+      </w:r>
+    </w:p>
+    <w:p>
+      <w:pPr>
+        <w:shd w:val="clear" w:color="auto" w:fill="1E1E1E"/>
+        <w:spacing w:after="0" w:line="285" w:lineRule="atLeast"/>
+        <w:rPr>
+          <w:rFonts w:ascii="Consolas" w:eastAsia="Times New Roman" w:hAnsi="Consolas" w:cs="Times New Roman"/>
+          <w:color w:val="D4D4D4"/>
+          <w:sz w:val="21"/>
+          <w:szCs w:val="21"/>
+        </w:rPr>
+      </w:pPr>
+      <w:r>
+        <w:rPr>
+          <w:rFonts w:ascii="Consolas" w:eastAsia="Times New Roman" w:hAnsi="Consolas" w:cs="Times New Roman"/>
+          <w:color w:val="D4D4D4"/>
+          <w:sz w:val="21"/>
+          <w:szCs w:val="21"/>
+        </w:rPr>
+        <w:t>                </w:t>
+      </w:r>
+      <w:r>
+        <w:rPr>
+          <w:rFonts w:ascii="Consolas" w:eastAsia="Times New Roman" w:hAnsi="Consolas" w:cs="Times New Roman"/>
+          <w:color w:val="9CDCFE"/>
+          <w:sz w:val="21"/>
+          <w:szCs w:val="21"/>
+        </w:rPr>
+        <w:t>res</w:t>
+      </w:r>
+      <w:r>
+        <w:rPr>
+          <w:rFonts w:ascii="Consolas" w:eastAsia="Times New Roman" w:hAnsi="Consolas" w:cs="Times New Roman"/>
+          <w:color w:val="D4D4D4"/>
+          <w:sz w:val="21"/>
+          <w:szCs w:val="21"/>
+        </w:rPr>
+        <w:t>.</w:t>
+      </w:r>
+      <w:r>
+        <w:rPr>
+          <w:rFonts w:ascii="Consolas" w:eastAsia="Times New Roman" w:hAnsi="Consolas" w:cs="Times New Roman"/>
+          <w:color w:val="DCDCAA"/>
+          <w:sz w:val="21"/>
+          <w:szCs w:val="21"/>
+        </w:rPr>
+        <w:t>status</w:t>
+      </w:r>
+      <w:r>
+        <w:rPr>
+          <w:rFonts w:ascii="Consolas" w:eastAsia="Times New Roman" w:hAnsi="Consolas" w:cs="Times New Roman"/>
+          <w:color w:val="D4D4D4"/>
+          <w:sz w:val="21"/>
+          <w:szCs w:val="21"/>
+        </w:rPr>
+        <w:t>(</w:t>
+      </w:r>
+      <w:r>
+        <w:rPr>
+          <w:rFonts w:ascii="Consolas" w:eastAsia="Times New Roman" w:hAnsi="Consolas" w:cs="Times New Roman"/>
+          <w:color w:val="B5CEA8"/>
+          <w:sz w:val="21"/>
+          <w:szCs w:val="21"/>
+        </w:rPr>
+        <w:t>200</w:t>
+      </w:r>
+      <w:r>
+        <w:rPr>
+          <w:rFonts w:ascii="Consolas" w:eastAsia="Times New Roman" w:hAnsi="Consolas" w:cs="Times New Roman"/>
+          <w:color w:val="D4D4D4"/>
+          <w:sz w:val="21"/>
+          <w:szCs w:val="21"/>
+        </w:rPr>
+        <w:t>).</w:t>
+      </w:r>
+      <w:r>
+        <w:rPr>
+          <w:rFonts w:ascii="Consolas" w:eastAsia="Times New Roman" w:hAnsi="Consolas" w:cs="Times New Roman"/>
+          <w:color w:val="DCDCAA"/>
+          <w:sz w:val="21"/>
+          <w:szCs w:val="21"/>
+        </w:rPr>
+        <w:t>json</w:t>
+      </w:r>
+      <w:r>
+        <w:rPr>
+          <w:rFonts w:ascii="Consolas" w:eastAsia="Times New Roman" w:hAnsi="Consolas" w:cs="Times New Roman"/>
+          <w:color w:val="D4D4D4"/>
+          <w:sz w:val="21"/>
+          <w:szCs w:val="21"/>
+        </w:rPr>
+        <w:t>({...</w:t>
+      </w:r>
+      <w:r>
+        <w:rPr>
+          <w:rFonts w:ascii="Consolas" w:eastAsia="Times New Roman" w:hAnsi="Consolas" w:cs="Times New Roman"/>
+          <w:color w:val="4FC1FF"/>
+          <w:sz w:val="21"/>
+          <w:szCs w:val="21"/>
+        </w:rPr>
+        <w:t>info</w:t>
+      </w:r>
+      <w:r>
+        <w:rPr>
+          <w:rFonts w:ascii="Consolas" w:eastAsia="Times New Roman" w:hAnsi="Consolas" w:cs="Times New Roman"/>
+          <w:color w:val="D4D4D4"/>
+          <w:sz w:val="21"/>
+          <w:szCs w:val="21"/>
+        </w:rPr>
+        <w:t>, </w:t>
+      </w:r>
+      <w:r>
+        <w:rPr>
+          <w:rFonts w:ascii="Consolas" w:eastAsia="Times New Roman" w:hAnsi="Consolas" w:cs="Times New Roman"/>
+          <w:color w:val="9CDCFE"/>
+          <w:sz w:val="21"/>
+          <w:szCs w:val="21"/>
+        </w:rPr>
+        <w:t>accessToken</w:t>
+      </w:r>
+      <w:r>
+        <w:rPr>
+          <w:rFonts w:ascii="Consolas" w:eastAsia="Times New Roman" w:hAnsi="Consolas" w:cs="Times New Roman"/>
+          <w:color w:val="D4D4D4"/>
+          <w:sz w:val="21"/>
+          <w:szCs w:val="21"/>
+        </w:rPr>
+        <w:t>})</w:t>
+      </w:r>
+    </w:p>
+    <w:p>
+      <w:pPr>
+        <w:shd w:val="clear" w:color="auto" w:fill="1E1E1E"/>
+        <w:spacing w:after="0" w:line="285" w:lineRule="atLeast"/>
+        <w:rPr>
+          <w:rFonts w:ascii="Consolas" w:eastAsia="Times New Roman" w:hAnsi="Consolas" w:cs="Times New Roman"/>
+          <w:color w:val="D4D4D4"/>
+          <w:sz w:val="21"/>
+          <w:szCs w:val="21"/>
+        </w:rPr>
+      </w:pPr>
+      <w:r>
+        <w:rPr>
+          <w:rFonts w:ascii="Consolas" w:eastAsia="Times New Roman" w:hAnsi="Consolas" w:cs="Times New Roman"/>
+          <w:color w:val="D4D4D4"/>
+          <w:sz w:val="21"/>
+          <w:szCs w:val="21"/>
+        </w:rPr>
+        <w:t>            }</w:t>
+      </w:r>
+    </w:p>
+    <w:p>
+      <w:pPr>
+        <w:shd w:val="clear" w:color="auto" w:fill="1E1E1E"/>
+        <w:spacing w:after="0" w:line="285" w:lineRule="atLeast"/>
+        <w:rPr>
+          <w:rFonts w:ascii="Consolas" w:eastAsia="Times New Roman" w:hAnsi="Consolas" w:cs="Times New Roman"/>
+          <w:color w:val="D4D4D4"/>
+          <w:sz w:val="21"/>
+          <w:szCs w:val="21"/>
+        </w:rPr>
+      </w:pPr>
+      <w:r>
+        <w:rPr>
+          <w:rFonts w:ascii="Consolas" w:eastAsia="Times New Roman" w:hAnsi="Consolas" w:cs="Times New Roman"/>
+          <w:color w:val="D4D4D4"/>
+          <w:sz w:val="21"/>
+          <w:szCs w:val="21"/>
+        </w:rPr>
+        <w:t>        })</w:t>
+      </w:r>
+    </w:p>
+    <w:p>
+      <w:pPr>
+        <w:shd w:val="clear" w:color="auto" w:fill="1E1E1E"/>
+        <w:spacing w:after="0" w:line="285" w:lineRule="atLeast"/>
+        <w:rPr>
+          <w:rFonts w:ascii="Consolas" w:eastAsia="Times New Roman" w:hAnsi="Consolas" w:cs="Times New Roman"/>
+          <w:color w:val="D4D4D4"/>
+          <w:sz w:val="21"/>
+          <w:szCs w:val="21"/>
+        </w:rPr>
+      </w:pPr>
+      <w:r>
+        <w:rPr>
+          <w:rFonts w:ascii="Consolas" w:eastAsia="Times New Roman" w:hAnsi="Consolas" w:cs="Times New Roman"/>
+          <w:color w:val="D4D4D4"/>
+          <w:sz w:val="21"/>
+          <w:szCs w:val="21"/>
+        </w:rPr>
+        <w:t>        .</w:t>
+      </w:r>
+      <w:r>
+        <w:rPr>
+          <w:rFonts w:ascii="Consolas" w:eastAsia="Times New Roman" w:hAnsi="Consolas" w:cs="Times New Roman"/>
+          <w:color w:val="DCDCAA"/>
+          <w:sz w:val="21"/>
+          <w:szCs w:val="21"/>
+        </w:rPr>
+        <w:t>catch</w:t>
+      </w:r>
+      <w:r>
+        <w:rPr>
+          <w:rFonts w:ascii="Consolas" w:eastAsia="Times New Roman" w:hAnsi="Consolas" w:cs="Times New Roman"/>
+          <w:color w:val="D4D4D4"/>
+          <w:sz w:val="21"/>
+          <w:szCs w:val="21"/>
+        </w:rPr>
+        <w:t>(</w:t>
+      </w:r>
+      <w:r>
+        <w:rPr>
+          <w:rFonts w:ascii="Consolas" w:eastAsia="Times New Roman" w:hAnsi="Consolas" w:cs="Times New Roman"/>
+          <w:color w:val="9CDCFE"/>
+          <w:sz w:val="21"/>
+          <w:szCs w:val="21"/>
+        </w:rPr>
+        <w:t>error</w:t>
+      </w:r>
+      <w:r>
+        <w:rPr>
+          <w:rFonts w:ascii="Consolas" w:eastAsia="Times New Roman" w:hAnsi="Consolas" w:cs="Times New Roman"/>
+          <w:color w:val="569CD6"/>
+          <w:sz w:val="21"/>
+          <w:szCs w:val="21"/>
+        </w:rPr>
+        <w:t>=&gt;</w:t>
+      </w:r>
+      <w:r>
+        <w:rPr>
+          <w:rFonts w:ascii="Consolas" w:eastAsia="Times New Roman" w:hAnsi="Consolas" w:cs="Times New Roman"/>
+          <w:color w:val="D4D4D4"/>
+          <w:sz w:val="21"/>
+          <w:szCs w:val="21"/>
+        </w:rPr>
+        <w:t>{</w:t>
+      </w:r>
+    </w:p>
+    <w:p>
+      <w:pPr>
+        <w:shd w:val="clear" w:color="auto" w:fill="1E1E1E"/>
+        <w:spacing w:after="0" w:line="285" w:lineRule="atLeast"/>
+        <w:rPr>
+          <w:rFonts w:ascii="Consolas" w:eastAsia="Times New Roman" w:hAnsi="Consolas" w:cs="Times New Roman"/>
+          <w:color w:val="D4D4D4"/>
+          <w:sz w:val="21"/>
+          <w:szCs w:val="21"/>
+        </w:rPr>
+      </w:pPr>
+      <w:r>
+        <w:rPr>
+          <w:rFonts w:ascii="Consolas" w:eastAsia="Times New Roman" w:hAnsi="Consolas" w:cs="Times New Roman"/>
+          <w:color w:val="D4D4D4"/>
+          <w:sz w:val="21"/>
+          <w:szCs w:val="21"/>
+        </w:rPr>
+        <w:t>            </w:t>
+      </w:r>
+      <w:r>
+        <w:rPr>
+          <w:rFonts w:ascii="Consolas" w:eastAsia="Times New Roman" w:hAnsi="Consolas" w:cs="Times New Roman"/>
+          <w:color w:val="9CDCFE"/>
+          <w:sz w:val="21"/>
+          <w:szCs w:val="21"/>
+        </w:rPr>
+        <w:t>res</w:t>
+      </w:r>
+      <w:r>
+        <w:rPr>
+          <w:rFonts w:ascii="Consolas" w:eastAsia="Times New Roman" w:hAnsi="Consolas" w:cs="Times New Roman"/>
+          <w:color w:val="D4D4D4"/>
+          <w:sz w:val="21"/>
+          <w:szCs w:val="21"/>
+        </w:rPr>
+        <w:t>.</w:t>
+      </w:r>
+      <w:r>
+        <w:rPr>
+          <w:rFonts w:ascii="Consolas" w:eastAsia="Times New Roman" w:hAnsi="Consolas" w:cs="Times New Roman"/>
+          <w:color w:val="DCDCAA"/>
+          <w:sz w:val="21"/>
+          <w:szCs w:val="21"/>
+        </w:rPr>
+        <w:t>status</w:t>
+      </w:r>
+      <w:r>
+        <w:rPr>
+          <w:rFonts w:ascii="Consolas" w:eastAsia="Times New Roman" w:hAnsi="Consolas" w:cs="Times New Roman"/>
+          <w:color w:val="D4D4D4"/>
+          <w:sz w:val="21"/>
+          <w:szCs w:val="21"/>
+        </w:rPr>
+        <w:t>(</w:t>
+      </w:r>
+      <w:r>
+        <w:rPr>
+          <w:rFonts w:ascii="Consolas" w:eastAsia="Times New Roman" w:hAnsi="Consolas" w:cs="Times New Roman"/>
+          <w:color w:val="B5CEA8"/>
+          <w:sz w:val="21"/>
+          <w:szCs w:val="21"/>
+        </w:rPr>
+        <w:t>500</w:t>
+      </w:r>
+      <w:r>
+        <w:rPr>
+          <w:rFonts w:ascii="Consolas" w:eastAsia="Times New Roman" w:hAnsi="Consolas" w:cs="Times New Roman"/>
+          <w:color w:val="D4D4D4"/>
+          <w:sz w:val="21"/>
+          <w:szCs w:val="21"/>
+        </w:rPr>
+        <w:t>).</w:t>
+      </w:r>
+      <w:r>
+        <w:rPr>
+          <w:rFonts w:ascii="Consolas" w:eastAsia="Times New Roman" w:hAnsi="Consolas" w:cs="Times New Roman"/>
+          <w:color w:val="DCDCAA"/>
+          <w:sz w:val="21"/>
+          <w:szCs w:val="21"/>
+        </w:rPr>
+        <w:t>json</w:t>
+      </w:r>
+      <w:r>
+        <w:rPr>
+          <w:rFonts w:ascii="Consolas" w:eastAsia="Times New Roman" w:hAnsi="Consolas" w:cs="Times New Roman"/>
+          <w:color w:val="D4D4D4"/>
+          <w:sz w:val="21"/>
+          <w:szCs w:val="21"/>
+        </w:rPr>
+        <w:t>(</w:t>
+      </w:r>
+      <w:r>
+        <w:rPr>
+          <w:rFonts w:ascii="Consolas" w:eastAsia="Times New Roman" w:hAnsi="Consolas" w:cs="Times New Roman"/>
+          <w:color w:val="9CDCFE"/>
+          <w:sz w:val="21"/>
+          <w:szCs w:val="21"/>
+        </w:rPr>
+        <w:t>user</w:t>
+      </w:r>
+      <w:r>
+        <w:rPr>
+          <w:rFonts w:ascii="Consolas" w:eastAsia="Times New Roman" w:hAnsi="Consolas" w:cs="Times New Roman"/>
+          <w:color w:val="D4D4D4"/>
+          <w:sz w:val="21"/>
+          <w:szCs w:val="21"/>
+        </w:rPr>
+        <w:t>)</w:t>
+      </w:r>
+    </w:p>
+    <w:p>
+      <w:pPr>
+        <w:shd w:val="clear" w:color="auto" w:fill="1E1E1E"/>
+        <w:spacing w:after="0" w:line="285" w:lineRule="atLeast"/>
+        <w:rPr>
+          <w:rFonts w:ascii="Consolas" w:eastAsia="Times New Roman" w:hAnsi="Consolas" w:cs="Times New Roman"/>
+          <w:color w:val="D4D4D4"/>
+          <w:sz w:val="21"/>
+          <w:szCs w:val="21"/>
+        </w:rPr>
+      </w:pPr>
+      <w:r>
+        <w:rPr>
+          <w:rFonts w:ascii="Consolas" w:eastAsia="Times New Roman" w:hAnsi="Consolas" w:cs="Times New Roman"/>
+          <w:color w:val="D4D4D4"/>
+          <w:sz w:val="21"/>
+          <w:szCs w:val="21"/>
+        </w:rPr>
+        <w:t>        })</w:t>
+      </w:r>
+    </w:p>
+    <w:p>
+      <w:pPr>
+        <w:shd w:val="clear" w:color="auto" w:fill="1E1E1E"/>
+        <w:spacing w:after="0" w:line="285" w:lineRule="atLeast"/>
+        <w:rPr>
+          <w:rFonts w:ascii="Consolas" w:eastAsia="Times New Roman" w:hAnsi="Consolas" w:cs="Times New Roman"/>
+          <w:color w:val="D4D4D4"/>
+          <w:sz w:val="21"/>
+          <w:szCs w:val="21"/>
+        </w:rPr>
+      </w:pPr>
+    </w:p>
+    <w:p>
+      <w:pPr>
+        <w:shd w:val="clear" w:color="auto" w:fill="1E1E1E"/>
+        <w:spacing w:after="0" w:line="285" w:lineRule="atLeast"/>
+        <w:rPr>
+          <w:rFonts w:ascii="Consolas" w:eastAsia="Times New Roman" w:hAnsi="Consolas" w:cs="Times New Roman"/>
+          <w:color w:val="D4D4D4"/>
+          <w:sz w:val="21"/>
+          <w:szCs w:val="21"/>
+        </w:rPr>
+      </w:pPr>
+      <w:r>
+        <w:rPr>
+          <w:rFonts w:ascii="Consolas" w:eastAsia="Times New Roman" w:hAnsi="Consolas" w:cs="Times New Roman"/>
+          <w:color w:val="D4D4D4"/>
+          <w:sz w:val="21"/>
+          <w:szCs w:val="21"/>
+        </w:rPr>
+        <w:t>})</w:t>
+      </w:r>
+    </w:p>
+    <w:p>
+      <w:pPr>
+        <w:shd w:val="clear" w:color="auto" w:fill="1E1E1E"/>
+        <w:spacing w:after="0" w:line="285" w:lineRule="atLeast"/>
+        <w:rPr>
+          <w:rFonts w:ascii="Consolas" w:eastAsia="Times New Roman" w:hAnsi="Consolas" w:cs="Times New Roman"/>
+          <w:color w:val="D4D4D4"/>
+          <w:sz w:val="21"/>
+          <w:szCs w:val="21"/>
+        </w:rPr>
+      </w:pPr>
+    </w:p>
+    <w:p>
+      <w:pPr>
+        <w:shd w:val="clear" w:color="auto" w:fill="1E1E1E"/>
+        <w:spacing w:after="0" w:line="285" w:lineRule="atLeast"/>
+        <w:rPr>
+          <w:rFonts w:ascii="Consolas" w:eastAsia="Times New Roman" w:hAnsi="Consolas" w:cs="Times New Roman"/>
+          <w:color w:val="D4D4D4"/>
+          <w:sz w:val="21"/>
+          <w:szCs w:val="21"/>
+        </w:rPr>
+      </w:pPr>
+      <w:r>
+        <w:rPr>
+          <w:rFonts w:ascii="Consolas" w:eastAsia="Times New Roman" w:hAnsi="Consolas" w:cs="Times New Roman"/>
+          <w:color w:val="4FC1FF"/>
+          <w:sz w:val="21"/>
+          <w:szCs w:val="21"/>
+        </w:rPr>
+        <w:t>module</w:t>
+      </w:r>
+      <w:r>
+        <w:rPr>
+          <w:rFonts w:ascii="Consolas" w:eastAsia="Times New Roman" w:hAnsi="Consolas" w:cs="Times New Roman"/>
+          <w:color w:val="D4D4D4"/>
+          <w:sz w:val="21"/>
+          <w:szCs w:val="21"/>
+        </w:rPr>
+        <w:t>.</w:t>
+      </w:r>
+      <w:r>
+        <w:rPr>
+          <w:rFonts w:ascii="Consolas" w:eastAsia="Times New Roman" w:hAnsi="Consolas" w:cs="Times New Roman"/>
+          <w:color w:val="4FC1FF"/>
+          <w:sz w:val="21"/>
+          <w:szCs w:val="21"/>
+        </w:rPr>
+        <w:t>exports</w:t>
+      </w:r>
+      <w:r>
+        <w:rPr>
+          <w:rFonts w:ascii="Consolas" w:eastAsia="Times New Roman" w:hAnsi="Consolas" w:cs="Times New Roman"/>
+          <w:color w:val="D4D4D4"/>
+          <w:sz w:val="21"/>
+          <w:szCs w:val="21"/>
+        </w:rPr>
+        <w:t> = </w:t>
+      </w:r>
+      <w:r>
+        <w:rPr>
+          <w:rFonts w:ascii="Consolas" w:eastAsia="Times New Roman" w:hAnsi="Consolas" w:cs="Times New Roman"/>
+          <w:color w:val="4FC1FF"/>
+          <w:sz w:val="21"/>
+          <w:szCs w:val="21"/>
+        </w:rPr>
+        <w:t>router</w:t>
+      </w:r>
+    </w:p>
+    <w:p>
+      <w:pPr>
+        <w:shd w:val="clear" w:color="auto" w:fill="1E1E1E"/>
+        <w:spacing w:after="0" w:line="285" w:lineRule="atLeast"/>
+        <w:rPr>
+          <w:rFonts w:ascii="Consolas" w:eastAsia="Times New Roman" w:hAnsi="Consolas" w:cs="Times New Roman"/>
+          <w:color w:val="D4D4D4"/>
+          <w:sz w:val="21"/>
+          <w:szCs w:val="21"/>
+        </w:rPr>
       </w:pPr>
     </w:p>
     <w:p>
@@ -449,33 +4511,8 @@
           <w:szCs w:val="24"/>
         </w:rPr>
       </w:pPr>
-    </w:p>
-    <w:p>
-      <w:pPr>
-        <w:rPr>
-          <w:rFonts w:ascii="Times New Roman" w:hAnsi="Times New Roman" w:cs="Times New Roman"/>
-          <w:sz w:val="24"/>
-          <w:szCs w:val="24"/>
-        </w:rPr>
-      </w:pPr>
-    </w:p>
-    <w:p>
-      <w:pPr>
-        <w:rPr>
-          <w:rFonts w:ascii="Times New Roman" w:hAnsi="Times New Roman" w:cs="Times New Roman"/>
-          <w:sz w:val="24"/>
-          <w:szCs w:val="24"/>
-        </w:rPr>
-      </w:pPr>
-    </w:p>
-    <w:p>
-      <w:pPr>
-        <w:rPr>
-          <w:rFonts w:ascii="Times New Roman" w:hAnsi="Times New Roman" w:cs="Times New Roman"/>
-          <w:sz w:val="24"/>
-          <w:szCs w:val="24"/>
-        </w:rPr>
-      </w:pPr>
+      <w:bookmarkStart w:id="0" w:name="_GoBack"/>
+      <w:bookmarkEnd w:id="0"/>
     </w:p>
     <w:sectPr>
       <w:pgSz w:w="12240" w:h="15840"/>

</xml_diff>

<commit_message>
React Fetch Data from API in Home and List
</commit_message>
<xml_diff>
--- a/notes.docx
+++ b/notes.docx
@@ -510,6 +510,41 @@
         <w:t>dom</w:t>
       </w:r>
       <w:proofErr w:type="spellEnd"/>
+      <w:r>
+        <w:rPr>
+          <w:rFonts w:ascii="Times New Roman" w:hAnsi="Times New Roman" w:cs="Times New Roman"/>
+          <w:sz w:val="24"/>
+          <w:szCs w:val="24"/>
+        </w:rPr>
+        <w:t xml:space="preserve"> </w:t>
+      </w:r>
+    </w:p>
+    <w:p>
+      <w:pPr>
+        <w:rPr>
+          <w:rFonts w:ascii="Times New Roman" w:hAnsi="Times New Roman" w:cs="Times New Roman"/>
+          <w:sz w:val="24"/>
+          <w:szCs w:val="24"/>
+        </w:rPr>
+      </w:pPr>
+      <w:r>
+        <w:rPr>
+          <w:rFonts w:ascii="Times New Roman" w:hAnsi="Times New Roman" w:cs="Times New Roman"/>
+          <w:sz w:val="24"/>
+          <w:szCs w:val="24"/>
+        </w:rPr>
+        <w:t xml:space="preserve">Yarn add </w:t>
+      </w:r>
+      <w:proofErr w:type="spellStart"/>
+      <w:r>
+        <w:rPr>
+          <w:rFonts w:ascii="Times New Roman" w:hAnsi="Times New Roman" w:cs="Times New Roman"/>
+          <w:sz w:val="24"/>
+          <w:szCs w:val="24"/>
+        </w:rPr>
+        <w:t>axios</w:t>
+      </w:r>
+      <w:proofErr w:type="spellEnd"/>
     </w:p>
     <w:p>
       <w:pPr>
@@ -2958,6 +2993,7 @@
           <w:sz w:val="21"/>
           <w:szCs w:val="21"/>
         </w:rPr>
+        <w:lastRenderedPageBreak/>
         <w:t>            </w:t>
       </w:r>
       <w:proofErr w:type="gramStart"/>
@@ -3134,7 +3170,6 @@
           <w:sz w:val="21"/>
           <w:szCs w:val="21"/>
         </w:rPr>
-        <w:lastRenderedPageBreak/>
         <w:t>                    </w:t>
       </w:r>
       <w:proofErr w:type="gramStart"/>
@@ -5851,6 +5886,7 @@
           <w:sz w:val="21"/>
           <w:szCs w:val="21"/>
         </w:rPr>
+        <w:lastRenderedPageBreak/>
         <w:t>            </w:t>
       </w:r>
       <w:proofErr w:type="gramStart"/>
@@ -6027,7 +6063,6 @@
           <w:sz w:val="21"/>
           <w:szCs w:val="21"/>
         </w:rPr>
-        <w:lastRenderedPageBreak/>
         <w:t>            };</w:t>
       </w:r>
     </w:p>
@@ -8074,6 +8109,7 @@
           <w:sz w:val="21"/>
           <w:szCs w:val="21"/>
         </w:rPr>
+        <w:lastRenderedPageBreak/>
         <w:t>                </w:t>
       </w:r>
       <w:proofErr w:type="spellStart"/>
@@ -8212,7 +8248,6 @@
           <w:sz w:val="21"/>
           <w:szCs w:val="21"/>
         </w:rPr>
-        <w:lastRenderedPageBreak/>
         <w:t>            .</w:t>
       </w:r>
       <w:proofErr w:type="gramStart"/>
@@ -10345,6 +10380,7 @@
           <w:sz w:val="21"/>
           <w:szCs w:val="21"/>
         </w:rPr>
+        <w:lastRenderedPageBreak/>
         <w:t>//Create</w:t>
       </w:r>
     </w:p>
@@ -10368,7 +10404,6 @@
           <w:sz w:val="21"/>
           <w:szCs w:val="21"/>
         </w:rPr>
-        <w:lastRenderedPageBreak/>
         <w:t>router</w:t>
       </w:r>
       <w:r>
@@ -12789,6 +12824,7 @@
           <w:sz w:val="21"/>
           <w:szCs w:val="21"/>
         </w:rPr>
+        <w:lastRenderedPageBreak/>
         <w:t>        </w:t>
       </w:r>
       <w:proofErr w:type="spellStart"/>
@@ -12906,7 +12942,6 @@
           <w:sz w:val="21"/>
           <w:szCs w:val="21"/>
         </w:rPr>
-        <w:lastRenderedPageBreak/>
         <w:t>    }</w:t>
       </w:r>
     </w:p>
@@ -15321,6 +15356,7 @@
           <w:sz w:val="21"/>
           <w:szCs w:val="21"/>
         </w:rPr>
+        <w:lastRenderedPageBreak/>
         <w:t>                    </w:t>
       </w:r>
       <w:proofErr w:type="gramStart"/>
@@ -15380,7 +15416,6 @@
           <w:sz w:val="21"/>
           <w:szCs w:val="21"/>
         </w:rPr>
-        <w:lastRenderedPageBreak/>
         <w:t>                })</w:t>
       </w:r>
     </w:p>
@@ -16384,8 +16419,6 @@
         </w:rPr>
         <w:t>, routing or switch case:</w:t>
       </w:r>
-      <w:bookmarkStart w:id="0" w:name="_GoBack"/>
-      <w:bookmarkEnd w:id="0"/>
     </w:p>
     <w:p>
       <w:pPr>
@@ -17527,6 +17560,7 @@
           <w:sz w:val="21"/>
           <w:szCs w:val="21"/>
         </w:rPr>
+        <w:lastRenderedPageBreak/>
         <w:t>          </w:t>
       </w:r>
       <w:r>
@@ -17685,7 +17719,6 @@
           <w:sz w:val="21"/>
           <w:szCs w:val="21"/>
         </w:rPr>
-        <w:lastRenderedPageBreak/>
         <w:t>        </w:t>
       </w:r>
       <w:r>
@@ -19385,6 +19418,520 @@
           <w:szCs w:val="24"/>
         </w:rPr>
       </w:pPr>
+    </w:p>
+    <w:p>
+      <w:pPr>
+        <w:rPr>
+          <w:rFonts w:ascii="Times New Roman" w:hAnsi="Times New Roman" w:cs="Times New Roman"/>
+          <w:sz w:val="24"/>
+          <w:szCs w:val="24"/>
+        </w:rPr>
+      </w:pPr>
+      <w:r>
+        <w:rPr>
+          <w:rFonts w:ascii="Times New Roman" w:hAnsi="Times New Roman" w:cs="Times New Roman"/>
+          <w:sz w:val="24"/>
+          <w:szCs w:val="24"/>
+        </w:rPr>
+        <w:t>How to Fetch API in Frontend:</w:t>
+      </w:r>
+    </w:p>
+    <w:p>
+      <w:pPr>
+        <w:rPr>
+          <w:rFonts w:ascii="Times New Roman" w:hAnsi="Times New Roman" w:cs="Times New Roman"/>
+          <w:sz w:val="24"/>
+          <w:szCs w:val="24"/>
+        </w:rPr>
+      </w:pPr>
+      <w:r>
+        <w:rPr>
+          <w:rFonts w:ascii="Times New Roman" w:hAnsi="Times New Roman" w:cs="Times New Roman"/>
+          <w:sz w:val="24"/>
+          <w:szCs w:val="24"/>
+        </w:rPr>
+        <w:t>1.</w:t>
+      </w:r>
+    </w:p>
+    <w:p>
+      <w:pPr>
+        <w:rPr>
+          <w:rFonts w:ascii="Times New Roman" w:hAnsi="Times New Roman" w:cs="Times New Roman"/>
+          <w:sz w:val="24"/>
+          <w:szCs w:val="24"/>
+        </w:rPr>
+      </w:pPr>
+      <w:proofErr w:type="spellStart"/>
+      <w:proofErr w:type="gramStart"/>
+      <w:r>
+        <w:rPr>
+          <w:rFonts w:ascii="Times New Roman" w:hAnsi="Times New Roman" w:cs="Times New Roman"/>
+          <w:sz w:val="24"/>
+          <w:szCs w:val="24"/>
+        </w:rPr>
+        <w:t>axios.get</w:t>
+      </w:r>
+      <w:proofErr w:type="spellEnd"/>
+      <w:r>
+        <w:rPr>
+          <w:rFonts w:ascii="Times New Roman" w:hAnsi="Times New Roman" w:cs="Times New Roman"/>
+          <w:sz w:val="24"/>
+          <w:szCs w:val="24"/>
+        </w:rPr>
+        <w:t>(</w:t>
+      </w:r>
+      <w:proofErr w:type="gramEnd"/>
+      <w:r>
+        <w:rPr>
+          <w:rFonts w:ascii="Times New Roman" w:hAnsi="Times New Roman" w:cs="Times New Roman"/>
+          <w:sz w:val="24"/>
+          <w:szCs w:val="24"/>
+        </w:rPr>
+        <w:t>‘/’).then(response =&gt; {</w:t>
+      </w:r>
+    </w:p>
+    <w:p>
+      <w:pPr>
+        <w:rPr>
+          <w:rFonts w:ascii="Times New Roman" w:hAnsi="Times New Roman" w:cs="Times New Roman"/>
+          <w:sz w:val="24"/>
+          <w:szCs w:val="24"/>
+        </w:rPr>
+      </w:pPr>
+      <w:proofErr w:type="gramStart"/>
+      <w:r>
+        <w:rPr>
+          <w:rFonts w:ascii="Times New Roman" w:hAnsi="Times New Roman" w:cs="Times New Roman"/>
+          <w:sz w:val="24"/>
+          <w:szCs w:val="24"/>
+        </w:rPr>
+        <w:t>console.log(</w:t>
+      </w:r>
+      <w:proofErr w:type="spellStart"/>
+      <w:proofErr w:type="gramEnd"/>
+      <w:r>
+        <w:rPr>
+          <w:rFonts w:ascii="Times New Roman" w:hAnsi="Times New Roman" w:cs="Times New Roman"/>
+          <w:sz w:val="24"/>
+          <w:szCs w:val="24"/>
+        </w:rPr>
+        <w:t>response.data</w:t>
+      </w:r>
+      <w:proofErr w:type="spellEnd"/>
+      <w:r>
+        <w:rPr>
+          <w:rFonts w:ascii="Times New Roman" w:hAnsi="Times New Roman" w:cs="Times New Roman"/>
+          <w:sz w:val="24"/>
+          <w:szCs w:val="24"/>
+        </w:rPr>
+        <w:t>)</w:t>
+      </w:r>
+    </w:p>
+    <w:p>
+      <w:pPr>
+        <w:rPr>
+          <w:rFonts w:ascii="Times New Roman" w:hAnsi="Times New Roman" w:cs="Times New Roman"/>
+          <w:sz w:val="24"/>
+          <w:szCs w:val="24"/>
+        </w:rPr>
+      </w:pPr>
+      <w:r>
+        <w:rPr>
+          <w:rFonts w:ascii="Times New Roman" w:hAnsi="Times New Roman" w:cs="Times New Roman"/>
+          <w:sz w:val="24"/>
+          <w:szCs w:val="24"/>
+        </w:rPr>
+        <w:t>).</w:t>
+      </w:r>
+      <w:proofErr w:type="gramStart"/>
+      <w:r>
+        <w:rPr>
+          <w:rFonts w:ascii="Times New Roman" w:hAnsi="Times New Roman" w:cs="Times New Roman"/>
+          <w:sz w:val="24"/>
+          <w:szCs w:val="24"/>
+        </w:rPr>
+        <w:t>catch(</w:t>
+      </w:r>
+      <w:proofErr w:type="gramEnd"/>
+      <w:r>
+        <w:rPr>
+          <w:rFonts w:ascii="Times New Roman" w:hAnsi="Times New Roman" w:cs="Times New Roman"/>
+          <w:sz w:val="24"/>
+          <w:szCs w:val="24"/>
+        </w:rPr>
+        <w:t>err =&gt; {</w:t>
+      </w:r>
+    </w:p>
+    <w:p>
+      <w:pPr>
+        <w:rPr>
+          <w:rFonts w:ascii="Times New Roman" w:hAnsi="Times New Roman" w:cs="Times New Roman"/>
+          <w:sz w:val="24"/>
+          <w:szCs w:val="24"/>
+        </w:rPr>
+      </w:pPr>
+      <w:proofErr w:type="gramStart"/>
+      <w:r>
+        <w:rPr>
+          <w:rFonts w:ascii="Times New Roman" w:hAnsi="Times New Roman" w:cs="Times New Roman"/>
+          <w:sz w:val="24"/>
+          <w:szCs w:val="24"/>
+        </w:rPr>
+        <w:t>console.log(</w:t>
+      </w:r>
+      <w:proofErr w:type="gramEnd"/>
+      <w:r>
+        <w:rPr>
+          <w:rFonts w:ascii="Times New Roman" w:hAnsi="Times New Roman" w:cs="Times New Roman"/>
+          <w:sz w:val="24"/>
+          <w:szCs w:val="24"/>
+        </w:rPr>
+        <w:t>err)</w:t>
+      </w:r>
+    </w:p>
+    <w:p>
+      <w:pPr>
+        <w:rPr>
+          <w:rFonts w:ascii="Times New Roman" w:hAnsi="Times New Roman" w:cs="Times New Roman"/>
+          <w:sz w:val="24"/>
+          <w:szCs w:val="24"/>
+        </w:rPr>
+      </w:pPr>
+      <w:r>
+        <w:rPr>
+          <w:rFonts w:ascii="Times New Roman" w:hAnsi="Times New Roman" w:cs="Times New Roman"/>
+          <w:sz w:val="24"/>
+          <w:szCs w:val="24"/>
+        </w:rPr>
+        <w:lastRenderedPageBreak/>
+        <w:t>})</w:t>
+      </w:r>
+    </w:p>
+    <w:p>
+      <w:pPr>
+        <w:rPr>
+          <w:rFonts w:ascii="Times New Roman" w:hAnsi="Times New Roman" w:cs="Times New Roman"/>
+          <w:sz w:val="24"/>
+          <w:szCs w:val="24"/>
+        </w:rPr>
+      </w:pPr>
+    </w:p>
+    <w:p>
+      <w:pPr>
+        <w:rPr>
+          <w:rFonts w:ascii="Times New Roman" w:hAnsi="Times New Roman" w:cs="Times New Roman"/>
+          <w:sz w:val="24"/>
+          <w:szCs w:val="24"/>
+        </w:rPr>
+      </w:pPr>
+      <w:r>
+        <w:rPr>
+          <w:rFonts w:ascii="Times New Roman" w:hAnsi="Times New Roman" w:cs="Times New Roman"/>
+          <w:sz w:val="24"/>
+          <w:szCs w:val="24"/>
+        </w:rPr>
+        <w:t>2. If header authentication (</w:t>
+      </w:r>
+      <w:proofErr w:type="spellStart"/>
+      <w:r>
+        <w:rPr>
+          <w:rFonts w:ascii="Times New Roman" w:hAnsi="Times New Roman" w:cs="Times New Roman"/>
+          <w:sz w:val="24"/>
+          <w:szCs w:val="24"/>
+        </w:rPr>
+        <w:t>jugaar</w:t>
+      </w:r>
+      <w:proofErr w:type="spellEnd"/>
+      <w:r>
+        <w:rPr>
+          <w:rFonts w:ascii="Times New Roman" w:hAnsi="Times New Roman" w:cs="Times New Roman"/>
+          <w:sz w:val="24"/>
+          <w:szCs w:val="24"/>
+        </w:rPr>
+        <w:t>):</w:t>
+      </w:r>
+    </w:p>
+    <w:p>
+      <w:pPr>
+        <w:rPr>
+          <w:rFonts w:ascii="Times New Roman" w:hAnsi="Times New Roman" w:cs="Times New Roman"/>
+          <w:sz w:val="24"/>
+          <w:szCs w:val="24"/>
+        </w:rPr>
+      </w:pPr>
+      <w:proofErr w:type="spellStart"/>
+      <w:proofErr w:type="gramStart"/>
+      <w:r>
+        <w:rPr>
+          <w:rFonts w:ascii="Times New Roman" w:hAnsi="Times New Roman" w:cs="Times New Roman"/>
+          <w:sz w:val="24"/>
+          <w:szCs w:val="24"/>
+        </w:rPr>
+        <w:t>axios.get</w:t>
+      </w:r>
+      <w:proofErr w:type="spellEnd"/>
+      <w:r>
+        <w:rPr>
+          <w:rFonts w:ascii="Times New Roman" w:hAnsi="Times New Roman" w:cs="Times New Roman"/>
+          <w:sz w:val="24"/>
+          <w:szCs w:val="24"/>
+        </w:rPr>
+        <w:t>(</w:t>
+      </w:r>
+      <w:proofErr w:type="gramEnd"/>
+      <w:r>
+        <w:rPr>
+          <w:rFonts w:ascii="Times New Roman" w:hAnsi="Times New Roman" w:cs="Times New Roman"/>
+          <w:sz w:val="24"/>
+          <w:szCs w:val="24"/>
+        </w:rPr>
+        <w:t>‘/’</w:t>
+      </w:r>
+      <w:r>
+        <w:rPr>
+          <w:rFonts w:ascii="Times New Roman" w:hAnsi="Times New Roman" w:cs="Times New Roman"/>
+          <w:sz w:val="24"/>
+          <w:szCs w:val="24"/>
+        </w:rPr>
+        <w:t>, {headers : {authorization: Bearer &lt;</w:t>
+      </w:r>
+      <w:proofErr w:type="spellStart"/>
+      <w:r>
+        <w:rPr>
+          <w:rFonts w:ascii="Times New Roman" w:hAnsi="Times New Roman" w:cs="Times New Roman"/>
+          <w:sz w:val="24"/>
+          <w:szCs w:val="24"/>
+        </w:rPr>
+        <w:t>tokenfrompostman</w:t>
+      </w:r>
+      <w:proofErr w:type="spellEnd"/>
+      <w:r>
+        <w:rPr>
+          <w:rFonts w:ascii="Times New Roman" w:hAnsi="Times New Roman" w:cs="Times New Roman"/>
+          <w:sz w:val="24"/>
+          <w:szCs w:val="24"/>
+        </w:rPr>
+        <w:t>}}</w:t>
+      </w:r>
+      <w:r>
+        <w:rPr>
+          <w:rFonts w:ascii="Times New Roman" w:hAnsi="Times New Roman" w:cs="Times New Roman"/>
+          <w:sz w:val="24"/>
+          <w:szCs w:val="24"/>
+        </w:rPr>
+        <w:t>).then(response =&gt; {</w:t>
+      </w:r>
+    </w:p>
+    <w:p>
+      <w:pPr>
+        <w:rPr>
+          <w:rFonts w:ascii="Times New Roman" w:hAnsi="Times New Roman" w:cs="Times New Roman"/>
+          <w:sz w:val="24"/>
+          <w:szCs w:val="24"/>
+        </w:rPr>
+      </w:pPr>
+      <w:proofErr w:type="gramStart"/>
+      <w:r>
+        <w:rPr>
+          <w:rFonts w:ascii="Times New Roman" w:hAnsi="Times New Roman" w:cs="Times New Roman"/>
+          <w:sz w:val="24"/>
+          <w:szCs w:val="24"/>
+        </w:rPr>
+        <w:t>console.log(</w:t>
+      </w:r>
+      <w:proofErr w:type="spellStart"/>
+      <w:proofErr w:type="gramEnd"/>
+      <w:r>
+        <w:rPr>
+          <w:rFonts w:ascii="Times New Roman" w:hAnsi="Times New Roman" w:cs="Times New Roman"/>
+          <w:sz w:val="24"/>
+          <w:szCs w:val="24"/>
+        </w:rPr>
+        <w:t>response.data</w:t>
+      </w:r>
+      <w:proofErr w:type="spellEnd"/>
+      <w:r>
+        <w:rPr>
+          <w:rFonts w:ascii="Times New Roman" w:hAnsi="Times New Roman" w:cs="Times New Roman"/>
+          <w:sz w:val="24"/>
+          <w:szCs w:val="24"/>
+        </w:rPr>
+        <w:t>)</w:t>
+      </w:r>
+    </w:p>
+    <w:p>
+      <w:pPr>
+        <w:rPr>
+          <w:rFonts w:ascii="Times New Roman" w:hAnsi="Times New Roman" w:cs="Times New Roman"/>
+          <w:sz w:val="24"/>
+          <w:szCs w:val="24"/>
+        </w:rPr>
+      </w:pPr>
+      <w:r>
+        <w:rPr>
+          <w:rFonts w:ascii="Times New Roman" w:hAnsi="Times New Roman" w:cs="Times New Roman"/>
+          <w:sz w:val="24"/>
+          <w:szCs w:val="24"/>
+        </w:rPr>
+        <w:t>).</w:t>
+      </w:r>
+      <w:proofErr w:type="gramStart"/>
+      <w:r>
+        <w:rPr>
+          <w:rFonts w:ascii="Times New Roman" w:hAnsi="Times New Roman" w:cs="Times New Roman"/>
+          <w:sz w:val="24"/>
+          <w:szCs w:val="24"/>
+        </w:rPr>
+        <w:t>catch(</w:t>
+      </w:r>
+      <w:proofErr w:type="gramEnd"/>
+      <w:r>
+        <w:rPr>
+          <w:rFonts w:ascii="Times New Roman" w:hAnsi="Times New Roman" w:cs="Times New Roman"/>
+          <w:sz w:val="24"/>
+          <w:szCs w:val="24"/>
+        </w:rPr>
+        <w:t>err =&gt; {</w:t>
+      </w:r>
+    </w:p>
+    <w:p>
+      <w:pPr>
+        <w:rPr>
+          <w:rFonts w:ascii="Times New Roman" w:hAnsi="Times New Roman" w:cs="Times New Roman"/>
+          <w:sz w:val="24"/>
+          <w:szCs w:val="24"/>
+        </w:rPr>
+      </w:pPr>
+      <w:proofErr w:type="gramStart"/>
+      <w:r>
+        <w:rPr>
+          <w:rFonts w:ascii="Times New Roman" w:hAnsi="Times New Roman" w:cs="Times New Roman"/>
+          <w:sz w:val="24"/>
+          <w:szCs w:val="24"/>
+        </w:rPr>
+        <w:t>console.log(</w:t>
+      </w:r>
+      <w:proofErr w:type="gramEnd"/>
+      <w:r>
+        <w:rPr>
+          <w:rFonts w:ascii="Times New Roman" w:hAnsi="Times New Roman" w:cs="Times New Roman"/>
+          <w:sz w:val="24"/>
+          <w:szCs w:val="24"/>
+        </w:rPr>
+        <w:t>err)</w:t>
+      </w:r>
+    </w:p>
+    <w:p>
+      <w:pPr>
+        <w:rPr>
+          <w:rFonts w:ascii="Times New Roman" w:hAnsi="Times New Roman" w:cs="Times New Roman"/>
+          <w:sz w:val="24"/>
+          <w:szCs w:val="24"/>
+        </w:rPr>
+      </w:pPr>
+      <w:r>
+        <w:rPr>
+          <w:rFonts w:ascii="Times New Roman" w:hAnsi="Times New Roman" w:cs="Times New Roman"/>
+          <w:sz w:val="24"/>
+          <w:szCs w:val="24"/>
+        </w:rPr>
+        <w:t>})</w:t>
+      </w:r>
+    </w:p>
+    <w:p>
+      <w:pPr>
+        <w:rPr>
+          <w:rFonts w:ascii="Times New Roman" w:hAnsi="Times New Roman" w:cs="Times New Roman"/>
+          <w:sz w:val="24"/>
+          <w:szCs w:val="24"/>
+        </w:rPr>
+      </w:pPr>
+    </w:p>
+    <w:p>
+      <w:pPr>
+        <w:rPr>
+          <w:rFonts w:ascii="Times New Roman" w:hAnsi="Times New Roman" w:cs="Times New Roman"/>
+          <w:sz w:val="24"/>
+          <w:szCs w:val="24"/>
+        </w:rPr>
+      </w:pPr>
+      <w:r>
+        <w:rPr>
+          <w:rFonts w:ascii="Times New Roman" w:hAnsi="Times New Roman" w:cs="Times New Roman"/>
+          <w:sz w:val="24"/>
+          <w:szCs w:val="24"/>
+        </w:rPr>
+        <w:t xml:space="preserve">3 With query </w:t>
+      </w:r>
+      <w:proofErr w:type="spellStart"/>
+      <w:r>
+        <w:rPr>
+          <w:rFonts w:ascii="Times New Roman" w:hAnsi="Times New Roman" w:cs="Times New Roman"/>
+          <w:sz w:val="24"/>
+          <w:szCs w:val="24"/>
+        </w:rPr>
+        <w:t>params</w:t>
+      </w:r>
+      <w:proofErr w:type="spellEnd"/>
+      <w:r>
+        <w:rPr>
+          <w:rFonts w:ascii="Times New Roman" w:hAnsi="Times New Roman" w:cs="Times New Roman"/>
+          <w:sz w:val="24"/>
+          <w:szCs w:val="24"/>
+        </w:rPr>
+        <w:t>:</w:t>
+      </w:r>
+    </w:p>
+    <w:p>
+      <w:pPr>
+        <w:rPr>
+          <w:rFonts w:ascii="Times New Roman" w:hAnsi="Times New Roman" w:cs="Times New Roman"/>
+          <w:sz w:val="24"/>
+          <w:szCs w:val="24"/>
+        </w:rPr>
+      </w:pPr>
+      <w:r>
+        <w:rPr>
+          <w:noProof/>
+        </w:rPr>
+        <w:drawing>
+          <wp:inline distT="0" distB="0" distL="0" distR="0" wp14:anchorId="4BAD1146" wp14:editId="03D62C03">
+            <wp:extent cx="5943600" cy="2563495"/>
+            <wp:effectExtent l="0" t="0" r="0" b="8255"/>
+            <wp:docPr id="1" name="Picture 1"/>
+            <wp:cNvGraphicFramePr>
+              <a:graphicFrameLocks xmlns:a="http://schemas.openxmlformats.org/drawingml/2006/main" noChangeAspect="1"/>
+            </wp:cNvGraphicFramePr>
+            <a:graphic xmlns:a="http://schemas.openxmlformats.org/drawingml/2006/main">
+              <a:graphicData uri="http://schemas.openxmlformats.org/drawingml/2006/picture">
+                <pic:pic xmlns:pic="http://schemas.openxmlformats.org/drawingml/2006/picture">
+                  <pic:nvPicPr>
+                    <pic:cNvPr id="1" name=""/>
+                    <pic:cNvPicPr/>
+                  </pic:nvPicPr>
+                  <pic:blipFill>
+                    <a:blip r:embed="rId5"/>
+                    <a:stretch>
+                      <a:fillRect/>
+                    </a:stretch>
+                  </pic:blipFill>
+                  <pic:spPr>
+                    <a:xfrm>
+                      <a:off x="0" y="0"/>
+                      <a:ext cx="5943600" cy="2563495"/>
+                    </a:xfrm>
+                    <a:prstGeom prst="rect">
+                      <a:avLst/>
+                    </a:prstGeom>
+                  </pic:spPr>
+                </pic:pic>
+              </a:graphicData>
+            </a:graphic>
+          </wp:inline>
+        </w:drawing>
+      </w:r>
+      <w:bookmarkStart w:id="0" w:name="_GoBack"/>
+      <w:bookmarkEnd w:id="0"/>
     </w:p>
     <w:sectPr>
       <w:pgSz w:w="12240" w:h="15840"/>

</xml_diff>